<commit_message>
committed report and minutes from Friday morning to get last week's changes
</commit_message>
<xml_diff>
--- a/Documentation/CS673F13P2_meetingminutes.docx
+++ b/Documentation/CS673F13P2_meetingminutes.docx
@@ -48,13 +48,42 @@
         <w:spacing w:lineRule="auto" w:after="120" w:line="240" w:before="0"/>
         <w:contextualSpacing w:val="0"/>
       </w:pPr>
-      <w:bookmarkStart w:id="2" w:colFirst="0" w:name="h.dzmjedf3gmlb" w:colLast="0"/>
+      <w:bookmarkStart w:id="2" w:colFirst="0" w:name="h.c6iv1sdq0kqs" w:colLast="0"/>
       <w:bookmarkEnd w:id="2"/>
       <w:r>
         <w:rPr>
           <w:rtl w:val="0"/>
         </w:rPr>
         <w:t xml:space="preserve">Quick Links:</w:t>
+      </w:r>
+    </w:p>
+    <w:p>
+      <w:pPr>
+        <w:spacing w:lineRule="auto" w:after="120" w:line="240" w:before="0"/>
+        <w:contextualSpacing w:val="0"/>
+      </w:pPr>
+      <w:bookmarkStart w:id="3" w:colFirst="0" w:name="h.jv7mn218tnq5" w:colLast="0"/>
+      <w:bookmarkEnd w:id="3"/>
+      <w:r>
+        <w:rPr>
+          <w:rtl w:val="0"/>
+        </w:rPr>
+        <w:tab/>
+      </w:r>
+      <w:hyperlink w:anchor="h.v8zg0cgbi6x9">
+        <w:r>
+          <w:rPr>
+            <w:color w:val="1155cc"/>
+            <w:u w:val="single"/>
+            <w:rtl w:val="0"/>
+          </w:rPr>
+          <w:t xml:space="preserve">Nov.14</w:t>
+        </w:r>
+      </w:hyperlink>
+      <w:r>
+        <w:rPr>
+          <w:rtl w:val="0"/>
+        </w:rPr>
       </w:r>
     </w:p>
     <w:p>
@@ -63,8 +92,8 @@
         <w:ind w:firstLine="720"/>
         <w:contextualSpacing w:val="0"/>
       </w:pPr>
-      <w:bookmarkStart w:id="3" w:colFirst="0" w:name="h.mwtu915klnls" w:colLast="0"/>
-      <w:bookmarkEnd w:id="3"/>
+      <w:bookmarkStart w:id="4" w:colFirst="0" w:name="h.mwtu915klnls" w:colLast="0"/>
+      <w:bookmarkEnd w:id="4"/>
       <w:hyperlink w:anchor="h.pgb0zltx2fdo">
         <w:r>
           <w:rPr>
@@ -89,8 +118,8 @@
         <w:contextualSpacing w:val="0"/>
         <w:rPr/>
       </w:pPr>
-      <w:bookmarkStart w:id="4" w:colFirst="0" w:name="h.hkt94viiz8la" w:colLast="0"/>
-      <w:bookmarkEnd w:id="4"/>
+      <w:bookmarkStart w:id="5" w:colFirst="0" w:name="h.hkt94viiz8la" w:colLast="0"/>
+      <w:bookmarkEnd w:id="5"/>
       <w:hyperlink w:anchor="h.1hpnqf96prgz">
         <w:r>
           <w:rPr>
@@ -113,8 +142,8 @@
         <w:ind w:firstLine="720"/>
         <w:contextualSpacing w:val="0"/>
       </w:pPr>
-      <w:bookmarkStart w:id="4" w:colFirst="0" w:name="h.hkt94viiz8la" w:colLast="0"/>
-      <w:bookmarkEnd w:id="4"/>
+      <w:bookmarkStart w:id="5" w:colFirst="0" w:name="h.hkt94viiz8la" w:colLast="0"/>
+      <w:bookmarkEnd w:id="5"/>
       <w:hyperlink w:anchor="h.1hpnqf96prgz">
         <w:r>
           <w:rPr>
@@ -136,8 +165,8 @@
         <w:spacing w:lineRule="auto" w:after="120" w:line="240" w:before="0"/>
         <w:contextualSpacing w:val="0"/>
       </w:pPr>
-      <w:bookmarkStart w:id="5" w:colFirst="0" w:name="h.xwrd08jc9m2" w:colLast="0"/>
-      <w:bookmarkEnd w:id="5"/>
+      <w:bookmarkStart w:id="6" w:colFirst="0" w:name="h.xwrd08jc9m2" w:colLast="0"/>
+      <w:bookmarkEnd w:id="6"/>
       <w:r>
         <w:rPr>
           <w:rtl w:val="0"/>
@@ -166,8 +195,8 @@
         <w:ind w:left="720" w:firstLine="0"/>
         <w:contextualSpacing w:val="0"/>
       </w:pPr>
-      <w:bookmarkStart w:id="6" w:colFirst="0" w:name="h.bslmhy1cnu97" w:colLast="0"/>
-      <w:bookmarkEnd w:id="6"/>
+      <w:bookmarkStart w:id="7" w:colFirst="0" w:name="h.bslmhy1cnu97" w:colLast="0"/>
+      <w:bookmarkEnd w:id="7"/>
       <w:hyperlink w:anchor="h.6tbqsjjolqbi">
         <w:r>
           <w:rPr>
@@ -191,8 +220,8 @@
         <w:ind w:left="720" w:firstLine="0"/>
         <w:contextualSpacing w:val="0"/>
       </w:pPr>
-      <w:bookmarkStart w:id="7" w:colFirst="0" w:name="h.59ri7n46j8l" w:colLast="0"/>
-      <w:bookmarkEnd w:id="7"/>
+      <w:bookmarkStart w:id="8" w:colFirst="0" w:name="h.59ri7n46j8l" w:colLast="0"/>
+      <w:bookmarkEnd w:id="8"/>
       <w:hyperlink w:anchor="h.huhojmtn76b6">
         <w:r>
           <w:rPr>
@@ -216,8 +245,8 @@
         <w:ind w:left="720" w:firstLine="0"/>
         <w:contextualSpacing w:val="0"/>
       </w:pPr>
-      <w:bookmarkStart w:id="8" w:colFirst="0" w:name="h.60a63hlhkhhg" w:colLast="0"/>
-      <w:bookmarkEnd w:id="8"/>
+      <w:bookmarkStart w:id="9" w:colFirst="0" w:name="h.60a63hlhkhhg" w:colLast="0"/>
+      <w:bookmarkEnd w:id="9"/>
       <w:hyperlink w:anchor="h.xntlnbvxpqcv">
         <w:r>
           <w:rPr>
@@ -241,8 +270,8 @@
         <w:ind w:left="720" w:firstLine="0"/>
         <w:contextualSpacing w:val="0"/>
       </w:pPr>
-      <w:bookmarkStart w:id="9" w:colFirst="0" w:name="h.gdm5n8qtot9z" w:colLast="0"/>
-      <w:bookmarkEnd w:id="9"/>
+      <w:bookmarkStart w:id="10" w:colFirst="0" w:name="h.gdm5n8qtot9z" w:colLast="0"/>
+      <w:bookmarkEnd w:id="10"/>
       <w:hyperlink w:anchor="h.2rbmsllr2wnh">
         <w:r>
           <w:rPr>
@@ -266,8 +295,8 @@
         <w:ind w:left="720" w:firstLine="0"/>
         <w:contextualSpacing w:val="0"/>
       </w:pPr>
-      <w:bookmarkStart w:id="10" w:colFirst="0" w:name="h.dixi9hkttvo7" w:colLast="0"/>
-      <w:bookmarkEnd w:id="10"/>
+      <w:bookmarkStart w:id="11" w:colFirst="0" w:name="h.dixi9hkttvo7" w:colLast="0"/>
+      <w:bookmarkEnd w:id="11"/>
       <w:hyperlink w:anchor="h.9w2e1g4uqb3v">
         <w:r>
           <w:rPr>
@@ -291,8 +320,8 @@
         <w:ind w:left="720" w:firstLine="0"/>
         <w:contextualSpacing w:val="0"/>
       </w:pPr>
-      <w:bookmarkStart w:id="11" w:colFirst="0" w:name="h.b0glb9v6ye6j" w:colLast="0"/>
-      <w:bookmarkEnd w:id="11"/>
+      <w:bookmarkStart w:id="12" w:colFirst="0" w:name="h.b0glb9v6ye6j" w:colLast="0"/>
+      <w:bookmarkEnd w:id="12"/>
       <w:hyperlink w:anchor="h.t3hnezmrsln1">
         <w:r>
           <w:rPr>
@@ -315,8 +344,8 @@
         <w:ind w:left="720" w:firstLine="0"/>
         <w:contextualSpacing w:val="0"/>
       </w:pPr>
-      <w:bookmarkStart w:id="12" w:colFirst="0" w:name="h.ca8cc4ccwx73" w:colLast="0"/>
-      <w:bookmarkEnd w:id="12"/>
+      <w:bookmarkStart w:id="13" w:colFirst="0" w:name="h.ca8cc4ccwx73" w:colLast="0"/>
+      <w:bookmarkEnd w:id="13"/>
       <w:hyperlink w:anchor="h.iv0ebat3lbb0">
         <w:r>
           <w:rPr>
@@ -339,8 +368,8 @@
         <w:ind w:left="720" w:firstLine="0"/>
         <w:contextualSpacing w:val="0"/>
       </w:pPr>
-      <w:bookmarkStart w:id="13" w:colFirst="0" w:name="h.qtbnen2c77s" w:colLast="0"/>
-      <w:bookmarkEnd w:id="13"/>
+      <w:bookmarkStart w:id="14" w:colFirst="0" w:name="h.qtbnen2c77s" w:colLast="0"/>
+      <w:bookmarkEnd w:id="14"/>
       <w:hyperlink w:anchor="h.1hpnqf96prgz">
         <w:r>
           <w:rPr>
@@ -363,8 +392,8 @@
         <w:ind w:left="720" w:firstLine="0"/>
         <w:contextualSpacing w:val="0"/>
       </w:pPr>
-      <w:bookmarkStart w:id="14" w:colFirst="0" w:name="h.yg02zugqxw10" w:colLast="0"/>
-      <w:bookmarkEnd w:id="14"/>
+      <w:bookmarkStart w:id="15" w:colFirst="0" w:name="h.x9hfq6hac7ks" w:colLast="0"/>
+      <w:bookmarkEnd w:id="15"/>
       <w:hyperlink w:anchor="h.pgb0zltx2fdo">
         <w:r>
           <w:rPr>
@@ -384,11 +413,35 @@
     <w:p>
       <w:pPr>
         <w:spacing w:lineRule="auto" w:after="120" w:line="240" w:before="0"/>
-        <w:ind w:left="0" w:firstLine="0"/>
-        <w:contextualSpacing w:val="0"/>
-      </w:pPr>
-      <w:bookmarkStart w:id="15" w:colFirst="0" w:name="h.dmowswil6aj0" w:colLast="0"/>
-      <w:bookmarkEnd w:id="15"/>
+        <w:ind w:left="720" w:firstLine="0"/>
+        <w:contextualSpacing w:val="0"/>
+      </w:pPr>
+      <w:bookmarkStart w:id="16" w:colFirst="0" w:name="h.yg02zugqxw10" w:colLast="0"/>
+      <w:bookmarkEnd w:id="16"/>
+      <w:hyperlink w:anchor="h.v8zg0cgbi6x9">
+        <w:r>
+          <w:rPr>
+            <w:color w:val="1155cc"/>
+            <w:u w:val="single"/>
+            <w:rtl w:val="0"/>
+          </w:rPr>
+          <w:t xml:space="preserve">Nov. 14</w:t>
+        </w:r>
+      </w:hyperlink>
+      <w:r>
+        <w:rPr>
+          <w:rtl w:val="0"/>
+        </w:rPr>
+      </w:r>
+    </w:p>
+    <w:p>
+      <w:pPr>
+        <w:spacing w:lineRule="auto" w:after="120" w:line="240" w:before="0"/>
+        <w:ind w:left="0" w:firstLine="0"/>
+        <w:contextualSpacing w:val="0"/>
+      </w:pPr>
+      <w:bookmarkStart w:id="17" w:colFirst="0" w:name="h.dmowswil6aj0" w:colLast="0"/>
+      <w:bookmarkEnd w:id="17"/>
       <w:r>
         <w:rPr>
           <w:rtl w:val="0"/>
@@ -400,316 +453,53 @@
         <w:pStyle w:val="Heading2"/>
         <w:contextualSpacing w:val="0"/>
       </w:pPr>
-      <w:bookmarkStart w:id="16" w:colFirst="0" w:name="h.pgb0zltx2fdo" w:colLast="0"/>
-      <w:bookmarkEnd w:id="16"/>
-      <w:r>
-        <w:rPr>
-          <w:rtl w:val="0"/>
-        </w:rPr>
-        <w:t xml:space="preserve">November 7, 2013</w:t>
-      </w:r>
-    </w:p>
-    <w:p>
-      <w:pPr>
-        <w:pStyle w:val="Heading3"/>
-        <w:contextualSpacing w:val="0"/>
-      </w:pPr>
-      <w:bookmarkStart w:id="17" w:colFirst="0" w:name="h.ka9rr6z5hpb6" w:colLast="0"/>
-      <w:bookmarkEnd w:id="17"/>
-      <w:r>
-        <w:rPr>
-          <w:rtl w:val="0"/>
-        </w:rPr>
-        <w:t xml:space="preserve">Attendees:</w:t>
-      </w:r>
-    </w:p>
-    <w:p>
-      <w:pPr>
-        <w:contextualSpacing w:val="0"/>
-      </w:pPr>
-      <w:r>
-        <w:rPr>
-          <w:rtl w:val="0"/>
-        </w:rPr>
-        <w:t xml:space="preserve">Chih-Chi (Vincent), Hsu; Gloria Jensen;Beth Haines; Mohammed (Imaad) Khan; Chao-Te Yang; Fyodor Wolf; Fliden Demiri</w:t>
-      </w:r>
-    </w:p>
-    <w:p>
-      <w:pPr>
-        <w:contextualSpacing w:val="0"/>
-      </w:pPr>
-      <w:r>
-        <w:rPr>
-          <w:rtl w:val="0"/>
-        </w:rPr>
-      </w:r>
-    </w:p>
-    <w:p>
-      <w:pPr>
-        <w:pStyle w:val="Heading3"/>
-        <w:contextualSpacing w:val="0"/>
-      </w:pPr>
-      <w:bookmarkStart w:id="18" w:colFirst="0" w:name="h.uwfqehms2p0z" w:colLast="0"/>
+      <w:bookmarkStart w:id="18" w:colFirst="0" w:name="h.fuvbfsuoqki1" w:colLast="0"/>
       <w:bookmarkEnd w:id="18"/>
       <w:r>
         <w:rPr>
           <w:rtl w:val="0"/>
         </w:rPr>
-        <w:t xml:space="preserve">Minutes Taker:</w:t>
-      </w:r>
-    </w:p>
-    <w:p>
-      <w:pPr>
-        <w:contextualSpacing w:val="0"/>
-      </w:pPr>
-      <w:r>
-        <w:rPr>
-          <w:rtl w:val="0"/>
-        </w:rPr>
-        <w:t xml:space="preserve">Beth Haines</w:t>
-      </w:r>
-    </w:p>
-    <w:p>
-      <w:pPr>
-        <w:contextualSpacing w:val="0"/>
-      </w:pPr>
-      <w:r>
-        <w:rPr>
-          <w:rtl w:val="0"/>
-        </w:rPr>
-      </w:r>
-    </w:p>
-    <w:p>
-      <w:pPr>
-        <w:pStyle w:val="Heading3"/>
-        <w:contextualSpacing w:val="0"/>
-      </w:pPr>
-      <w:bookmarkStart w:id="19" w:colFirst="0" w:name="h.nz6dbuaiouo6" w:colLast="0"/>
+      </w:r>
+    </w:p>
+    <w:p>
+      <w:pPr>
+        <w:pStyle w:val="Heading2"/>
+        <w:contextualSpacing w:val="0"/>
+      </w:pPr>
+      <w:bookmarkStart w:id="19" w:colFirst="0" w:name="h.xcminto3tqjd" w:colLast="0"/>
       <w:bookmarkEnd w:id="19"/>
       <w:r>
         <w:rPr>
           <w:rtl w:val="0"/>
         </w:rPr>
-        <w:t xml:space="preserve">Agenda Items:</w:t>
-      </w:r>
-    </w:p>
-    <w:p>
-      <w:pPr>
-        <w:contextualSpacing w:val="0"/>
-      </w:pPr>
-      <w:r>
-        <w:rPr>
-          <w:rtl w:val="0"/>
-        </w:rPr>
-        <w:t xml:space="preserve">1. How do we handle a question with no answer text (short answer) since the link to the answer is stored in the response table?</w:t>
-      </w:r>
-    </w:p>
-    <w:p>
-      <w:pPr>
-        <w:contextualSpacing w:val="0"/>
-      </w:pPr>
-      <w:r>
-        <w:rPr>
-          <w:rtl w:val="0"/>
-        </w:rPr>
-        <w:t xml:space="preserve">2. How do we track the survey-takers so we know all the responses that he’s entered?</w:t>
-      </w:r>
-    </w:p>
-    <w:p>
-      <w:pPr>
-        <w:contextualSpacing w:val="0"/>
-      </w:pPr>
-      <w:r>
-        <w:rPr>
-          <w:rtl w:val="0"/>
-        </w:rPr>
-        <w:t xml:space="preserve">3. What do we have left to do on the project?</w:t>
-      </w:r>
-    </w:p>
-    <w:p>
-      <w:pPr>
-        <w:contextualSpacing w:val="0"/>
-      </w:pPr>
-      <w:r>
-        <w:rPr>
-          <w:rtl w:val="0"/>
-        </w:rPr>
-        <w:t xml:space="preserve">4. What are the tasks for everyone for next week?</w:t>
-      </w:r>
-    </w:p>
-    <w:p>
-      <w:pPr>
-        <w:pStyle w:val="Heading3"/>
-        <w:contextualSpacing w:val="0"/>
-      </w:pPr>
-      <w:bookmarkStart w:id="20" w:colFirst="0" w:name="h.wj1m1042a20r" w:colLast="0"/>
+      </w:r>
+    </w:p>
+    <w:p>
+      <w:pPr>
+        <w:pStyle w:val="Heading2"/>
+        <w:contextualSpacing w:val="0"/>
+      </w:pPr>
+      <w:bookmarkStart w:id="20" w:colFirst="0" w:name="h.b9qchcfa00np" w:colLast="0"/>
       <w:bookmarkEnd w:id="20"/>
       <w:r>
         <w:rPr>
           <w:rtl w:val="0"/>
         </w:rPr>
-        <w:t xml:space="preserve">Discussion:</w:t>
-      </w:r>
-    </w:p>
-    <w:p>
-      <w:pPr>
-        <w:contextualSpacing w:val="0"/>
-      </w:pPr>
-      <w:r>
-        <w:rPr>
-          <w:rtl w:val="0"/>
-        </w:rPr>
-        <w:t xml:space="preserve">We decided the solution to having a question with no answer text is to create a blank answer for short-answer questions.  This way the link will be created, and the relationships between questions-answer-response will remain the same for all question types.</w:t>
-      </w:r>
-    </w:p>
-    <w:p>
-      <w:pPr>
-        <w:contextualSpacing w:val="0"/>
-      </w:pPr>
-      <w:r>
-        <w:rPr>
-          <w:rtl w:val="0"/>
-        </w:rPr>
-        <w:t xml:space="preserve">Two issues came up about the survey taker piece, tracking all his answers together and ensuring that he doesn’t take the survey more than once.</w:t>
-      </w:r>
-    </w:p>
-    <w:p>
-      <w:pPr>
-        <w:contextualSpacing w:val="0"/>
-      </w:pPr>
-      <w:r>
-        <w:rPr>
-          <w:rtl w:val="0"/>
-        </w:rPr>
-        <w:t xml:space="preserve">To make sure he doesn’t take the survey more than once, we’ll put a cookie on his machine when he starts the survey.</w:t>
-      </w:r>
-    </w:p>
-    <w:p>
-      <w:pPr>
-        <w:contextualSpacing w:val="0"/>
-      </w:pPr>
-      <w:r>
-        <w:rPr>
-          <w:rtl w:val="0"/>
-        </w:rPr>
-        <w:t xml:space="preserve">To keep his answers together, we’ll create a hash field to store in the response table when he hits submit and submits the survey.</w:t>
-      </w:r>
-    </w:p>
-    <w:p>
-      <w:pPr>
-        <w:contextualSpacing w:val="0"/>
-      </w:pPr>
-      <w:r>
-        <w:rPr>
-          <w:rtl w:val="0"/>
-        </w:rPr>
-        <w:t xml:space="preserve">We have two major pieces left to develop on the project, the survey-taker piece and the report.  We’d also like to include more question types and fix the bugs.</w:t>
-      </w:r>
-    </w:p>
-    <w:p>
-      <w:pPr>
-        <w:pStyle w:val="Heading3"/>
-        <w:contextualSpacing w:val="0"/>
-      </w:pPr>
-      <w:bookmarkStart w:id="21" w:colFirst="0" w:name="h.8cexsvyc6sqa" w:colLast="0"/>
+      </w:r>
+    </w:p>
+    <w:p>
+      <w:pPr>
+        <w:pStyle w:val="Heading2"/>
+        <w:contextualSpacing w:val="0"/>
+        <w:rPr/>
+      </w:pPr>
+      <w:bookmarkStart w:id="21" w:colFirst="0" w:name="h.v8zg0cgbi6x9" w:colLast="0"/>
       <w:bookmarkEnd w:id="21"/>
       <w:r>
         <w:rPr>
           <w:rtl w:val="0"/>
         </w:rPr>
-        <w:t xml:space="preserve">Action Items:</w:t>
-      </w:r>
-    </w:p>
-    <w:p>
-      <w:pPr>
-        <w:contextualSpacing w:val="0"/>
-      </w:pPr>
-      <w:r>
-        <w:rPr>
-          <w:rtl w:val="0"/>
-        </w:rPr>
-        <w:t xml:space="preserve">Fyodor - create new question types and add migration to add survey-taker tracking to the response table.</w:t>
-      </w:r>
-    </w:p>
-    <w:p>
-      <w:pPr>
-        <w:contextualSpacing w:val="0"/>
-      </w:pPr>
-      <w:r>
-        <w:rPr>
-          <w:rtl w:val="0"/>
-        </w:rPr>
-        <w:t xml:space="preserve">Imaad and Chih-Chi - start survey-taker piece</w:t>
-      </w:r>
-    </w:p>
-    <w:p>
-      <w:pPr>
-        <w:contextualSpacing w:val="0"/>
-      </w:pPr>
-      <w:r>
-        <w:rPr>
-          <w:rtl w:val="0"/>
-        </w:rPr>
-        <w:t xml:space="preserve">Gloria -update SDD and create wireframe for survey-taker piece</w:t>
-      </w:r>
-    </w:p>
-    <w:p>
-      <w:pPr>
-        <w:contextualSpacing w:val="0"/>
-      </w:pPr>
-      <w:r>
-        <w:rPr>
-          <w:rtl w:val="0"/>
-        </w:rPr>
-        <w:t xml:space="preserve">Chao-Te - create functional use cases</w:t>
-      </w:r>
-    </w:p>
-    <w:p>
-      <w:pPr>
-        <w:contextualSpacing w:val="0"/>
-      </w:pPr>
-      <w:r>
-        <w:rPr>
-          <w:rtl w:val="0"/>
-        </w:rPr>
-        <w:t xml:space="preserve">Fliden - documentation and testing, refactoring code</w:t>
-      </w:r>
-    </w:p>
-    <w:p>
-      <w:pPr>
-        <w:contextualSpacing w:val="0"/>
-      </w:pPr>
-      <w:r>
-        <w:rPr>
-          <w:rtl w:val="0"/>
-        </w:rPr>
-        <w:t xml:space="preserve">Beth - update SDD, update documentation and help Chao-Te create functional use cases</w:t>
-      </w:r>
-    </w:p>
-    <w:p>
-      <w:pPr>
-        <w:contextualSpacing w:val="0"/>
-      </w:pPr>
-      <w:r>
-        <w:rPr>
-          <w:rtl w:val="0"/>
-        </w:rPr>
-        <w:t xml:space="preserve">Samuel - review functional testing</w:t>
-      </w:r>
-    </w:p>
-    <w:p>
-      <w:pPr>
-        <w:pStyle w:val="Heading2"/>
-        <w:contextualSpacing w:val="0"/>
-        <w:rPr/>
-      </w:pPr>
-      <w:bookmarkStart w:id="22" w:colFirst="0" w:name="h.1hpnqf96prgz" w:colLast="0"/>
-      <w:bookmarkEnd w:id="22"/>
-      <w:r>
-        <w:rPr>
-          <w:rtl w:val="0"/>
-        </w:rPr>
-        <w:t xml:space="preserve">October 31, 2013</w:t>
+        <w:t xml:space="preserve">November 14, 2013</w:t>
       </w:r>
     </w:p>
     <w:p>
@@ -719,8 +509,8 @@
         <w:contextualSpacing w:val="0"/>
         <w:rPr/>
       </w:pPr>
-      <w:bookmarkStart w:id="23" w:colFirst="0" w:name="h.5sjm8ts5pcvp" w:colLast="0"/>
-      <w:bookmarkEnd w:id="23"/>
+      <w:bookmarkStart w:id="22" w:colFirst="0" w:name="h.9r7onu4doobt" w:colLast="0"/>
+      <w:bookmarkEnd w:id="22"/>
       <w:r>
         <w:rPr>
           <w:rtl w:val="0"/>
@@ -730,16 +520,27 @@
     </w:p>
     <w:p>
       <w:pPr>
-        <w:contextualSpacing w:val="0"/>
-        <w:rPr/>
-      </w:pPr>
-      <w:bookmarkStart w:id="24" w:colFirst="0" w:name="h.aid7aqan0kec" w:colLast="0"/>
-      <w:bookmarkEnd w:id="24"/>
-      <w:r>
-        <w:rPr>
-          <w:rtl w:val="0"/>
-        </w:rPr>
-        <w:t xml:space="preserve">Chih-Chi (Vincent) Hsu; Gloria Jensen‎‎; Elizabeth (Beth) Haines;  Mohammed  (Imaad) Khan; Samuel Tan; Chao-Te Yang‎; Fyodor Wolf;  Fliden Demiri</w:t>
+        <w:spacing w:lineRule="auto" w:after="0" w:before="0"/>
+        <w:contextualSpacing w:val="0"/>
+        <w:rPr/>
+      </w:pPr>
+      <w:r>
+        <w:rPr>
+          <w:rtl w:val="0"/>
+        </w:rPr>
+        <w:t xml:space="preserve">Chih-Chi (Vincent) Hsu; Gloria Jensen;Beth Haines; Mohammed (Imaad) Khan; Chao-Te Yang; Fyodor Wolf; Fliden Demiri</w:t>
+      </w:r>
+    </w:p>
+    <w:p>
+      <w:pPr>
+        <w:spacing w:lineRule="auto" w:after="0" w:before="0"/>
+        <w:contextualSpacing w:val="0"/>
+        <w:rPr/>
+      </w:pPr>
+      <w:r>
+        <w:rPr>
+          <w:rtl w:val="0"/>
+        </w:rPr>
       </w:r>
     </w:p>
     <w:p>
@@ -749,34 +550,34 @@
         <w:contextualSpacing w:val="0"/>
         <w:rPr/>
       </w:pPr>
-      <w:bookmarkStart w:id="25" w:colFirst="0" w:name="h.pg2k17gmos2t" w:colLast="0"/>
-      <w:bookmarkEnd w:id="25"/>
-      <w:r>
-        <w:rPr>
-          <w:sz w:val="30"/>
-          <w:rtl w:val="0"/>
-        </w:rPr>
-        <w:t xml:space="preserve">Minutes Taker</w:t>
-      </w:r>
-      <w:r>
-        <w:rPr>
-          <w:sz w:val="18"/>
-          <w:rtl w:val="0"/>
-        </w:rPr>
-        <w:t xml:space="preserve">:</w:t>
-      </w:r>
-    </w:p>
-    <w:p>
-      <w:pPr>
-        <w:contextualSpacing w:val="0"/>
-        <w:rPr/>
-      </w:pPr>
-      <w:r>
-        <w:rPr>
-          <w:rtl w:val="0"/>
-        </w:rPr>
-        <w:t xml:space="preserve">Samuel Tan</w:t>
-      </w:r>
+      <w:bookmarkStart w:id="23" w:colFirst="0" w:name="h.8eduh8bnbxm6" w:colLast="0"/>
+      <w:bookmarkEnd w:id="23"/>
+      <w:r>
+        <w:rPr>
+          <w:rtl w:val="0"/>
+        </w:rPr>
+        <w:t xml:space="preserve">Minutes Taker:</w:t>
+      </w:r>
+    </w:p>
+    <w:p>
+      <w:pPr>
+        <w:spacing w:lineRule="auto" w:after="0" w:before="0"/>
+        <w:contextualSpacing w:val="0"/>
+        <w:rPr/>
+      </w:pPr>
+      <w:r>
+        <w:rPr>
+          <w:rtl w:val="0"/>
+        </w:rPr>
+        <w:t xml:space="preserve">Chih-Chi Hsu</w:t>
+      </w:r>
+    </w:p>
+    <w:p>
+      <w:pPr>
+        <w:spacing w:lineRule="auto" w:after="0" w:before="0"/>
+        <w:contextualSpacing w:val="0"/>
+        <w:rPr/>
+      </w:pPr>
       <w:r>
         <w:rPr>
           <w:rtl w:val="0"/>
@@ -790,23 +591,600 @@
         <w:contextualSpacing w:val="0"/>
         <w:rPr/>
       </w:pPr>
-      <w:bookmarkStart w:id="26" w:colFirst="0" w:name="h.duzp9kqfsez1" w:colLast="0"/>
+      <w:bookmarkStart w:id="24" w:colFirst="0" w:name="h.rglg99mbg41a" w:colLast="0"/>
+      <w:bookmarkEnd w:id="24"/>
+      <w:r>
+        <w:rPr>
+          <w:rtl w:val="0"/>
+        </w:rPr>
+        <w:t xml:space="preserve">Agenda Items:</w:t>
+      </w:r>
+    </w:p>
+    <w:p>
+      <w:pPr>
+        <w:spacing w:lineRule="auto" w:after="0" w:before="0"/>
+        <w:contextualSpacing w:val="0"/>
+        <w:rPr/>
+      </w:pPr>
+      <w:r>
+        <w:rPr>
+          <w:rtl w:val="0"/>
+        </w:rPr>
+        <w:t xml:space="preserve">1. Reviewed each member’s weekly report.</w:t>
+      </w:r>
+    </w:p>
+    <w:p>
+      <w:pPr>
+        <w:spacing w:lineRule="auto" w:after="0" w:before="0"/>
+        <w:contextualSpacing w:val="0"/>
+        <w:rPr/>
+      </w:pPr>
+      <w:r>
+        <w:rPr>
+          <w:rtl w:val="0"/>
+        </w:rPr>
+        <w:t xml:space="preserve">2. From now on, we will focus on implementation. No new features but simple improvements are still allowed.</w:t>
+      </w:r>
+    </w:p>
+    <w:p>
+      <w:pPr>
+        <w:spacing w:lineRule="auto" w:after="0" w:before="0"/>
+        <w:contextualSpacing w:val="0"/>
+        <w:rPr/>
+      </w:pPr>
+      <w:r>
+        <w:rPr>
+          <w:rtl w:val="0"/>
+        </w:rPr>
+        <w:t xml:space="preserve">3. Database table migration for survey response: Add new column to store a hash value, it is used to help us recreate a complete survey taken by each survey taker.</w:t>
+      </w:r>
+    </w:p>
+    <w:p>
+      <w:pPr>
+        <w:spacing w:lineRule="auto" w:after="0" w:before="0"/>
+        <w:contextualSpacing w:val="0"/>
+        <w:rPr/>
+      </w:pPr>
+      <w:r>
+        <w:rPr>
+          <w:rtl w:val="0"/>
+        </w:rPr>
+        <w:t xml:space="preserve">4. What are the tasks for everyone for next week?</w:t>
+      </w:r>
+    </w:p>
+    <w:p>
+      <w:pPr>
+        <w:pStyle w:val="Heading3"/>
+        <w:spacing w:lineRule="auto" w:after="40" w:before="400"/>
+        <w:contextualSpacing w:val="0"/>
+      </w:pPr>
+      <w:bookmarkStart w:id="25" w:colFirst="0" w:name="h.cipt2shb2x9d" w:colLast="0"/>
+      <w:bookmarkEnd w:id="25"/>
+      <w:r>
+        <w:rPr>
+          <w:rtl w:val="0"/>
+        </w:rPr>
+        <w:t xml:space="preserve">Discussion:</w:t>
+      </w:r>
+    </w:p>
+    <w:p>
+      <w:pPr>
+        <w:contextualSpacing w:val="0"/>
+      </w:pPr>
+      <w:r>
+        <w:rPr>
+          <w:rtl w:val="0"/>
+        </w:rPr>
+        <w:t xml:space="preserve">Should we allow answers to be empty? Might be up to the survey creator to decide, but not a priority for us now.</w:t>
+      </w:r>
+    </w:p>
+    <w:p>
+      <w:pPr>
+        <w:contextualSpacing w:val="0"/>
+      </w:pPr>
+      <w:r>
+        <w:rPr>
+          <w:rtl w:val="0"/>
+        </w:rPr>
+        <w:t xml:space="preserve">How many reports should we create for each survey? Each survey will receive only one full report.</w:t>
+      </w:r>
+    </w:p>
+    <w:p>
+      <w:pPr>
+        <w:contextualSpacing w:val="0"/>
+        <w:rPr/>
+      </w:pPr>
+      <w:r>
+        <w:rPr>
+          <w:rtl w:val="0"/>
+        </w:rPr>
+        <w:t xml:space="preserve">Should we add a confirmation dialog when deleting a survey? Yes, should be added in this iteration.</w:t>
+      </w:r>
+      <w:r>
+        <w:rPr>
+          <w:rtl w:val="0"/>
+        </w:rPr>
+      </w:r>
+    </w:p>
+    <w:p>
+      <w:pPr>
+        <w:pStyle w:val="Heading3"/>
+        <w:spacing w:lineRule="auto" w:after="40" w:before="400"/>
+        <w:contextualSpacing w:val="0"/>
+        <w:rPr/>
+      </w:pPr>
+      <w:bookmarkStart w:id="26" w:colFirst="0" w:name="h.frniiwcd7ncq" w:colLast="0"/>
       <w:bookmarkEnd w:id="26"/>
       <w:r>
         <w:rPr>
           <w:rtl w:val="0"/>
         </w:rPr>
+        <w:t xml:space="preserve">Action Items:</w:t>
+      </w:r>
+    </w:p>
+    <w:p>
+      <w:pPr>
+        <w:spacing w:lineRule="auto" w:after="0" w:before="0"/>
+        <w:contextualSpacing w:val="0"/>
+        <w:rPr/>
+      </w:pPr>
+      <w:r>
+        <w:rPr>
+          <w:rtl w:val="0"/>
+        </w:rPr>
+        <w:t xml:space="preserve">Fyodor -Bug fix and code optimization and resolve database model dependency.</w:t>
+      </w:r>
+    </w:p>
+    <w:p>
+      <w:pPr>
+        <w:spacing w:lineRule="auto" w:after="0" w:before="0"/>
+        <w:contextualSpacing w:val="0"/>
+        <w:rPr/>
+      </w:pPr>
+      <w:r>
+        <w:rPr>
+          <w:rtl w:val="0"/>
+        </w:rPr>
+        <w:t xml:space="preserve">Imaad and Chih-Chi and Samuel- Continue working on survey-taker piece.</w:t>
+      </w:r>
+    </w:p>
+    <w:p>
+      <w:pPr>
+        <w:spacing w:lineRule="auto" w:after="0" w:before="0"/>
+        <w:contextualSpacing w:val="0"/>
+        <w:rPr/>
+      </w:pPr>
+      <w:r>
+        <w:rPr>
+          <w:rtl w:val="0"/>
+        </w:rPr>
+        <w:t xml:space="preserve">Gloria - Create css for new pages, content for the footer, custom 404 and thank you page.</w:t>
+      </w:r>
+    </w:p>
+    <w:p>
+      <w:pPr>
+        <w:spacing w:lineRule="auto" w:after="0" w:before="0"/>
+        <w:contextualSpacing w:val="0"/>
+      </w:pPr>
+      <w:r>
+        <w:rPr>
+          <w:rtl w:val="0"/>
+        </w:rPr>
+        <w:t xml:space="preserve">Chao-Te and Fliden and Beth - Start on survey report page.</w:t>
+      </w:r>
+    </w:p>
+    <w:p>
+      <w:pPr>
+        <w:pStyle w:val="Heading2"/>
+        <w:contextualSpacing w:val="0"/>
+      </w:pPr>
+      <w:bookmarkStart w:id="27" w:colFirst="0" w:name="h.pgb0zltx2fdo" w:colLast="0"/>
+      <w:bookmarkEnd w:id="27"/>
+      <w:r>
+        <w:rPr>
+          <w:rtl w:val="0"/>
+        </w:rPr>
+        <w:t xml:space="preserve">November 7, 2013</w:t>
+      </w:r>
+    </w:p>
+    <w:p>
+      <w:pPr>
+        <w:pStyle w:val="Heading3"/>
+        <w:contextualSpacing w:val="0"/>
+      </w:pPr>
+      <w:bookmarkStart w:id="28" w:colFirst="0" w:name="h.ka9rr6z5hpb6" w:colLast="0"/>
+      <w:bookmarkEnd w:id="28"/>
+      <w:r>
+        <w:rPr>
+          <w:rtl w:val="0"/>
+        </w:rPr>
+        <w:t xml:space="preserve">Attendees:</w:t>
+      </w:r>
+    </w:p>
+    <w:p>
+      <w:pPr>
+        <w:contextualSpacing w:val="0"/>
+      </w:pPr>
+      <w:r>
+        <w:rPr>
+          <w:rtl w:val="0"/>
+        </w:rPr>
+        <w:t xml:space="preserve">Chih-Chi (Vincent) Hsu; Gloria Jensen;Beth Haines; Mohammed (Imaad) Khan; Chao-Te Yang; Fyodor Wolf; Fliden Demiri</w:t>
+      </w:r>
+    </w:p>
+    <w:p>
+      <w:pPr>
+        <w:contextualSpacing w:val="0"/>
+      </w:pPr>
+      <w:r>
+        <w:rPr>
+          <w:rtl w:val="0"/>
+        </w:rPr>
+      </w:r>
+    </w:p>
+    <w:p>
+      <w:pPr>
+        <w:pStyle w:val="Heading3"/>
+        <w:contextualSpacing w:val="0"/>
+      </w:pPr>
+      <w:bookmarkStart w:id="29" w:colFirst="0" w:name="h.uwfqehms2p0z" w:colLast="0"/>
+      <w:bookmarkEnd w:id="29"/>
+      <w:r>
+        <w:rPr>
+          <w:rtl w:val="0"/>
+        </w:rPr>
+        <w:t xml:space="preserve">Minutes Taker:</w:t>
+      </w:r>
+    </w:p>
+    <w:p>
+      <w:pPr>
+        <w:contextualSpacing w:val="0"/>
+      </w:pPr>
+      <w:r>
+        <w:rPr>
+          <w:rtl w:val="0"/>
+        </w:rPr>
+        <w:t xml:space="preserve">Beth Haines</w:t>
+      </w:r>
+    </w:p>
+    <w:p>
+      <w:pPr>
+        <w:contextualSpacing w:val="0"/>
+      </w:pPr>
+      <w:r>
+        <w:rPr>
+          <w:rtl w:val="0"/>
+        </w:rPr>
+      </w:r>
+    </w:p>
+    <w:p>
+      <w:pPr>
+        <w:pStyle w:val="Heading3"/>
+        <w:contextualSpacing w:val="0"/>
+      </w:pPr>
+      <w:bookmarkStart w:id="30" w:colFirst="0" w:name="h.nz6dbuaiouo6" w:colLast="0"/>
+      <w:bookmarkEnd w:id="30"/>
+      <w:r>
+        <w:rPr>
+          <w:rtl w:val="0"/>
+        </w:rPr>
         <w:t xml:space="preserve">Agenda Items:</w:t>
       </w:r>
     </w:p>
     <w:p>
       <w:pPr>
+        <w:contextualSpacing w:val="0"/>
+      </w:pPr>
+      <w:r>
+        <w:rPr>
+          <w:rtl w:val="0"/>
+        </w:rPr>
+        <w:t xml:space="preserve">1. How do we handle a question with no answer text (short answer) since the link to the answer is stored in the response table?</w:t>
+      </w:r>
+    </w:p>
+    <w:p>
+      <w:pPr>
+        <w:contextualSpacing w:val="0"/>
+      </w:pPr>
+      <w:r>
+        <w:rPr>
+          <w:rtl w:val="0"/>
+        </w:rPr>
+        <w:t xml:space="preserve">2. How do we track the survey-takers so we know all the responses that he’s entered?</w:t>
+      </w:r>
+    </w:p>
+    <w:p>
+      <w:pPr>
+        <w:contextualSpacing w:val="0"/>
+      </w:pPr>
+      <w:r>
+        <w:rPr>
+          <w:rtl w:val="0"/>
+        </w:rPr>
+        <w:t xml:space="preserve">3. What do we have left to do on the project?</w:t>
+      </w:r>
+    </w:p>
+    <w:p>
+      <w:pPr>
+        <w:contextualSpacing w:val="0"/>
+      </w:pPr>
+      <w:r>
+        <w:rPr>
+          <w:rtl w:val="0"/>
+        </w:rPr>
+        <w:t xml:space="preserve">4. What are the tasks for everyone for next week?</w:t>
+      </w:r>
+    </w:p>
+    <w:p>
+      <w:pPr>
+        <w:pStyle w:val="Heading3"/>
+        <w:contextualSpacing w:val="0"/>
+      </w:pPr>
+      <w:bookmarkStart w:id="31" w:colFirst="0" w:name="h.wj1m1042a20r" w:colLast="0"/>
+      <w:bookmarkEnd w:id="31"/>
+      <w:r>
+        <w:rPr>
+          <w:rtl w:val="0"/>
+        </w:rPr>
+        <w:t xml:space="preserve">Discussion:</w:t>
+      </w:r>
+    </w:p>
+    <w:p>
+      <w:pPr>
+        <w:contextualSpacing w:val="0"/>
+      </w:pPr>
+      <w:r>
+        <w:rPr>
+          <w:rtl w:val="0"/>
+        </w:rPr>
+        <w:t xml:space="preserve">We decided the solution to having a question with no answer text is to create a blank answer for short-answer questions.  This way the link will be created, and the relationships between questions-answer-response will remain the same for all question types.</w:t>
+      </w:r>
+    </w:p>
+    <w:p>
+      <w:pPr>
+        <w:contextualSpacing w:val="0"/>
+      </w:pPr>
+      <w:r>
+        <w:rPr>
+          <w:rtl w:val="0"/>
+        </w:rPr>
+        <w:t xml:space="preserve">Two issues came up about the survey taker piece, tracking all his answers together and ensuring that he doesn’t take the survey more than once.</w:t>
+      </w:r>
+    </w:p>
+    <w:p>
+      <w:pPr>
+        <w:contextualSpacing w:val="0"/>
+      </w:pPr>
+      <w:r>
+        <w:rPr>
+          <w:rtl w:val="0"/>
+        </w:rPr>
+        <w:t xml:space="preserve">To make sure he doesn’t take the survey more than once, we’ll put a cookie on his machine when he starts the survey.</w:t>
+      </w:r>
+    </w:p>
+    <w:p>
+      <w:pPr>
+        <w:contextualSpacing w:val="0"/>
+      </w:pPr>
+      <w:r>
+        <w:rPr>
+          <w:rtl w:val="0"/>
+        </w:rPr>
+        <w:t xml:space="preserve">To keep his answers together, we’ll create a hash field to store in the response table when he hits submit and submits the survey.</w:t>
+      </w:r>
+    </w:p>
+    <w:p>
+      <w:pPr>
+        <w:contextualSpacing w:val="0"/>
+      </w:pPr>
+      <w:r>
+        <w:rPr>
+          <w:rtl w:val="0"/>
+        </w:rPr>
+        <w:t xml:space="preserve">We have two major pieces left to develop on the project, the survey-taker piece and the report.  We’d also like to include more question types and fix the bugs.</w:t>
+      </w:r>
+    </w:p>
+    <w:p>
+      <w:pPr>
+        <w:pStyle w:val="Heading3"/>
+        <w:contextualSpacing w:val="0"/>
+      </w:pPr>
+      <w:bookmarkStart w:id="32" w:colFirst="0" w:name="h.8cexsvyc6sqa" w:colLast="0"/>
+      <w:bookmarkEnd w:id="32"/>
+      <w:r>
+        <w:rPr>
+          <w:rtl w:val="0"/>
+        </w:rPr>
+        <w:t xml:space="preserve">Action Items:</w:t>
+      </w:r>
+    </w:p>
+    <w:p>
+      <w:pPr>
+        <w:contextualSpacing w:val="0"/>
+      </w:pPr>
+      <w:r>
+        <w:rPr>
+          <w:rtl w:val="0"/>
+        </w:rPr>
+        <w:t xml:space="preserve">Fyodor - create new question types and add migration to add survey-taker tracking to the response table.</w:t>
+      </w:r>
+    </w:p>
+    <w:p>
+      <w:pPr>
+        <w:contextualSpacing w:val="0"/>
+      </w:pPr>
+      <w:r>
+        <w:rPr>
+          <w:rtl w:val="0"/>
+        </w:rPr>
+        <w:t xml:space="preserve">Imaad and Chih-Chi - start survey-taker piece</w:t>
+      </w:r>
+    </w:p>
+    <w:p>
+      <w:pPr>
+        <w:contextualSpacing w:val="0"/>
+      </w:pPr>
+      <w:r>
+        <w:rPr>
+          <w:rtl w:val="0"/>
+        </w:rPr>
+        <w:t xml:space="preserve">Gloria -update SDD and create wireframe for survey-taker piece</w:t>
+      </w:r>
+    </w:p>
+    <w:p>
+      <w:pPr>
+        <w:contextualSpacing w:val="0"/>
+      </w:pPr>
+      <w:r>
+        <w:rPr>
+          <w:rtl w:val="0"/>
+        </w:rPr>
+        <w:t xml:space="preserve">Chao-Te - create functional use cases</w:t>
+      </w:r>
+    </w:p>
+    <w:p>
+      <w:pPr>
+        <w:contextualSpacing w:val="0"/>
+      </w:pPr>
+      <w:r>
+        <w:rPr>
+          <w:rtl w:val="0"/>
+        </w:rPr>
+        <w:t xml:space="preserve">Fliden - documentation and testing, refactoring code</w:t>
+      </w:r>
+    </w:p>
+    <w:p>
+      <w:pPr>
+        <w:contextualSpacing w:val="0"/>
+      </w:pPr>
+      <w:r>
+        <w:rPr>
+          <w:rtl w:val="0"/>
+        </w:rPr>
+        <w:t xml:space="preserve">Beth - update SDD, update documentation and help Chao-Te create functional use cases</w:t>
+      </w:r>
+    </w:p>
+    <w:p>
+      <w:pPr>
+        <w:contextualSpacing w:val="0"/>
+      </w:pPr>
+      <w:r>
+        <w:rPr>
+          <w:rtl w:val="0"/>
+        </w:rPr>
+        <w:t xml:space="preserve">Samuel - review functional testing</w:t>
+      </w:r>
+    </w:p>
+    <w:p>
+      <w:pPr>
+        <w:pStyle w:val="Heading2"/>
+        <w:contextualSpacing w:val="0"/>
+        <w:rPr/>
+      </w:pPr>
+      <w:bookmarkStart w:id="33" w:colFirst="0" w:name="h.1hpnqf96prgz" w:colLast="0"/>
+      <w:bookmarkEnd w:id="33"/>
+      <w:r>
+        <w:rPr>
+          <w:rtl w:val="0"/>
+        </w:rPr>
+        <w:t xml:space="preserve">October 31, 2013</w:t>
+      </w:r>
+    </w:p>
+    <w:p>
+      <w:pPr>
+        <w:pStyle w:val="Heading3"/>
+        <w:spacing w:lineRule="auto" w:after="40" w:before="400"/>
+        <w:contextualSpacing w:val="0"/>
+        <w:rPr/>
+      </w:pPr>
+      <w:bookmarkStart w:id="34" w:colFirst="0" w:name="h.5sjm8ts5pcvp" w:colLast="0"/>
+      <w:bookmarkEnd w:id="34"/>
+      <w:r>
+        <w:rPr>
+          <w:rtl w:val="0"/>
+        </w:rPr>
+        <w:t xml:space="preserve">Attendees:</w:t>
+      </w:r>
+    </w:p>
+    <w:p>
+      <w:pPr>
+        <w:contextualSpacing w:val="0"/>
+        <w:rPr/>
+      </w:pPr>
+      <w:bookmarkStart w:id="35" w:colFirst="0" w:name="h.aid7aqan0kec" w:colLast="0"/>
+      <w:bookmarkEnd w:id="35"/>
+      <w:r>
+        <w:rPr>
+          <w:rtl w:val="0"/>
+        </w:rPr>
+        <w:t xml:space="preserve">Chih-Chi (Vincent) Hsu; Gloria Jensen‎‎; Elizabeth (Beth) Haines;  Mohammed  (Imaad) Khan; Samuel Tan; Chao-Te Yang‎; Fyodor Wolf;  Fliden Demiri</w:t>
+      </w:r>
+    </w:p>
+    <w:p>
+      <w:pPr>
+        <w:pStyle w:val="Heading3"/>
+        <w:spacing w:lineRule="auto" w:after="40" w:before="400"/>
+        <w:contextualSpacing w:val="0"/>
+        <w:rPr/>
+      </w:pPr>
+      <w:bookmarkStart w:id="36" w:colFirst="0" w:name="h.pg2k17gmos2t" w:colLast="0"/>
+      <w:bookmarkEnd w:id="36"/>
+      <w:r>
+        <w:rPr>
+          <w:sz w:val="30"/>
+          <w:rtl w:val="0"/>
+        </w:rPr>
+        <w:t xml:space="preserve">Minutes Taker</w:t>
+      </w:r>
+      <w:r>
+        <w:rPr>
+          <w:sz w:val="18"/>
+          <w:rtl w:val="0"/>
+        </w:rPr>
+        <w:t xml:space="preserve">:</w:t>
+      </w:r>
+    </w:p>
+    <w:p>
+      <w:pPr>
+        <w:contextualSpacing w:val="0"/>
+        <w:rPr/>
+      </w:pPr>
+      <w:r>
+        <w:rPr>
+          <w:rtl w:val="0"/>
+        </w:rPr>
+        <w:t xml:space="preserve">Samuel Tan</w:t>
+      </w:r>
+      <w:r>
+        <w:rPr>
+          <w:rtl w:val="0"/>
+        </w:rPr>
+      </w:r>
+    </w:p>
+    <w:p>
+      <w:pPr>
+        <w:pStyle w:val="Heading3"/>
+        <w:spacing w:lineRule="auto" w:after="40" w:before="400"/>
+        <w:contextualSpacing w:val="0"/>
+        <w:rPr/>
+      </w:pPr>
+      <w:bookmarkStart w:id="37" w:colFirst="0" w:name="h.duzp9kqfsez1" w:colLast="0"/>
+      <w:bookmarkEnd w:id="37"/>
+      <w:r>
+        <w:rPr>
+          <w:rtl w:val="0"/>
+        </w:rPr>
+        <w:t xml:space="preserve">Agenda Items:</w:t>
+      </w:r>
+    </w:p>
+    <w:p>
+      <w:pPr>
         <w:ind w:firstLine="720"/>
         <w:contextualSpacing w:val="0"/>
         <w:rPr/>
       </w:pPr>
-      <w:bookmarkStart w:id="27" w:colFirst="0" w:name="h.abuiama6b54q" w:colLast="0"/>
-      <w:bookmarkEnd w:id="27"/>
+      <w:bookmarkStart w:id="38" w:colFirst="0" w:name="h.abuiama6b54q" w:colLast="0"/>
+      <w:bookmarkEnd w:id="38"/>
       <w:r>
         <w:rPr>
           <w:rtl w:val="0"/>
@@ -820,8 +1198,8 @@
         <w:contextualSpacing w:val="0"/>
         <w:rPr/>
       </w:pPr>
-      <w:bookmarkStart w:id="28" w:colFirst="0" w:name="h.pdez7tq17a0x" w:colLast="0"/>
-      <w:bookmarkEnd w:id="28"/>
+      <w:bookmarkStart w:id="39" w:colFirst="0" w:name="h.pdez7tq17a0x" w:colLast="0"/>
+      <w:bookmarkEnd w:id="39"/>
       <w:r>
         <w:rPr>
           <w:rtl w:val="0"/>
@@ -834,8 +1212,8 @@
         <w:ind w:firstLine="720"/>
         <w:contextualSpacing w:val="0"/>
       </w:pPr>
-      <w:bookmarkStart w:id="29" w:colFirst="0" w:name="h.rdlyco7de6r5" w:colLast="0"/>
-      <w:bookmarkEnd w:id="29"/>
+      <w:bookmarkStart w:id="40" w:colFirst="0" w:name="h.rdlyco7de6r5" w:colLast="0"/>
+      <w:bookmarkEnd w:id="40"/>
       <w:r>
         <w:rPr>
           <w:rtl w:val="0"/>
@@ -849,8 +1227,8 @@
         <w:contextualSpacing w:val="0"/>
         <w:rPr/>
       </w:pPr>
-      <w:bookmarkStart w:id="30" w:colFirst="0" w:name="h.o8kmes42a835" w:colLast="0"/>
-      <w:bookmarkEnd w:id="30"/>
+      <w:bookmarkStart w:id="41" w:colFirst="0" w:name="h.o8kmes42a835" w:colLast="0"/>
+      <w:bookmarkEnd w:id="41"/>
       <w:r>
         <w:rPr>
           <w:rtl w:val="0"/>
@@ -1053,8 +1431,8 @@
         <w:contextualSpacing w:val="0"/>
         <w:rPr/>
       </w:pPr>
-      <w:bookmarkStart w:id="31" w:colFirst="0" w:name="h.30gz0rv87h4h" w:colLast="0"/>
-      <w:bookmarkEnd w:id="31"/>
+      <w:bookmarkStart w:id="42" w:colFirst="0" w:name="h.30gz0rv87h4h" w:colLast="0"/>
+      <w:bookmarkEnd w:id="42"/>
       <w:r>
         <w:rPr>
           <w:rtl w:val="0"/>
@@ -1188,8 +1566,8 @@
         <w:pStyle w:val="Heading2"/>
         <w:contextualSpacing w:val="0"/>
       </w:pPr>
-      <w:bookmarkStart w:id="32" w:colFirst="0" w:name="h.iv0ebat3lbb0" w:colLast="0"/>
-      <w:bookmarkEnd w:id="32"/>
+      <w:bookmarkStart w:id="43" w:colFirst="0" w:name="h.iv0ebat3lbb0" w:colLast="0"/>
+      <w:bookmarkEnd w:id="43"/>
       <w:r>
         <w:rPr>
           <w:rtl w:val="0"/>
@@ -1203,8 +1581,8 @@
         <w:contextualSpacing w:val="0"/>
         <w:rPr/>
       </w:pPr>
-      <w:bookmarkStart w:id="33" w:colFirst="0" w:name="h.5ulw69n9rgtr" w:colLast="0"/>
-      <w:bookmarkEnd w:id="33"/>
+      <w:bookmarkStart w:id="44" w:colFirst="0" w:name="h.5ulw69n9rgtr" w:colLast="0"/>
+      <w:bookmarkEnd w:id="44"/>
       <w:r>
         <w:rPr>
           <w:rtl w:val="0"/>
@@ -1217,8 +1595,8 @@
         <w:spacing w:lineRule="auto" w:after="0" w:before="0"/>
         <w:contextualSpacing w:val="0"/>
       </w:pPr>
-      <w:bookmarkStart w:id="24" w:colFirst="0" w:name="h.aid7aqan0kec" w:colLast="0"/>
-      <w:bookmarkEnd w:id="24"/>
+      <w:bookmarkStart w:id="35" w:colFirst="0" w:name="h.aid7aqan0kec" w:colLast="0"/>
+      <w:bookmarkEnd w:id="35"/>
       <w:r>
         <w:rPr>
           <w:rtl w:val="0"/>
@@ -1233,8 +1611,8 @@
         <w:contextualSpacing w:val="0"/>
         <w:rPr/>
       </w:pPr>
-      <w:bookmarkStart w:id="34" w:colFirst="0" w:name="h.20srsqh6eu4l" w:colLast="0"/>
-      <w:bookmarkEnd w:id="34"/>
+      <w:bookmarkStart w:id="45" w:colFirst="0" w:name="h.20srsqh6eu4l" w:colLast="0"/>
+      <w:bookmarkEnd w:id="45"/>
       <w:r>
         <w:rPr>
           <w:sz w:val="30"/>
@@ -1268,8 +1646,8 @@
         <w:contextualSpacing w:val="0"/>
         <w:rPr/>
       </w:pPr>
-      <w:bookmarkStart w:id="35" w:colFirst="0" w:name="h.s7x9hoebeivu" w:colLast="0"/>
-      <w:bookmarkEnd w:id="35"/>
+      <w:bookmarkStart w:id="46" w:colFirst="0" w:name="h.s7x9hoebeivu" w:colLast="0"/>
+      <w:bookmarkEnd w:id="46"/>
       <w:r>
         <w:rPr>
           <w:rtl w:val="0"/>
@@ -1282,8 +1660,8 @@
         <w:ind w:firstLine="720"/>
         <w:contextualSpacing w:val="0"/>
       </w:pPr>
-      <w:bookmarkStart w:id="27" w:colFirst="0" w:name="h.abuiama6b54q" w:colLast="0"/>
-      <w:bookmarkEnd w:id="27"/>
+      <w:bookmarkStart w:id="38" w:colFirst="0" w:name="h.abuiama6b54q" w:colLast="0"/>
+      <w:bookmarkEnd w:id="38"/>
       <w:r>
         <w:rPr>
           <w:rtl w:val="0"/>
@@ -1296,8 +1674,8 @@
         <w:ind w:firstLine="720"/>
         <w:contextualSpacing w:val="0"/>
       </w:pPr>
-      <w:bookmarkStart w:id="28" w:colFirst="0" w:name="h.pdez7tq17a0x" w:colLast="0"/>
-      <w:bookmarkEnd w:id="28"/>
+      <w:bookmarkStart w:id="39" w:colFirst="0" w:name="h.pdez7tq17a0x" w:colLast="0"/>
+      <w:bookmarkEnd w:id="39"/>
       <w:r>
         <w:rPr>
           <w:rtl w:val="0"/>
@@ -1311,8 +1689,8 @@
         <w:contextualSpacing w:val="0"/>
         <w:rPr/>
       </w:pPr>
-      <w:bookmarkStart w:id="30" w:colFirst="0" w:name="h.o8kmes42a835" w:colLast="0"/>
-      <w:bookmarkEnd w:id="30"/>
+      <w:bookmarkStart w:id="41" w:colFirst="0" w:name="h.o8kmes42a835" w:colLast="0"/>
+      <w:bookmarkEnd w:id="41"/>
       <w:r>
         <w:rPr>
           <w:rtl w:val="0"/>
@@ -1543,8 +1921,8 @@
         <w:contextualSpacing w:val="0"/>
         <w:rPr/>
       </w:pPr>
-      <w:bookmarkStart w:id="36" w:colFirst="0" w:name="h.8xggz73ev8ll" w:colLast="0"/>
-      <w:bookmarkEnd w:id="36"/>
+      <w:bookmarkStart w:id="47" w:colFirst="0" w:name="h.8xggz73ev8ll" w:colLast="0"/>
+      <w:bookmarkEnd w:id="47"/>
       <w:r>
         <w:rPr>
           <w:rtl w:val="0"/>
@@ -1646,8 +2024,8 @@
         <w:spacing w:lineRule="auto" w:after="120" w:line="300" w:before="480"/>
         <w:contextualSpacing w:val="0"/>
       </w:pPr>
-      <w:bookmarkStart w:id="37" w:colFirst="0" w:name="h.t3hnezmrsln1" w:colLast="0"/>
-      <w:bookmarkEnd w:id="37"/>
+      <w:bookmarkStart w:id="48" w:colFirst="0" w:name="h.t3hnezmrsln1" w:colLast="0"/>
+      <w:bookmarkEnd w:id="48"/>
       <w:r>
         <w:rPr>
           <w:rtl w:val="0"/>
@@ -1662,8 +2040,8 @@
         <w:contextualSpacing w:val="0"/>
         <w:rPr/>
       </w:pPr>
-      <w:bookmarkStart w:id="38" w:colFirst="0" w:name="h.6kelzy1tuiz5" w:colLast="0"/>
-      <w:bookmarkEnd w:id="38"/>
+      <w:bookmarkStart w:id="49" w:colFirst="0" w:name="h.6kelzy1tuiz5" w:colLast="0"/>
+      <w:bookmarkEnd w:id="49"/>
       <w:r>
         <w:rPr>
           <w:rtl w:val="0"/>
@@ -1677,8 +2055,8 @@
         <w:contextualSpacing w:val="0"/>
         <w:rPr/>
       </w:pPr>
-      <w:bookmarkStart w:id="39" w:colFirst="0" w:name="h.gjdgxs" w:colLast="0"/>
-      <w:bookmarkEnd w:id="39"/>
+      <w:bookmarkStart w:id="50" w:colFirst="0" w:name="h.gjdgxs" w:colLast="0"/>
+      <w:bookmarkEnd w:id="50"/>
       <w:r>
         <w:rPr>
           <w:rtl w:val="0"/>
@@ -1693,8 +2071,8 @@
         <w:contextualSpacing w:val="0"/>
         <w:rPr/>
       </w:pPr>
-      <w:bookmarkStart w:id="40" w:colFirst="0" w:name="h.9w8ce8y3g3i1" w:colLast="0"/>
-      <w:bookmarkEnd w:id="40"/>
+      <w:bookmarkStart w:id="51" w:colFirst="0" w:name="h.9w8ce8y3g3i1" w:colLast="0"/>
+      <w:bookmarkEnd w:id="51"/>
       <w:r>
         <w:rPr>
           <w:sz w:val="30"/>
@@ -1735,8 +2113,8 @@
         <w:contextualSpacing w:val="0"/>
         <w:rPr/>
       </w:pPr>
-      <w:bookmarkStart w:id="41" w:colFirst="0" w:name="h.hsi8nvx9r02r" w:colLast="0"/>
-      <w:bookmarkEnd w:id="41"/>
+      <w:bookmarkStart w:id="52" w:colFirst="0" w:name="h.hsi8nvx9r02r" w:colLast="0"/>
+      <w:bookmarkEnd w:id="52"/>
       <w:r>
         <w:rPr>
           <w:rtl w:val="0"/>
@@ -1751,8 +2129,8 @@
         <w:contextualSpacing w:val="0"/>
         <w:rPr/>
       </w:pPr>
-      <w:bookmarkStart w:id="30" w:colFirst="0" w:name="h.o8kmes42a835" w:colLast="0"/>
-      <w:bookmarkEnd w:id="30"/>
+      <w:bookmarkStart w:id="41" w:colFirst="0" w:name="h.o8kmes42a835" w:colLast="0"/>
+      <w:bookmarkEnd w:id="41"/>
       <w:r>
         <w:rPr>
           <w:rtl w:val="0"/>
@@ -1777,8 +2155,8 @@
         <w:ind w:firstLine="720"/>
         <w:contextualSpacing w:val="0"/>
       </w:pPr>
-      <w:bookmarkStart w:id="42" w:colFirst="0" w:name="h.dvmyqtcc5bpc" w:colLast="0"/>
-      <w:bookmarkEnd w:id="42"/>
+      <w:bookmarkStart w:id="53" w:colFirst="0" w:name="h.dvmyqtcc5bpc" w:colLast="0"/>
+      <w:bookmarkEnd w:id="53"/>
       <w:r>
         <w:rPr>
           <w:rtl w:val="0"/>
@@ -1803,8 +2181,8 @@
         <w:contextualSpacing w:val="0"/>
         <w:rPr/>
       </w:pPr>
-      <w:bookmarkStart w:id="43" w:colFirst="0" w:name="h.6in63camxnal" w:colLast="0"/>
-      <w:bookmarkEnd w:id="43"/>
+      <w:bookmarkStart w:id="54" w:colFirst="0" w:name="h.6in63camxnal" w:colLast="0"/>
+      <w:bookmarkEnd w:id="54"/>
       <w:r>
         <w:rPr>
           <w:rtl w:val="0"/>
@@ -1816,8 +2194,8 @@
         <w:spacing w:lineRule="auto" w:before="0"/>
         <w:contextualSpacing w:val="0"/>
       </w:pPr>
-      <w:bookmarkStart w:id="44" w:colFirst="0" w:name="h.6h42vblu9d5m" w:colLast="0"/>
-      <w:bookmarkEnd w:id="44"/>
+      <w:bookmarkStart w:id="55" w:colFirst="0" w:name="h.6h42vblu9d5m" w:colLast="0"/>
+      <w:bookmarkEnd w:id="55"/>
       <w:r>
         <w:rPr>
           <w:color w:val="b01513"/>
@@ -1838,8 +2216,8 @@
         <w:spacing w:lineRule="auto" w:before="0"/>
         <w:contextualSpacing w:val="0"/>
       </w:pPr>
-      <w:bookmarkStart w:id="45" w:colFirst="0" w:name="h.cyp9qsnxugk2" w:colLast="0"/>
-      <w:bookmarkEnd w:id="45"/>
+      <w:bookmarkStart w:id="56" w:colFirst="0" w:name="h.cyp9qsnxugk2" w:colLast="0"/>
+      <w:bookmarkEnd w:id="56"/>
       <w:r>
         <w:rPr>
           <w:rtl w:val="0"/>
@@ -2130,8 +2508,8 @@
         <w:contextualSpacing w:val="0"/>
         <w:rPr/>
       </w:pPr>
-      <w:bookmarkStart w:id="46" w:colFirst="0" w:name="h.uh3akckjf0dd" w:colLast="0"/>
-      <w:bookmarkEnd w:id="46"/>
+      <w:bookmarkStart w:id="57" w:colFirst="0" w:name="h.uh3akckjf0dd" w:colLast="0"/>
+      <w:bookmarkEnd w:id="57"/>
       <w:r>
         <w:rPr>
           <w:rtl w:val="0"/>
@@ -2184,8 +2562,8 @@
         <w:spacing w:lineRule="auto" w:after="120" w:line="300" w:before="480"/>
         <w:contextualSpacing w:val="0"/>
       </w:pPr>
-      <w:bookmarkStart w:id="47" w:colFirst="0" w:name="h.9dcj3v61uyta" w:colLast="0"/>
-      <w:bookmarkEnd w:id="47"/>
+      <w:bookmarkStart w:id="58" w:colFirst="0" w:name="h.9dcj3v61uyta" w:colLast="0"/>
+      <w:bookmarkEnd w:id="58"/>
       <w:r>
         <w:rPr>
           <w:rtl w:val="0"/>
@@ -2218,8 +2596,8 @@
         <w:spacing w:lineRule="auto" w:after="120" w:line="300" w:before="480"/>
         <w:contextualSpacing w:val="0"/>
       </w:pPr>
-      <w:bookmarkStart w:id="48" w:colFirst="0" w:name="h.6tbqsjjolqbi" w:colLast="0"/>
-      <w:bookmarkEnd w:id="48"/>
+      <w:bookmarkStart w:id="59" w:colFirst="0" w:name="h.6tbqsjjolqbi" w:colLast="0"/>
+      <w:bookmarkEnd w:id="59"/>
       <w:r>
         <w:rPr>
           <w:rtl w:val="0"/>
@@ -2234,8 +2612,8 @@
         <w:contextualSpacing w:val="0"/>
         <w:rPr/>
       </w:pPr>
-      <w:bookmarkStart w:id="49" w:colFirst="0" w:name="h.2kzm05lb1gf5" w:colLast="0"/>
-      <w:bookmarkEnd w:id="49"/>
+      <w:bookmarkStart w:id="60" w:colFirst="0" w:name="h.2kzm05lb1gf5" w:colLast="0"/>
+      <w:bookmarkEnd w:id="60"/>
       <w:r>
         <w:rPr>
           <w:rtl w:val="0"/>
@@ -2249,8 +2627,8 @@
         <w:contextualSpacing w:val="0"/>
         <w:rPr/>
       </w:pPr>
-      <w:bookmarkStart w:id="39" w:colFirst="0" w:name="h.gjdgxs" w:colLast="0"/>
-      <w:bookmarkEnd w:id="39"/>
+      <w:bookmarkStart w:id="50" w:colFirst="0" w:name="h.gjdgxs" w:colLast="0"/>
+      <w:bookmarkEnd w:id="50"/>
       <w:r>
         <w:rPr>
           <w:rFonts w:cs="Questrial" w:hAnsi="Questrial" w:eastAsia="Questrial" w:ascii="Questrial"/>
@@ -2296,8 +2674,8 @@
         <w:spacing w:lineRule="auto" w:after="40" w:line="300" w:before="400"/>
         <w:contextualSpacing w:val="0"/>
       </w:pPr>
-      <w:bookmarkStart w:id="50" w:colFirst="0" w:name="h.8fcmfe4pn1y5" w:colLast="0"/>
-      <w:bookmarkEnd w:id="50"/>
+      <w:bookmarkStart w:id="61" w:colFirst="0" w:name="h.8fcmfe4pn1y5" w:colLast="0"/>
+      <w:bookmarkEnd w:id="61"/>
       <w:r>
         <w:rPr>
           <w:sz w:val="30"/>
@@ -2333,8 +2711,8 @@
         <w:contextualSpacing w:val="0"/>
         <w:rPr/>
       </w:pPr>
-      <w:bookmarkStart w:id="51" w:colFirst="0" w:name="h.10tnabp8bl4u" w:colLast="0"/>
-      <w:bookmarkEnd w:id="51"/>
+      <w:bookmarkStart w:id="62" w:colFirst="0" w:name="h.10tnabp8bl4u" w:colLast="0"/>
+      <w:bookmarkEnd w:id="62"/>
       <w:r>
         <w:rPr>
           <w:rtl w:val="0"/>
@@ -2347,8 +2725,8 @@
         <w:spacing w:lineRule="auto" w:after="160" w:line="300"/>
         <w:contextualSpacing w:val="0"/>
       </w:pPr>
-      <w:bookmarkStart w:id="30" w:colFirst="0" w:name="h.o8kmes42a835" w:colLast="0"/>
-      <w:bookmarkEnd w:id="30"/>
+      <w:bookmarkStart w:id="41" w:colFirst="0" w:name="h.o8kmes42a835" w:colLast="0"/>
+      <w:bookmarkEnd w:id="41"/>
       <w:r>
         <w:rPr>
           <w:rFonts w:cs="Questrial" w:hAnsi="Questrial" w:eastAsia="Questrial" w:ascii="Questrial"/>
@@ -2379,8 +2757,8 @@
         <w:spacing w:lineRule="auto" w:after="160" w:line="300"/>
         <w:contextualSpacing w:val="0"/>
       </w:pPr>
-      <w:bookmarkStart w:id="42" w:colFirst="0" w:name="h.dvmyqtcc5bpc" w:colLast="0"/>
-      <w:bookmarkEnd w:id="42"/>
+      <w:bookmarkStart w:id="53" w:colFirst="0" w:name="h.dvmyqtcc5bpc" w:colLast="0"/>
+      <w:bookmarkEnd w:id="53"/>
       <w:r>
         <w:rPr>
           <w:rFonts w:cs="Questrial" w:hAnsi="Questrial" w:eastAsia="Questrial" w:ascii="Questrial"/>
@@ -2411,8 +2789,8 @@
         <w:spacing w:lineRule="auto" w:after="160" w:line="300"/>
         <w:contextualSpacing w:val="0"/>
       </w:pPr>
-      <w:bookmarkStart w:id="52" w:colFirst="0" w:name="h.y9zfrlapffz5" w:colLast="0"/>
-      <w:bookmarkEnd w:id="52"/>
+      <w:bookmarkStart w:id="63" w:colFirst="0" w:name="h.y9zfrlapffz5" w:colLast="0"/>
+      <w:bookmarkEnd w:id="63"/>
       <w:r>
         <w:rPr>
           <w:rFonts w:cs="Questrial" w:hAnsi="Questrial" w:eastAsia="Questrial" w:ascii="Questrial"/>
@@ -2427,21 +2805,21 @@
         <w:spacing w:lineRule="auto" w:after="160" w:line="300"/>
         <w:contextualSpacing w:val="0"/>
       </w:pPr>
-      <w:bookmarkStart w:id="43" w:colFirst="0" w:name="h.6in63camxnal" w:colLast="0"/>
-      <w:bookmarkEnd w:id="43"/>
-      <w:r>
-        <w:rPr>
-          <w:rtl w:val="0"/>
-        </w:rPr>
-      </w:r>
-    </w:p>
-    <w:p>
-      <w:pPr>
-        <w:spacing w:lineRule="auto" w:after="160" w:line="300"/>
-        <w:contextualSpacing w:val="0"/>
-      </w:pPr>
-      <w:bookmarkStart w:id="39" w:colFirst="0" w:name="h.gjdgxs" w:colLast="0"/>
-      <w:bookmarkEnd w:id="39"/>
+      <w:bookmarkStart w:id="54" w:colFirst="0" w:name="h.6in63camxnal" w:colLast="0"/>
+      <w:bookmarkEnd w:id="54"/>
+      <w:r>
+        <w:rPr>
+          <w:rtl w:val="0"/>
+        </w:rPr>
+      </w:r>
+    </w:p>
+    <w:p>
+      <w:pPr>
+        <w:spacing w:lineRule="auto" w:after="160" w:line="300"/>
+        <w:contextualSpacing w:val="0"/>
+      </w:pPr>
+      <w:bookmarkStart w:id="50" w:colFirst="0" w:name="h.gjdgxs" w:colLast="0"/>
+      <w:bookmarkEnd w:id="50"/>
       <w:r>
         <w:rPr>
           <w:rFonts w:cs="Questrial" w:hAnsi="Questrial" w:eastAsia="Questrial" w:ascii="Questrial"/>
@@ -3252,8 +3630,8 @@
         <w:spacing w:lineRule="auto" w:after="40" w:line="300" w:before="400"/>
         <w:contextualSpacing w:val="0"/>
       </w:pPr>
-      <w:bookmarkStart w:id="53" w:colFirst="0" w:name="h.ai1nilimlvn1" w:colLast="0"/>
-      <w:bookmarkEnd w:id="53"/>
+      <w:bookmarkStart w:id="64" w:colFirst="0" w:name="h.ai1nilimlvn1" w:colLast="0"/>
+      <w:bookmarkEnd w:id="64"/>
       <w:r>
         <w:rPr>
           <w:rtl w:val="0"/>
@@ -3275,8 +3653,8 @@
           <w:u w:val="none"/>
         </w:rPr>
       </w:pPr>
-      <w:bookmarkStart w:id="39" w:colFirst="0" w:name="h.gjdgxs" w:colLast="0"/>
-      <w:bookmarkEnd w:id="39"/>
+      <w:bookmarkStart w:id="50" w:colFirst="0" w:name="h.gjdgxs" w:colLast="0"/>
+      <w:bookmarkEnd w:id="50"/>
       <w:r>
         <w:rPr>
           <w:rFonts w:cs="Questrial" w:hAnsi="Questrial" w:eastAsia="Questrial" w:ascii="Questrial"/>
@@ -3306,8 +3684,8 @@
           <w:u w:val="none"/>
         </w:rPr>
       </w:pPr>
-      <w:bookmarkStart w:id="39" w:colFirst="0" w:name="h.gjdgxs" w:colLast="0"/>
-      <w:bookmarkEnd w:id="39"/>
+      <w:bookmarkStart w:id="50" w:colFirst="0" w:name="h.gjdgxs" w:colLast="0"/>
+      <w:bookmarkEnd w:id="50"/>
       <w:r>
         <w:rPr>
           <w:rFonts w:cs="Questrial" w:hAnsi="Questrial" w:eastAsia="Questrial" w:ascii="Questrial"/>
@@ -3331,8 +3709,8 @@
           <w:u w:val="none"/>
         </w:rPr>
       </w:pPr>
-      <w:bookmarkStart w:id="39" w:colFirst="0" w:name="h.gjdgxs" w:colLast="0"/>
-      <w:bookmarkEnd w:id="39"/>
+      <w:bookmarkStart w:id="50" w:colFirst="0" w:name="h.gjdgxs" w:colLast="0"/>
+      <w:bookmarkEnd w:id="50"/>
       <w:r>
         <w:rPr>
           <w:sz w:val="24"/>
@@ -3355,8 +3733,8 @@
           <w:u w:val="none"/>
         </w:rPr>
       </w:pPr>
-      <w:bookmarkStart w:id="54" w:colFirst="0" w:name="h.53wlmwk83nbd" w:colLast="0"/>
-      <w:bookmarkEnd w:id="54"/>
+      <w:bookmarkStart w:id="65" w:colFirst="0" w:name="h.53wlmwk83nbd" w:colLast="0"/>
+      <w:bookmarkEnd w:id="65"/>
       <w:r>
         <w:rPr>
           <w:sz w:val="24"/>
@@ -3402,8 +3780,8 @@
           <w:sz w:val="22"/>
         </w:rPr>
       </w:pPr>
-      <w:bookmarkStart w:id="55" w:colFirst="0" w:name="h.3rekng53cvp2" w:colLast="0"/>
-      <w:bookmarkEnd w:id="55"/>
+      <w:bookmarkStart w:id="66" w:colFirst="0" w:name="h.3rekng53cvp2" w:colLast="0"/>
+      <w:bookmarkEnd w:id="66"/>
       <w:r>
         <w:rPr>
           <w:rtl w:val="0"/>
@@ -3491,8 +3869,8 @@
         <w:spacing w:lineRule="auto" w:after="120" w:before="480"/>
         <w:contextualSpacing w:val="0"/>
       </w:pPr>
-      <w:bookmarkStart w:id="56" w:colFirst="0" w:name="h.aohm06h5dmot" w:colLast="0"/>
-      <w:bookmarkEnd w:id="56"/>
+      <w:bookmarkStart w:id="67" w:colFirst="0" w:name="h.aohm06h5dmot" w:colLast="0"/>
+      <w:bookmarkEnd w:id="67"/>
       <w:r>
         <w:rPr>
           <w:rtl w:val="0"/>
@@ -3505,8 +3883,8 @@
         <w:spacing w:lineRule="auto" w:after="120" w:before="480"/>
         <w:contextualSpacing w:val="0"/>
       </w:pPr>
-      <w:bookmarkStart w:id="57" w:colFirst="0" w:name="h.g9qkc9dfqatp" w:colLast="0"/>
-      <w:bookmarkEnd w:id="57"/>
+      <w:bookmarkStart w:id="68" w:colFirst="0" w:name="h.g9qkc9dfqatp" w:colLast="0"/>
+      <w:bookmarkEnd w:id="68"/>
       <w:r>
         <w:rPr>
           <w:rtl w:val="0"/>
@@ -3519,8 +3897,8 @@
         <w:spacing w:lineRule="auto" w:after="120" w:before="480"/>
         <w:contextualSpacing w:val="0"/>
       </w:pPr>
-      <w:bookmarkStart w:id="58" w:colFirst="0" w:name="h.km662gdk909o" w:colLast="0"/>
-      <w:bookmarkEnd w:id="58"/>
+      <w:bookmarkStart w:id="69" w:colFirst="0" w:name="h.km662gdk909o" w:colLast="0"/>
+      <w:bookmarkEnd w:id="69"/>
       <w:r>
         <w:rPr>
           <w:rtl w:val="0"/>
@@ -3533,8 +3911,8 @@
         <w:spacing w:lineRule="auto" w:after="120" w:before="480"/>
         <w:contextualSpacing w:val="0"/>
       </w:pPr>
-      <w:bookmarkStart w:id="59" w:colFirst="0" w:name="h.sxs5xxplo3cx" w:colLast="0"/>
-      <w:bookmarkEnd w:id="59"/>
+      <w:bookmarkStart w:id="70" w:colFirst="0" w:name="h.sxs5xxplo3cx" w:colLast="0"/>
+      <w:bookmarkEnd w:id="70"/>
       <w:r>
         <w:rPr>
           <w:rtl w:val="0"/>
@@ -3548,8 +3926,8 @@
         <w:contextualSpacing w:val="0"/>
         <w:rPr/>
       </w:pPr>
-      <w:bookmarkStart w:id="60" w:colFirst="0" w:name="h.huhojmtn76b6" w:colLast="0"/>
-      <w:bookmarkEnd w:id="60"/>
+      <w:bookmarkStart w:id="71" w:colFirst="0" w:name="h.huhojmtn76b6" w:colLast="0"/>
+      <w:bookmarkEnd w:id="71"/>
       <w:r>
         <w:rPr>
           <w:rtl w:val="0"/>
@@ -3570,8 +3948,8 @@
         <w:contextualSpacing w:val="0"/>
         <w:rPr/>
       </w:pPr>
-      <w:bookmarkStart w:id="61" w:colFirst="0" w:name="h.yc7ogr1yepzp" w:colLast="0"/>
-      <w:bookmarkEnd w:id="61"/>
+      <w:bookmarkStart w:id="72" w:colFirst="0" w:name="h.yc7ogr1yepzp" w:colLast="0"/>
+      <w:bookmarkEnd w:id="72"/>
       <w:r>
         <w:rPr>
           <w:rtl w:val="0"/>
@@ -3585,8 +3963,8 @@
         <w:ind w:left="0" w:firstLine="0"/>
         <w:contextualSpacing w:val="0"/>
       </w:pPr>
-      <w:bookmarkStart w:id="39" w:colFirst="0" w:name="h.gjdgxs" w:colLast="0"/>
-      <w:bookmarkEnd w:id="39"/>
+      <w:bookmarkStart w:id="50" w:colFirst="0" w:name="h.gjdgxs" w:colLast="0"/>
+      <w:bookmarkEnd w:id="50"/>
       <w:r>
         <w:rPr>
           <w:rFonts w:cs="Questrial" w:hAnsi="Questrial" w:eastAsia="Questrial" w:ascii="Questrial"/>
@@ -3633,8 +4011,8 @@
         <w:contextualSpacing w:val="0"/>
         <w:rPr/>
       </w:pPr>
-      <w:bookmarkStart w:id="62" w:colFirst="0" w:name="h.rne7b4hyowe3" w:colLast="0"/>
-      <w:bookmarkEnd w:id="62"/>
+      <w:bookmarkStart w:id="73" w:colFirst="0" w:name="h.rne7b4hyowe3" w:colLast="0"/>
+      <w:bookmarkEnd w:id="73"/>
       <w:r>
         <w:rPr>
           <w:color w:val="b01513"/>
@@ -3658,8 +4036,8 @@
         <w:contextualSpacing w:val="0"/>
         <w:rPr/>
       </w:pPr>
-      <w:bookmarkStart w:id="39" w:colFirst="0" w:name="h.gjdgxs" w:colLast="0"/>
-      <w:bookmarkEnd w:id="39"/>
+      <w:bookmarkStart w:id="50" w:colFirst="0" w:name="h.gjdgxs" w:colLast="0"/>
+      <w:bookmarkEnd w:id="50"/>
       <w:r>
         <w:rPr>
           <w:rFonts w:cs="Questrial" w:hAnsi="Questrial" w:eastAsia="Questrial" w:ascii="Questrial"/>
@@ -3676,8 +4054,8 @@
         <w:contextualSpacing w:val="0"/>
         <w:rPr/>
       </w:pPr>
-      <w:bookmarkStart w:id="63" w:colFirst="0" w:name="h.qqqbvlkz9k7t" w:colLast="0"/>
-      <w:bookmarkEnd w:id="63"/>
+      <w:bookmarkStart w:id="74" w:colFirst="0" w:name="h.qqqbvlkz9k7t" w:colLast="0"/>
+      <w:bookmarkEnd w:id="74"/>
       <w:r>
         <w:rPr>
           <w:rtl w:val="0"/>
@@ -3692,8 +4070,8 @@
         <w:contextualSpacing w:val="0"/>
         <w:rPr/>
       </w:pPr>
-      <w:bookmarkStart w:id="39" w:colFirst="0" w:name="h.gjdgxs" w:colLast="0"/>
-      <w:bookmarkEnd w:id="39"/>
+      <w:bookmarkStart w:id="50" w:colFirst="0" w:name="h.gjdgxs" w:colLast="0"/>
+      <w:bookmarkEnd w:id="50"/>
       <w:r>
         <w:rPr>
           <w:rFonts w:cs="Questrial" w:hAnsi="Questrial" w:eastAsia="Questrial" w:ascii="Questrial"/>
@@ -3727,8 +4105,8 @@
         <w:contextualSpacing w:val="0"/>
         <w:rPr/>
       </w:pPr>
-      <w:bookmarkStart w:id="39" w:colFirst="0" w:name="h.gjdgxs" w:colLast="0"/>
-      <w:bookmarkEnd w:id="39"/>
+      <w:bookmarkStart w:id="50" w:colFirst="0" w:name="h.gjdgxs" w:colLast="0"/>
+      <w:bookmarkEnd w:id="50"/>
       <w:r>
         <w:rPr>
           <w:rFonts w:cs="Questrial" w:hAnsi="Questrial" w:eastAsia="Questrial" w:ascii="Questrial"/>
@@ -3762,8 +4140,8 @@
         <w:contextualSpacing w:val="0"/>
         <w:rPr/>
       </w:pPr>
-      <w:bookmarkStart w:id="39" w:colFirst="0" w:name="h.gjdgxs" w:colLast="0"/>
-      <w:bookmarkEnd w:id="39"/>
+      <w:bookmarkStart w:id="50" w:colFirst="0" w:name="h.gjdgxs" w:colLast="0"/>
+      <w:bookmarkEnd w:id="50"/>
       <w:r>
         <w:rPr>
           <w:rFonts w:cs="Questrial" w:hAnsi="Questrial" w:eastAsia="Questrial" w:ascii="Questrial"/>
@@ -3796,8 +4174,8 @@
         <w:spacing w:lineRule="auto" w:after="40" w:line="300" w:before="400"/>
         <w:contextualSpacing w:val="0"/>
       </w:pPr>
-      <w:bookmarkStart w:id="64" w:colFirst="0" w:name="h.jyd418f1a8xc" w:colLast="0"/>
-      <w:bookmarkEnd w:id="64"/>
+      <w:bookmarkStart w:id="75" w:colFirst="0" w:name="h.jyd418f1a8xc" w:colLast="0"/>
+      <w:bookmarkEnd w:id="75"/>
       <w:r>
         <w:rPr>
           <w:rtl w:val="0"/>
@@ -3810,8 +4188,8 @@
         <w:pStyle w:val="Heading4"/>
         <w:contextualSpacing w:val="0"/>
       </w:pPr>
-      <w:bookmarkStart w:id="65" w:colFirst="0" w:name="h.dmgrxkhlyjs5" w:colLast="0"/>
-      <w:bookmarkEnd w:id="65"/>
+      <w:bookmarkStart w:id="76" w:colFirst="0" w:name="h.dmgrxkhlyjs5" w:colLast="0"/>
+      <w:bookmarkEnd w:id="76"/>
       <w:r>
         <w:rPr>
           <w:rtl w:val="0"/>
@@ -3867,8 +4245,8 @@
               <w:contextualSpacing w:val="0"/>
               <w:rPr/>
             </w:pPr>
-            <w:bookmarkStart w:id="39" w:colFirst="0" w:name="h.gjdgxs" w:colLast="0"/>
-            <w:bookmarkEnd w:id="39"/>
+            <w:bookmarkStart w:id="50" w:colFirst="0" w:name="h.gjdgxs" w:colLast="0"/>
+            <w:bookmarkEnd w:id="50"/>
             <w:r>
               <w:rPr>
                 <w:sz w:val="24"/>
@@ -3891,8 +4269,8 @@
               <w:ind w:left="0" w:firstLine="0"/>
               <w:contextualSpacing w:val="0"/>
             </w:pPr>
-            <w:bookmarkStart w:id="66" w:colFirst="0" w:name="h.md7hfmflr0q3" w:colLast="0"/>
-            <w:bookmarkEnd w:id="66"/>
+            <w:bookmarkStart w:id="77" w:colFirst="0" w:name="h.md7hfmflr0q3" w:colLast="0"/>
+            <w:bookmarkEnd w:id="77"/>
             <w:r>
               <w:rPr>
                 <w:rtl w:val="0"/>
@@ -3916,8 +4294,8 @@
               <w:contextualSpacing w:val="0"/>
               <w:rPr/>
             </w:pPr>
-            <w:bookmarkStart w:id="39" w:colFirst="0" w:name="h.gjdgxs" w:colLast="0"/>
-            <w:bookmarkEnd w:id="39"/>
+            <w:bookmarkStart w:id="50" w:colFirst="0" w:name="h.gjdgxs" w:colLast="0"/>
+            <w:bookmarkEnd w:id="50"/>
             <w:r>
               <w:rPr>
                 <w:sz w:val="24"/>
@@ -3933,8 +4311,8 @@
               <w:ind w:left="0" w:firstLine="0"/>
               <w:contextualSpacing w:val="0"/>
             </w:pPr>
-            <w:bookmarkStart w:id="67" w:colFirst="0" w:name="h.c4r85w7qk4ix" w:colLast="0"/>
-            <w:bookmarkEnd w:id="67"/>
+            <w:bookmarkStart w:id="78" w:colFirst="0" w:name="h.c4r85w7qk4ix" w:colLast="0"/>
+            <w:bookmarkEnd w:id="78"/>
             <w:r>
               <w:rPr>
                 <w:rtl w:val="0"/>
@@ -3957,8 +4335,8 @@
               <w:ind w:left="0" w:firstLine="0"/>
               <w:contextualSpacing w:val="0"/>
             </w:pPr>
-            <w:bookmarkStart w:id="68" w:colFirst="0" w:name="h.80wgj6glo0x4" w:colLast="0"/>
-            <w:bookmarkEnd w:id="68"/>
+            <w:bookmarkStart w:id="79" w:colFirst="0" w:name="h.80wgj6glo0x4" w:colLast="0"/>
+            <w:bookmarkEnd w:id="79"/>
             <w:r>
               <w:rPr>
                 <w:sz w:val="24"/>
@@ -3992,8 +4370,8 @@
               <w:contextualSpacing w:val="0"/>
               <w:rPr/>
             </w:pPr>
-            <w:bookmarkStart w:id="39" w:colFirst="0" w:name="h.gjdgxs" w:colLast="0"/>
-            <w:bookmarkEnd w:id="39"/>
+            <w:bookmarkStart w:id="50" w:colFirst="0" w:name="h.gjdgxs" w:colLast="0"/>
+            <w:bookmarkEnd w:id="50"/>
             <w:r>
               <w:rPr>
                 <w:sz w:val="24"/>
@@ -4009,8 +4387,8 @@
               <w:contextualSpacing w:val="0"/>
               <w:rPr/>
             </w:pPr>
-            <w:bookmarkStart w:id="39" w:colFirst="0" w:name="h.gjdgxs" w:colLast="0"/>
-            <w:bookmarkEnd w:id="39"/>
+            <w:bookmarkStart w:id="50" w:colFirst="0" w:name="h.gjdgxs" w:colLast="0"/>
+            <w:bookmarkEnd w:id="50"/>
             <w:r>
               <w:rPr>
                 <w:sz w:val="24"/>
@@ -4026,8 +4404,8 @@
               <w:contextualSpacing w:val="0"/>
               <w:rPr/>
             </w:pPr>
-            <w:bookmarkStart w:id="39" w:colFirst="0" w:name="h.gjdgxs" w:colLast="0"/>
-            <w:bookmarkEnd w:id="39"/>
+            <w:bookmarkStart w:id="50" w:colFirst="0" w:name="h.gjdgxs" w:colLast="0"/>
+            <w:bookmarkEnd w:id="50"/>
             <w:r>
               <w:rPr>
                 <w:sz w:val="24"/>
@@ -4043,8 +4421,8 @@
               <w:contextualSpacing w:val="0"/>
               <w:rPr/>
             </w:pPr>
-            <w:bookmarkStart w:id="39" w:colFirst="0" w:name="h.gjdgxs" w:colLast="0"/>
-            <w:bookmarkEnd w:id="39"/>
+            <w:bookmarkStart w:id="50" w:colFirst="0" w:name="h.gjdgxs" w:colLast="0"/>
+            <w:bookmarkEnd w:id="50"/>
             <w:r>
               <w:rPr>
                 <w:sz w:val="24"/>
@@ -4067,8 +4445,8 @@
                 <w:u w:val="none"/>
               </w:rPr>
             </w:pPr>
-            <w:bookmarkStart w:id="39" w:colFirst="0" w:name="h.gjdgxs" w:colLast="0"/>
-            <w:bookmarkEnd w:id="39"/>
+            <w:bookmarkStart w:id="50" w:colFirst="0" w:name="h.gjdgxs" w:colLast="0"/>
+            <w:bookmarkEnd w:id="50"/>
             <w:r>
               <w:rPr>
                 <w:sz w:val="24"/>
@@ -4091,8 +4469,8 @@
                 <w:u w:val="none"/>
               </w:rPr>
             </w:pPr>
-            <w:bookmarkStart w:id="39" w:colFirst="0" w:name="h.gjdgxs" w:colLast="0"/>
-            <w:bookmarkEnd w:id="39"/>
+            <w:bookmarkStart w:id="50" w:colFirst="0" w:name="h.gjdgxs" w:colLast="0"/>
+            <w:bookmarkEnd w:id="50"/>
             <w:r>
               <w:rPr>
                 <w:sz w:val="24"/>
@@ -4115,8 +4493,8 @@
                 <w:u w:val="none"/>
               </w:rPr>
             </w:pPr>
-            <w:bookmarkStart w:id="39" w:colFirst="0" w:name="h.gjdgxs" w:colLast="0"/>
-            <w:bookmarkEnd w:id="39"/>
+            <w:bookmarkStart w:id="50" w:colFirst="0" w:name="h.gjdgxs" w:colLast="0"/>
+            <w:bookmarkEnd w:id="50"/>
             <w:r>
               <w:rPr>
                 <w:sz w:val="24"/>
@@ -4130,8 +4508,8 @@
               <w:spacing w:lineRule="auto" w:line="300"/>
               <w:contextualSpacing w:val="0"/>
             </w:pPr>
-            <w:bookmarkStart w:id="39" w:colFirst="0" w:name="h.gjdgxs" w:colLast="0"/>
-            <w:bookmarkEnd w:id="39"/>
+            <w:bookmarkStart w:id="50" w:colFirst="0" w:name="h.gjdgxs" w:colLast="0"/>
+            <w:bookmarkEnd w:id="50"/>
             <w:r>
               <w:rPr>
                 <w:sz w:val="24"/>
@@ -4157,8 +4535,8 @@
               <w:contextualSpacing w:val="0"/>
               <w:rPr/>
             </w:pPr>
-            <w:bookmarkStart w:id="39" w:colFirst="0" w:name="h.gjdgxs" w:colLast="0"/>
-            <w:bookmarkEnd w:id="39"/>
+            <w:bookmarkStart w:id="50" w:colFirst="0" w:name="h.gjdgxs" w:colLast="0"/>
+            <w:bookmarkEnd w:id="50"/>
             <w:r>
               <w:rPr>
                 <w:sz w:val="24"/>
@@ -4174,8 +4552,8 @@
               <w:contextualSpacing w:val="0"/>
               <w:rPr/>
             </w:pPr>
-            <w:bookmarkStart w:id="39" w:colFirst="0" w:name="h.gjdgxs" w:colLast="0"/>
-            <w:bookmarkEnd w:id="39"/>
+            <w:bookmarkStart w:id="50" w:colFirst="0" w:name="h.gjdgxs" w:colLast="0"/>
+            <w:bookmarkEnd w:id="50"/>
             <w:r>
               <w:rPr>
                 <w:sz w:val="24"/>
@@ -4198,8 +4576,8 @@
                 <w:u w:val="none"/>
               </w:rPr>
             </w:pPr>
-            <w:bookmarkStart w:id="39" w:colFirst="0" w:name="h.gjdgxs" w:colLast="0"/>
-            <w:bookmarkEnd w:id="39"/>
+            <w:bookmarkStart w:id="50" w:colFirst="0" w:name="h.gjdgxs" w:colLast="0"/>
+            <w:bookmarkEnd w:id="50"/>
             <w:r>
               <w:rPr>
                 <w:sz w:val="24"/>
@@ -4215,8 +4593,8 @@
               <w:contextualSpacing w:val="0"/>
               <w:rPr/>
             </w:pPr>
-            <w:bookmarkStart w:id="39" w:colFirst="0" w:name="h.gjdgxs" w:colLast="0"/>
-            <w:bookmarkEnd w:id="39"/>
+            <w:bookmarkStart w:id="50" w:colFirst="0" w:name="h.gjdgxs" w:colLast="0"/>
+            <w:bookmarkEnd w:id="50"/>
             <w:r>
               <w:rPr>
                 <w:sz w:val="24"/>
@@ -4241,8 +4619,8 @@
               <w:ind w:left="0" w:firstLine="0"/>
               <w:contextualSpacing w:val="0"/>
             </w:pPr>
-            <w:bookmarkStart w:id="69" w:colFirst="0" w:name="h.526wpzbc0gkb" w:colLast="0"/>
-            <w:bookmarkEnd w:id="69"/>
+            <w:bookmarkStart w:id="80" w:colFirst="0" w:name="h.526wpzbc0gkb" w:colLast="0"/>
+            <w:bookmarkEnd w:id="80"/>
             <w:r>
               <w:rPr>
                 <w:sz w:val="24"/>
@@ -4260,8 +4638,8 @@
         <w:spacing w:lineRule="auto" w:line="300"/>
         <w:contextualSpacing w:val="0"/>
       </w:pPr>
-      <w:bookmarkStart w:id="70" w:colFirst="0" w:name="h.c3frr4t1pg9n" w:colLast="0"/>
-      <w:bookmarkEnd w:id="70"/>
+      <w:bookmarkStart w:id="81" w:colFirst="0" w:name="h.c3frr4t1pg9n" w:colLast="0"/>
+      <w:bookmarkEnd w:id="81"/>
       <w:r>
         <w:rPr>
           <w:rtl w:val="0"/>
@@ -4288,8 +4666,8 @@
         <w:contextualSpacing w:val="0"/>
         <w:rPr/>
       </w:pPr>
-      <w:bookmarkStart w:id="39" w:colFirst="0" w:name="h.gjdgxs" w:colLast="0"/>
-      <w:bookmarkEnd w:id="39"/>
+      <w:bookmarkStart w:id="50" w:colFirst="0" w:name="h.gjdgxs" w:colLast="0"/>
+      <w:bookmarkEnd w:id="50"/>
       <w:r>
         <w:rPr>
           <w:sz w:val="24"/>
@@ -4306,8 +4684,8 @@
         <w:contextualSpacing w:val="0"/>
         <w:rPr/>
       </w:pPr>
-      <w:bookmarkStart w:id="71" w:colFirst="0" w:name="h.dyzlibc9wg3x" w:colLast="0"/>
-      <w:bookmarkEnd w:id="71"/>
+      <w:bookmarkStart w:id="82" w:colFirst="0" w:name="h.dyzlibc9wg3x" w:colLast="0"/>
+      <w:bookmarkEnd w:id="82"/>
       <w:r>
         <w:rPr>
           <w:rFonts w:cs="Questrial" w:hAnsi="Questrial" w:eastAsia="Questrial" w:ascii="Questrial"/>
@@ -4328,8 +4706,8 @@
         <w:contextualSpacing w:val="0"/>
         <w:rPr/>
       </w:pPr>
-      <w:bookmarkStart w:id="39" w:colFirst="0" w:name="h.gjdgxs" w:colLast="0"/>
-      <w:bookmarkEnd w:id="39"/>
+      <w:bookmarkStart w:id="50" w:colFirst="0" w:name="h.gjdgxs" w:colLast="0"/>
+      <w:bookmarkEnd w:id="50"/>
       <w:r>
         <w:rPr>
           <w:sz w:val="24"/>
@@ -4359,8 +4737,8 @@
         <w:spacing w:lineRule="auto" w:line="300"/>
         <w:contextualSpacing w:val="0"/>
       </w:pPr>
-      <w:bookmarkStart w:id="39" w:colFirst="0" w:name="h.gjdgxs" w:colLast="0"/>
-      <w:bookmarkEnd w:id="39"/>
+      <w:bookmarkStart w:id="50" w:colFirst="0" w:name="h.gjdgxs" w:colLast="0"/>
+      <w:bookmarkEnd w:id="50"/>
       <w:r>
         <w:rPr>
           <w:sz w:val="24"/>
@@ -4392,8 +4770,8 @@
         <w:contextualSpacing w:val="0"/>
         <w:rPr/>
       </w:pPr>
-      <w:bookmarkStart w:id="72" w:colFirst="0" w:name="h.dvu29adw3j87" w:colLast="0"/>
-      <w:bookmarkEnd w:id="72"/>
+      <w:bookmarkStart w:id="83" w:colFirst="0" w:name="h.dvu29adw3j87" w:colLast="0"/>
+      <w:bookmarkEnd w:id="83"/>
       <w:r>
         <w:rPr>
           <w:rFonts w:cs="Questrial" w:hAnsi="Questrial" w:eastAsia="Questrial" w:ascii="Questrial"/>
@@ -4415,8 +4793,8 @@
         <w:contextualSpacing w:val="0"/>
         <w:rPr/>
       </w:pPr>
-      <w:bookmarkStart w:id="39" w:colFirst="0" w:name="h.gjdgxs" w:colLast="0"/>
-      <w:bookmarkEnd w:id="39"/>
+      <w:bookmarkStart w:id="50" w:colFirst="0" w:name="h.gjdgxs" w:colLast="0"/>
+      <w:bookmarkEnd w:id="50"/>
       <w:r>
         <w:rPr>
           <w:rFonts w:cs="Questrial" w:hAnsi="Questrial" w:eastAsia="Questrial" w:ascii="Questrial"/>
@@ -4433,8 +4811,8 @@
         <w:contextualSpacing w:val="0"/>
         <w:rPr/>
       </w:pPr>
-      <w:bookmarkStart w:id="39" w:colFirst="0" w:name="h.gjdgxs" w:colLast="0"/>
-      <w:bookmarkEnd w:id="39"/>
+      <w:bookmarkStart w:id="50" w:colFirst="0" w:name="h.gjdgxs" w:colLast="0"/>
+      <w:bookmarkEnd w:id="50"/>
       <w:r>
         <w:rPr>
           <w:rFonts w:cs="Questrial" w:hAnsi="Questrial" w:eastAsia="Questrial" w:ascii="Questrial"/>
@@ -4451,8 +4829,8 @@
         <w:contextualSpacing w:val="0"/>
         <w:rPr/>
       </w:pPr>
-      <w:bookmarkStart w:id="39" w:colFirst="0" w:name="h.gjdgxs" w:colLast="0"/>
-      <w:bookmarkEnd w:id="39"/>
+      <w:bookmarkStart w:id="50" w:colFirst="0" w:name="h.gjdgxs" w:colLast="0"/>
+      <w:bookmarkEnd w:id="50"/>
       <w:r>
         <w:rPr>
           <w:rFonts w:cs="Questrial" w:hAnsi="Questrial" w:eastAsia="Questrial" w:ascii="Questrial"/>
@@ -4469,8 +4847,8 @@
         <w:contextualSpacing w:val="0"/>
         <w:rPr/>
       </w:pPr>
-      <w:bookmarkStart w:id="39" w:colFirst="0" w:name="h.gjdgxs" w:colLast="0"/>
-      <w:bookmarkEnd w:id="39"/>
+      <w:bookmarkStart w:id="50" w:colFirst="0" w:name="h.gjdgxs" w:colLast="0"/>
+      <w:bookmarkEnd w:id="50"/>
       <w:r>
         <w:rPr>
           <w:rFonts w:cs="Questrial" w:hAnsi="Questrial" w:eastAsia="Questrial" w:ascii="Questrial"/>
@@ -4487,8 +4865,8 @@
         <w:contextualSpacing w:val="0"/>
         <w:rPr/>
       </w:pPr>
-      <w:bookmarkStart w:id="39" w:colFirst="0" w:name="h.gjdgxs" w:colLast="0"/>
-      <w:bookmarkEnd w:id="39"/>
+      <w:bookmarkStart w:id="50" w:colFirst="0" w:name="h.gjdgxs" w:colLast="0"/>
+      <w:bookmarkEnd w:id="50"/>
       <w:r>
         <w:rPr>
           <w:rFonts w:cs="Questrial" w:hAnsi="Questrial" w:eastAsia="Questrial" w:ascii="Questrial"/>
@@ -4505,8 +4883,8 @@
         <w:contextualSpacing w:val="0"/>
         <w:rPr/>
       </w:pPr>
-      <w:bookmarkStart w:id="39" w:colFirst="0" w:name="h.gjdgxs" w:colLast="0"/>
-      <w:bookmarkEnd w:id="39"/>
+      <w:bookmarkStart w:id="50" w:colFirst="0" w:name="h.gjdgxs" w:colLast="0"/>
+      <w:bookmarkEnd w:id="50"/>
       <w:r>
         <w:rPr>
           <w:rFonts w:cs="Questrial" w:hAnsi="Questrial" w:eastAsia="Questrial" w:ascii="Questrial"/>
@@ -4523,8 +4901,8 @@
         <w:contextualSpacing w:val="0"/>
         <w:rPr/>
       </w:pPr>
-      <w:bookmarkStart w:id="39" w:colFirst="0" w:name="h.gjdgxs" w:colLast="0"/>
-      <w:bookmarkEnd w:id="39"/>
+      <w:bookmarkStart w:id="50" w:colFirst="0" w:name="h.gjdgxs" w:colLast="0"/>
+      <w:bookmarkEnd w:id="50"/>
       <w:r>
         <w:rPr>
           <w:rFonts w:cs="Questrial" w:hAnsi="Questrial" w:eastAsia="Questrial" w:ascii="Questrial"/>
@@ -4540,8 +4918,8 @@
         <w:ind w:left="720" w:firstLine="0"/>
         <w:contextualSpacing w:val="0"/>
       </w:pPr>
-      <w:bookmarkStart w:id="39" w:colFirst="0" w:name="h.gjdgxs" w:colLast="0"/>
-      <w:bookmarkEnd w:id="39"/>
+      <w:bookmarkStart w:id="50" w:colFirst="0" w:name="h.gjdgxs" w:colLast="0"/>
+      <w:bookmarkEnd w:id="50"/>
       <w:r>
         <w:rPr>
           <w:rFonts w:cs="Questrial" w:hAnsi="Questrial" w:eastAsia="Questrial" w:ascii="Questrial"/>
@@ -4562,8 +4940,8 @@
         <w:contextualSpacing w:val="0"/>
         <w:rPr/>
       </w:pPr>
-      <w:bookmarkStart w:id="73" w:colFirst="0" w:name="h.8662hk659thy" w:colLast="0"/>
-      <w:bookmarkEnd w:id="73"/>
+      <w:bookmarkStart w:id="84" w:colFirst="0" w:name="h.8662hk659thy" w:colLast="0"/>
+      <w:bookmarkEnd w:id="84"/>
       <w:r>
         <w:rPr>
           <w:rtl w:val="0"/>
@@ -4576,8 +4954,8 @@
         <w:contextualSpacing w:val="0"/>
         <w:rPr/>
       </w:pPr>
-      <w:bookmarkStart w:id="39" w:colFirst="0" w:name="h.gjdgxs" w:colLast="0"/>
-      <w:bookmarkEnd w:id="39"/>
+      <w:bookmarkStart w:id="50" w:colFirst="0" w:name="h.gjdgxs" w:colLast="0"/>
+      <w:bookmarkEnd w:id="50"/>
       <w:r>
         <w:rPr>
           <w:sz w:val="24"/>
@@ -4616,8 +4994,8 @@
         <w:contextualSpacing w:val="0"/>
         <w:rPr/>
       </w:pPr>
-      <w:bookmarkStart w:id="39" w:colFirst="0" w:name="h.gjdgxs" w:colLast="0"/>
-      <w:bookmarkEnd w:id="39"/>
+      <w:bookmarkStart w:id="50" w:colFirst="0" w:name="h.gjdgxs" w:colLast="0"/>
+      <w:bookmarkEnd w:id="50"/>
       <w:r>
         <w:rPr>
           <w:rFonts w:cs="Questrial" w:hAnsi="Questrial" w:eastAsia="Questrial" w:ascii="Questrial"/>
@@ -4651,8 +5029,8 @@
         <w:contextualSpacing w:val="0"/>
         <w:rPr/>
       </w:pPr>
-      <w:bookmarkStart w:id="39" w:colFirst="0" w:name="h.gjdgxs" w:colLast="0"/>
-      <w:bookmarkEnd w:id="39"/>
+      <w:bookmarkStart w:id="50" w:colFirst="0" w:name="h.gjdgxs" w:colLast="0"/>
+      <w:bookmarkEnd w:id="50"/>
       <w:r>
         <w:rPr>
           <w:rFonts w:cs="Questrial" w:hAnsi="Questrial" w:eastAsia="Questrial" w:ascii="Questrial"/>
@@ -4686,8 +5064,8 @@
         <w:contextualSpacing w:val="0"/>
         <w:rPr/>
       </w:pPr>
-      <w:bookmarkStart w:id="39" w:colFirst="0" w:name="h.gjdgxs" w:colLast="0"/>
-      <w:bookmarkEnd w:id="39"/>
+      <w:bookmarkStart w:id="50" w:colFirst="0" w:name="h.gjdgxs" w:colLast="0"/>
+      <w:bookmarkEnd w:id="50"/>
       <w:r>
         <w:rPr>
           <w:rFonts w:cs="Questrial" w:hAnsi="Questrial" w:eastAsia="Questrial" w:ascii="Questrial"/>
@@ -4721,8 +5099,8 @@
         <w:contextualSpacing w:val="0"/>
         <w:rPr/>
       </w:pPr>
-      <w:bookmarkStart w:id="39" w:colFirst="0" w:name="h.gjdgxs" w:colLast="0"/>
-      <w:bookmarkEnd w:id="39"/>
+      <w:bookmarkStart w:id="50" w:colFirst="0" w:name="h.gjdgxs" w:colLast="0"/>
+      <w:bookmarkEnd w:id="50"/>
       <w:r>
         <w:rPr>
           <w:rFonts w:cs="Questrial" w:hAnsi="Questrial" w:eastAsia="Questrial" w:ascii="Questrial"/>
@@ -4756,8 +5134,8 @@
         <w:contextualSpacing w:val="0"/>
         <w:rPr/>
       </w:pPr>
-      <w:bookmarkStart w:id="39" w:colFirst="0" w:name="h.gjdgxs" w:colLast="0"/>
-      <w:bookmarkEnd w:id="39"/>
+      <w:bookmarkStart w:id="50" w:colFirst="0" w:name="h.gjdgxs" w:colLast="0"/>
+      <w:bookmarkEnd w:id="50"/>
       <w:r>
         <w:rPr>
           <w:rFonts w:cs="Questrial" w:hAnsi="Questrial" w:eastAsia="Questrial" w:ascii="Questrial"/>
@@ -4798,8 +5176,8 @@
         <w:contextualSpacing w:val="0"/>
         <w:rPr/>
       </w:pPr>
-      <w:bookmarkStart w:id="39" w:colFirst="0" w:name="h.gjdgxs" w:colLast="0"/>
-      <w:bookmarkEnd w:id="39"/>
+      <w:bookmarkStart w:id="50" w:colFirst="0" w:name="h.gjdgxs" w:colLast="0"/>
+      <w:bookmarkEnd w:id="50"/>
       <w:r>
         <w:rPr>
           <w:sz w:val="24"/>
@@ -4838,8 +5216,8 @@
         <w:ind w:left="0" w:firstLine="0"/>
         <w:contextualSpacing w:val="0"/>
       </w:pPr>
-      <w:bookmarkStart w:id="39" w:colFirst="0" w:name="h.gjdgxs" w:colLast="0"/>
-      <w:bookmarkEnd w:id="39"/>
+      <w:bookmarkStart w:id="50" w:colFirst="0" w:name="h.gjdgxs" w:colLast="0"/>
+      <w:bookmarkEnd w:id="50"/>
       <w:r>
         <w:rPr>
           <w:sz w:val="24"/>
@@ -4876,8 +5254,8 @@
         <w:contextualSpacing w:val="0"/>
         <w:rPr/>
       </w:pPr>
-      <w:bookmarkStart w:id="74" w:colFirst="0" w:name="h.p3nz1sv9dwpm" w:colLast="0"/>
-      <w:bookmarkEnd w:id="74"/>
+      <w:bookmarkStart w:id="85" w:colFirst="0" w:name="h.p3nz1sv9dwpm" w:colLast="0"/>
+      <w:bookmarkEnd w:id="85"/>
       <w:r>
         <w:rPr>
           <w:rtl w:val="0"/>
@@ -4891,8 +5269,8 @@
         <w:ind w:left="0" w:firstLine="0"/>
         <w:contextualSpacing w:val="0"/>
       </w:pPr>
-      <w:bookmarkStart w:id="39" w:colFirst="0" w:name="h.gjdgxs" w:colLast="0"/>
-      <w:bookmarkEnd w:id="39"/>
+      <w:bookmarkStart w:id="50" w:colFirst="0" w:name="h.gjdgxs" w:colLast="0"/>
+      <w:bookmarkEnd w:id="50"/>
       <w:r>
         <w:rPr>
           <w:rFonts w:cs="Questrial" w:hAnsi="Questrial" w:eastAsia="Questrial" w:ascii="Questrial"/>
@@ -4933,8 +5311,8 @@
         <w:contextualSpacing w:val="0"/>
         <w:rPr/>
       </w:pPr>
-      <w:bookmarkStart w:id="39" w:colFirst="0" w:name="h.gjdgxs" w:colLast="0"/>
-      <w:bookmarkEnd w:id="39"/>
+      <w:bookmarkStart w:id="50" w:colFirst="0" w:name="h.gjdgxs" w:colLast="0"/>
+      <w:bookmarkEnd w:id="50"/>
       <w:r>
         <w:rPr>
           <w:sz w:val="24"/>
@@ -4949,8 +5327,8 @@
         <w:ind w:left="720" w:firstLine="0"/>
         <w:contextualSpacing w:val="0"/>
       </w:pPr>
-      <w:bookmarkStart w:id="75" w:colFirst="0" w:name="h.pifx9ijyyona" w:colLast="0"/>
-      <w:bookmarkEnd w:id="75"/>
+      <w:bookmarkStart w:id="86" w:colFirst="0" w:name="h.pifx9ijyyona" w:colLast="0"/>
+      <w:bookmarkEnd w:id="86"/>
       <w:r>
         <w:rPr>
           <w:sz w:val="24"/>
@@ -4965,8 +5343,8 @@
         <w:ind w:left="720" w:firstLine="0"/>
         <w:contextualSpacing w:val="0"/>
       </w:pPr>
-      <w:bookmarkStart w:id="76" w:colFirst="0" w:name="h.2itekw2gagwo" w:colLast="0"/>
-      <w:bookmarkEnd w:id="76"/>
+      <w:bookmarkStart w:id="87" w:colFirst="0" w:name="h.2itekw2gagwo" w:colLast="0"/>
+      <w:bookmarkEnd w:id="87"/>
       <w:r>
         <w:rPr>
           <w:sz w:val="24"/>
@@ -4981,8 +5359,8 @@
         <w:spacing w:lineRule="auto" w:after="160" w:line="300"/>
         <w:contextualSpacing w:val="0"/>
       </w:pPr>
-      <w:bookmarkStart w:id="77" w:colFirst="0" w:name="h.xntlnbvxpqcv" w:colLast="0"/>
-      <w:bookmarkEnd w:id="77"/>
+      <w:bookmarkStart w:id="88" w:colFirst="0" w:name="h.xntlnbvxpqcv" w:colLast="0"/>
+      <w:bookmarkEnd w:id="88"/>
       <w:r>
         <w:rPr>
           <w:rtl w:val="0"/>
@@ -4997,8 +5375,8 @@
         <w:contextualSpacing w:val="0"/>
         <w:rPr/>
       </w:pPr>
-      <w:bookmarkStart w:id="78" w:colFirst="0" w:name="h.6kt33ga74627" w:colLast="0"/>
-      <w:bookmarkEnd w:id="78"/>
+      <w:bookmarkStart w:id="89" w:colFirst="0" w:name="h.6kt33ga74627" w:colLast="0"/>
+      <w:bookmarkEnd w:id="89"/>
       <w:r>
         <w:rPr>
           <w:rtl w:val="0"/>
@@ -5013,8 +5391,8 @@
         <w:contextualSpacing w:val="0"/>
         <w:rPr/>
       </w:pPr>
-      <w:bookmarkStart w:id="39" w:colFirst="0" w:name="h.gjdgxs" w:colLast="0"/>
-      <w:bookmarkEnd w:id="39"/>
+      <w:bookmarkStart w:id="50" w:colFirst="0" w:name="h.gjdgxs" w:colLast="0"/>
+      <w:bookmarkEnd w:id="50"/>
       <w:r>
         <w:rPr>
           <w:rFonts w:cs="Questrial" w:hAnsi="Questrial" w:eastAsia="Questrial" w:ascii="Questrial"/>
@@ -5068,8 +5446,8 @@
         <w:contextualSpacing w:val="0"/>
         <w:rPr/>
       </w:pPr>
-      <w:bookmarkStart w:id="39" w:colFirst="0" w:name="h.gjdgxs" w:colLast="0"/>
-      <w:bookmarkEnd w:id="39"/>
+      <w:bookmarkStart w:id="50" w:colFirst="0" w:name="h.gjdgxs" w:colLast="0"/>
+      <w:bookmarkEnd w:id="50"/>
       <w:r>
         <w:rPr>
           <w:sz w:val="24"/>
@@ -5085,8 +5463,8 @@
         <w:contextualSpacing w:val="0"/>
         <w:rPr/>
       </w:pPr>
-      <w:bookmarkStart w:id="79" w:colFirst="0" w:name="h.x5nlmgy0wedj" w:colLast="0"/>
-      <w:bookmarkEnd w:id="79"/>
+      <w:bookmarkStart w:id="90" w:colFirst="0" w:name="h.x5nlmgy0wedj" w:colLast="0"/>
+      <w:bookmarkEnd w:id="90"/>
       <w:r>
         <w:rPr>
           <w:color w:val="b01513"/>
@@ -5110,8 +5488,8 @@
         <w:contextualSpacing w:val="0"/>
         <w:rPr/>
       </w:pPr>
-      <w:bookmarkStart w:id="80" w:colFirst="0" w:name="h.tzgf6bghgbbe" w:colLast="0"/>
-      <w:bookmarkEnd w:id="80"/>
+      <w:bookmarkStart w:id="91" w:colFirst="0" w:name="h.tzgf6bghgbbe" w:colLast="0"/>
+      <w:bookmarkEnd w:id="91"/>
       <w:r>
         <w:rPr>
           <w:rFonts w:cs="Questrial" w:hAnsi="Questrial" w:eastAsia="Questrial" w:ascii="Questrial"/>
@@ -5128,8 +5506,8 @@
         <w:contextualSpacing w:val="0"/>
         <w:rPr/>
       </w:pPr>
-      <w:bookmarkStart w:id="81" w:colFirst="0" w:name="h.u8j6uwjr54a9" w:colLast="0"/>
-      <w:bookmarkEnd w:id="81"/>
+      <w:bookmarkStart w:id="92" w:colFirst="0" w:name="h.u8j6uwjr54a9" w:colLast="0"/>
+      <w:bookmarkEnd w:id="92"/>
       <w:r>
         <w:rPr>
           <w:rtl w:val="0"/>
@@ -5144,8 +5522,8 @@
         <w:contextualSpacing w:val="0"/>
         <w:rPr/>
       </w:pPr>
-      <w:bookmarkStart w:id="39" w:colFirst="0" w:name="h.gjdgxs" w:colLast="0"/>
-      <w:bookmarkEnd w:id="39"/>
+      <w:bookmarkStart w:id="50" w:colFirst="0" w:name="h.gjdgxs" w:colLast="0"/>
+      <w:bookmarkEnd w:id="50"/>
       <w:r>
         <w:rPr>
           <w:rFonts w:cs="Questrial" w:hAnsi="Questrial" w:eastAsia="Questrial" w:ascii="Questrial"/>
@@ -5179,8 +5557,8 @@
         <w:contextualSpacing w:val="0"/>
         <w:rPr/>
       </w:pPr>
-      <w:bookmarkStart w:id="39" w:colFirst="0" w:name="h.gjdgxs" w:colLast="0"/>
-      <w:bookmarkEnd w:id="39"/>
+      <w:bookmarkStart w:id="50" w:colFirst="0" w:name="h.gjdgxs" w:colLast="0"/>
+      <w:bookmarkEnd w:id="50"/>
       <w:r>
         <w:rPr>
           <w:rFonts w:cs="Questrial" w:hAnsi="Questrial" w:eastAsia="Questrial" w:ascii="Questrial"/>
@@ -5214,8 +5592,8 @@
         <w:contextualSpacing w:val="0"/>
         <w:rPr/>
       </w:pPr>
-      <w:bookmarkStart w:id="82" w:colFirst="0" w:name="h.ak19ox1uolpv" w:colLast="0"/>
-      <w:bookmarkEnd w:id="82"/>
+      <w:bookmarkStart w:id="93" w:colFirst="0" w:name="h.ak19ox1uolpv" w:colLast="0"/>
+      <w:bookmarkEnd w:id="93"/>
       <w:r>
         <w:rPr>
           <w:rtl w:val="0"/>
@@ -5230,8 +5608,8 @@
         <w:contextualSpacing w:val="0"/>
         <w:rPr/>
       </w:pPr>
-      <w:bookmarkStart w:id="39" w:colFirst="0" w:name="h.gjdgxs" w:colLast="0"/>
-      <w:bookmarkEnd w:id="39"/>
+      <w:bookmarkStart w:id="50" w:colFirst="0" w:name="h.gjdgxs" w:colLast="0"/>
+      <w:bookmarkEnd w:id="50"/>
       <w:r>
         <w:rPr>
           <w:sz w:val="24"/>
@@ -5247,8 +5625,8 @@
         <w:contextualSpacing w:val="0"/>
         <w:rPr/>
       </w:pPr>
-      <w:bookmarkStart w:id="83" w:colFirst="0" w:name="h.mtehaffg21lr" w:colLast="0"/>
-      <w:bookmarkEnd w:id="83"/>
+      <w:bookmarkStart w:id="94" w:colFirst="0" w:name="h.mtehaffg21lr" w:colLast="0"/>
+      <w:bookmarkEnd w:id="94"/>
       <w:r>
         <w:rPr>
           <w:sz w:val="24"/>
@@ -5264,8 +5642,8 @@
         <w:contextualSpacing w:val="0"/>
         <w:rPr/>
       </w:pPr>
-      <w:bookmarkStart w:id="84" w:colFirst="0" w:name="h.t950kj7aix1h" w:colLast="0"/>
-      <w:bookmarkEnd w:id="84"/>
+      <w:bookmarkStart w:id="95" w:colFirst="0" w:name="h.t950kj7aix1h" w:colLast="0"/>
+      <w:bookmarkEnd w:id="95"/>
       <w:r>
         <w:rPr>
           <w:sz w:val="24"/>
@@ -5281,8 +5659,8 @@
         <w:contextualSpacing w:val="0"/>
         <w:rPr/>
       </w:pPr>
-      <w:bookmarkStart w:id="85" w:colFirst="0" w:name="h.zh8kt5h0tw06" w:colLast="0"/>
-      <w:bookmarkEnd w:id="85"/>
+      <w:bookmarkStart w:id="96" w:colFirst="0" w:name="h.zh8kt5h0tw06" w:colLast="0"/>
+      <w:bookmarkEnd w:id="96"/>
       <w:r>
         <w:rPr>
           <w:sz w:val="24"/>
@@ -5298,8 +5676,8 @@
         <w:contextualSpacing w:val="0"/>
         <w:rPr/>
       </w:pPr>
-      <w:bookmarkStart w:id="86" w:colFirst="0" w:name="h.1bdfp8sre7mu" w:colLast="0"/>
-      <w:bookmarkEnd w:id="86"/>
+      <w:bookmarkStart w:id="97" w:colFirst="0" w:name="h.1bdfp8sre7mu" w:colLast="0"/>
+      <w:bookmarkEnd w:id="97"/>
       <w:r>
         <w:rPr>
           <w:sz w:val="24"/>
@@ -5315,8 +5693,8 @@
         <w:contextualSpacing w:val="0"/>
         <w:rPr/>
       </w:pPr>
-      <w:bookmarkStart w:id="87" w:colFirst="0" w:name="h.3sompplrhnyg" w:colLast="0"/>
-      <w:bookmarkEnd w:id="87"/>
+      <w:bookmarkStart w:id="98" w:colFirst="0" w:name="h.3sompplrhnyg" w:colLast="0"/>
+      <w:bookmarkEnd w:id="98"/>
       <w:r>
         <w:rPr>
           <w:sz w:val="24"/>
@@ -5332,8 +5710,8 @@
         <w:contextualSpacing w:val="0"/>
         <w:rPr/>
       </w:pPr>
-      <w:bookmarkStart w:id="88" w:colFirst="0" w:name="h.3sqah3ehn5r5" w:colLast="0"/>
-      <w:bookmarkEnd w:id="88"/>
+      <w:bookmarkStart w:id="99" w:colFirst="0" w:name="h.3sqah3ehn5r5" w:colLast="0"/>
+      <w:bookmarkEnd w:id="99"/>
       <w:r>
         <w:rPr>
           <w:sz w:val="24"/>
@@ -5349,8 +5727,8 @@
         <w:contextualSpacing w:val="0"/>
         <w:rPr/>
       </w:pPr>
-      <w:bookmarkStart w:id="39" w:colFirst="0" w:name="h.gjdgxs" w:colLast="0"/>
-      <w:bookmarkEnd w:id="39"/>
+      <w:bookmarkStart w:id="50" w:colFirst="0" w:name="h.gjdgxs" w:colLast="0"/>
+      <w:bookmarkEnd w:id="50"/>
       <w:r>
         <w:rPr>
           <w:sz w:val="24"/>
@@ -5381,8 +5759,8 @@
         <w:contextualSpacing w:val="0"/>
         <w:rPr/>
       </w:pPr>
-      <w:bookmarkStart w:id="39" w:colFirst="0" w:name="h.gjdgxs" w:colLast="0"/>
-      <w:bookmarkEnd w:id="39"/>
+      <w:bookmarkStart w:id="50" w:colFirst="0" w:name="h.gjdgxs" w:colLast="0"/>
+      <w:bookmarkEnd w:id="50"/>
       <w:r>
         <w:rPr>
           <w:sz w:val="24"/>
@@ -5413,8 +5791,8 @@
         <w:contextualSpacing w:val="0"/>
         <w:rPr/>
       </w:pPr>
-      <w:bookmarkStart w:id="39" w:colFirst="0" w:name="h.gjdgxs" w:colLast="0"/>
-      <w:bookmarkEnd w:id="39"/>
+      <w:bookmarkStart w:id="50" w:colFirst="0" w:name="h.gjdgxs" w:colLast="0"/>
+      <w:bookmarkEnd w:id="50"/>
       <w:r>
         <w:rPr>
           <w:sz w:val="24"/>
@@ -5445,8 +5823,8 @@
         <w:contextualSpacing w:val="0"/>
         <w:rPr/>
       </w:pPr>
-      <w:bookmarkStart w:id="39" w:colFirst="0" w:name="h.gjdgxs" w:colLast="0"/>
-      <w:bookmarkEnd w:id="39"/>
+      <w:bookmarkStart w:id="50" w:colFirst="0" w:name="h.gjdgxs" w:colLast="0"/>
+      <w:bookmarkEnd w:id="50"/>
       <w:r>
         <w:rPr>
           <w:sz w:val="24"/>
@@ -5477,8 +5855,8 @@
         <w:contextualSpacing w:val="0"/>
         <w:rPr/>
       </w:pPr>
-      <w:bookmarkStart w:id="39" w:colFirst="0" w:name="h.gjdgxs" w:colLast="0"/>
-      <w:bookmarkEnd w:id="39"/>
+      <w:bookmarkStart w:id="50" w:colFirst="0" w:name="h.gjdgxs" w:colLast="0"/>
+      <w:bookmarkEnd w:id="50"/>
       <w:r>
         <w:rPr>
           <w:sz w:val="24"/>
@@ -5509,8 +5887,8 @@
         <w:contextualSpacing w:val="0"/>
         <w:rPr/>
       </w:pPr>
-      <w:bookmarkStart w:id="39" w:colFirst="0" w:name="h.gjdgxs" w:colLast="0"/>
-      <w:bookmarkEnd w:id="39"/>
+      <w:bookmarkStart w:id="50" w:colFirst="0" w:name="h.gjdgxs" w:colLast="0"/>
+      <w:bookmarkEnd w:id="50"/>
       <w:r>
         <w:rPr>
           <w:sz w:val="24"/>
@@ -5541,8 +5919,8 @@
         <w:contextualSpacing w:val="0"/>
         <w:rPr/>
       </w:pPr>
-      <w:bookmarkStart w:id="39" w:colFirst="0" w:name="h.gjdgxs" w:colLast="0"/>
-      <w:bookmarkEnd w:id="39"/>
+      <w:bookmarkStart w:id="50" w:colFirst="0" w:name="h.gjdgxs" w:colLast="0"/>
+      <w:bookmarkEnd w:id="50"/>
       <w:r>
         <w:rPr>
           <w:sz w:val="24"/>
@@ -5581,8 +5959,8 @@
         <w:contextualSpacing w:val="0"/>
         <w:rPr/>
       </w:pPr>
-      <w:bookmarkStart w:id="39" w:colFirst="0" w:name="h.gjdgxs" w:colLast="0"/>
-      <w:bookmarkEnd w:id="39"/>
+      <w:bookmarkStart w:id="50" w:colFirst="0" w:name="h.gjdgxs" w:colLast="0"/>
+      <w:bookmarkEnd w:id="50"/>
       <w:r>
         <w:rPr>
           <w:sz w:val="24"/>
@@ -5613,8 +5991,8 @@
         <w:contextualSpacing w:val="0"/>
         <w:rPr/>
       </w:pPr>
-      <w:bookmarkStart w:id="39" w:colFirst="0" w:name="h.gjdgxs" w:colLast="0"/>
-      <w:bookmarkEnd w:id="39"/>
+      <w:bookmarkStart w:id="50" w:colFirst="0" w:name="h.gjdgxs" w:colLast="0"/>
+      <w:bookmarkEnd w:id="50"/>
       <w:r>
         <w:rPr>
           <w:sz w:val="24"/>
@@ -5630,8 +6008,8 @@
         <w:contextualSpacing w:val="0"/>
         <w:rPr/>
       </w:pPr>
-      <w:bookmarkStart w:id="89" w:colFirst="0" w:name="h.55az0pm1uv39" w:colLast="0"/>
-      <w:bookmarkEnd w:id="89"/>
+      <w:bookmarkStart w:id="100" w:colFirst="0" w:name="h.55az0pm1uv39" w:colLast="0"/>
+      <w:bookmarkEnd w:id="100"/>
       <w:r>
         <w:rPr>
           <w:sz w:val="24"/>
@@ -5647,8 +6025,8 @@
         <w:contextualSpacing w:val="0"/>
         <w:rPr/>
       </w:pPr>
-      <w:bookmarkStart w:id="39" w:colFirst="0" w:name="h.gjdgxs" w:colLast="0"/>
-      <w:bookmarkEnd w:id="39"/>
+      <w:bookmarkStart w:id="50" w:colFirst="0" w:name="h.gjdgxs" w:colLast="0"/>
+      <w:bookmarkEnd w:id="50"/>
       <w:r>
         <w:rPr>
           <w:sz w:val="24"/>
@@ -5679,8 +6057,8 @@
         <w:contextualSpacing w:val="0"/>
         <w:rPr/>
       </w:pPr>
-      <w:bookmarkStart w:id="39" w:colFirst="0" w:name="h.gjdgxs" w:colLast="0"/>
-      <w:bookmarkEnd w:id="39"/>
+      <w:bookmarkStart w:id="50" w:colFirst="0" w:name="h.gjdgxs" w:colLast="0"/>
+      <w:bookmarkEnd w:id="50"/>
       <w:r>
         <w:rPr>
           <w:sz w:val="24"/>
@@ -5711,8 +6089,8 @@
         <w:contextualSpacing w:val="0"/>
         <w:rPr/>
       </w:pPr>
-      <w:bookmarkStart w:id="39" w:colFirst="0" w:name="h.gjdgxs" w:colLast="0"/>
-      <w:bookmarkEnd w:id="39"/>
+      <w:bookmarkStart w:id="50" w:colFirst="0" w:name="h.gjdgxs" w:colLast="0"/>
+      <w:bookmarkEnd w:id="50"/>
       <w:r>
         <w:rPr>
           <w:sz w:val="24"/>
@@ -5743,8 +6121,8 @@
         <w:contextualSpacing w:val="0"/>
         <w:rPr/>
       </w:pPr>
-      <w:bookmarkStart w:id="39" w:colFirst="0" w:name="h.gjdgxs" w:colLast="0"/>
-      <w:bookmarkEnd w:id="39"/>
+      <w:bookmarkStart w:id="50" w:colFirst="0" w:name="h.gjdgxs" w:colLast="0"/>
+      <w:bookmarkEnd w:id="50"/>
       <w:r>
         <w:rPr>
           <w:sz w:val="24"/>
@@ -5775,8 +6153,8 @@
         <w:contextualSpacing w:val="0"/>
         <w:rPr/>
       </w:pPr>
-      <w:bookmarkStart w:id="39" w:colFirst="0" w:name="h.gjdgxs" w:colLast="0"/>
-      <w:bookmarkEnd w:id="39"/>
+      <w:bookmarkStart w:id="50" w:colFirst="0" w:name="h.gjdgxs" w:colLast="0"/>
+      <w:bookmarkEnd w:id="50"/>
       <w:r>
         <w:rPr>
           <w:sz w:val="24"/>
@@ -5792,8 +6170,8 @@
         <w:contextualSpacing w:val="0"/>
         <w:rPr/>
       </w:pPr>
-      <w:bookmarkStart w:id="90" w:colFirst="0" w:name="h.e0ae4wpsp0v1" w:colLast="0"/>
-      <w:bookmarkEnd w:id="90"/>
+      <w:bookmarkStart w:id="101" w:colFirst="0" w:name="h.e0ae4wpsp0v1" w:colLast="0"/>
+      <w:bookmarkEnd w:id="101"/>
       <w:r>
         <w:rPr>
           <w:rtl w:val="0"/>
@@ -5808,8 +6186,8 @@
         <w:contextualSpacing w:val="0"/>
         <w:rPr/>
       </w:pPr>
-      <w:bookmarkStart w:id="39" w:colFirst="0" w:name="h.gjdgxs" w:colLast="0"/>
-      <w:bookmarkEnd w:id="39"/>
+      <w:bookmarkStart w:id="50" w:colFirst="0" w:name="h.gjdgxs" w:colLast="0"/>
+      <w:bookmarkEnd w:id="50"/>
       <w:r>
         <w:rPr>
           <w:rFonts w:cs="Questrial" w:hAnsi="Questrial" w:eastAsia="Questrial" w:ascii="Questrial"/>
@@ -5846,8 +6224,8 @@
         <w:contextualSpacing w:val="0"/>
         <w:rPr/>
       </w:pPr>
-      <w:bookmarkStart w:id="39" w:colFirst="0" w:name="h.gjdgxs" w:colLast="0"/>
-      <w:bookmarkEnd w:id="39"/>
+      <w:bookmarkStart w:id="50" w:colFirst="0" w:name="h.gjdgxs" w:colLast="0"/>
+      <w:bookmarkEnd w:id="50"/>
       <w:r>
         <w:rPr>
           <w:rFonts w:cs="Questrial" w:hAnsi="Questrial" w:eastAsia="Questrial" w:ascii="Questrial"/>
@@ -5864,8 +6242,8 @@
         <w:contextualSpacing w:val="0"/>
         <w:rPr/>
       </w:pPr>
-      <w:bookmarkStart w:id="39" w:colFirst="0" w:name="h.gjdgxs" w:colLast="0"/>
-      <w:bookmarkEnd w:id="39"/>
+      <w:bookmarkStart w:id="50" w:colFirst="0" w:name="h.gjdgxs" w:colLast="0"/>
+      <w:bookmarkEnd w:id="50"/>
       <w:r>
         <w:rPr>
           <w:rFonts w:cs="Questrial" w:hAnsi="Questrial" w:eastAsia="Questrial" w:ascii="Questrial"/>
@@ -5882,8 +6260,8 @@
         <w:contextualSpacing w:val="0"/>
         <w:rPr/>
       </w:pPr>
-      <w:bookmarkStart w:id="39" w:colFirst="0" w:name="h.gjdgxs" w:colLast="0"/>
-      <w:bookmarkEnd w:id="39"/>
+      <w:bookmarkStart w:id="50" w:colFirst="0" w:name="h.gjdgxs" w:colLast="0"/>
+      <w:bookmarkEnd w:id="50"/>
       <w:r>
         <w:rPr>
           <w:rFonts w:cs="Questrial" w:hAnsi="Questrial" w:eastAsia="Questrial" w:ascii="Questrial"/>
@@ -5899,8 +6277,8 @@
         <w:ind w:left="0" w:firstLine="0"/>
         <w:contextualSpacing w:val="0"/>
       </w:pPr>
-      <w:bookmarkStart w:id="91" w:colFirst="0" w:name="h.8nco06pv6xn8" w:colLast="0"/>
-      <w:bookmarkEnd w:id="91"/>
+      <w:bookmarkStart w:id="102" w:colFirst="0" w:name="h.8nco06pv6xn8" w:colLast="0"/>
+      <w:bookmarkEnd w:id="102"/>
       <w:r>
         <w:rPr>
           <w:sz w:val="24"/>
@@ -5915,8 +6293,8 @@
         <w:ind w:left="0" w:firstLine="0"/>
         <w:contextualSpacing w:val="0"/>
       </w:pPr>
-      <w:bookmarkStart w:id="39" w:colFirst="0" w:name="h.gjdgxs" w:colLast="0"/>
-      <w:bookmarkEnd w:id="39"/>
+      <w:bookmarkStart w:id="50" w:colFirst="0" w:name="h.gjdgxs" w:colLast="0"/>
+      <w:bookmarkEnd w:id="50"/>
       <w:r>
         <w:rPr>
           <w:rtl w:val="0"/>
@@ -5930,8 +6308,8 @@
         <w:contextualSpacing w:val="0"/>
         <w:rPr/>
       </w:pPr>
-      <w:bookmarkStart w:id="92" w:colFirst="0" w:name="h.2rbmsllr2wnh" w:colLast="0"/>
-      <w:bookmarkEnd w:id="92"/>
+      <w:bookmarkStart w:id="103" w:colFirst="0" w:name="h.2rbmsllr2wnh" w:colLast="0"/>
+      <w:bookmarkEnd w:id="103"/>
       <w:r>
         <w:rPr>
           <w:rtl w:val="0"/>
@@ -5946,8 +6324,8 @@
         <w:contextualSpacing w:val="0"/>
         <w:rPr/>
       </w:pPr>
-      <w:bookmarkStart w:id="93" w:colFirst="0" w:name="h.5srpwdo5zwnk" w:colLast="0"/>
-      <w:bookmarkEnd w:id="93"/>
+      <w:bookmarkStart w:id="104" w:colFirst="0" w:name="h.5srpwdo5zwnk" w:colLast="0"/>
+      <w:bookmarkEnd w:id="104"/>
       <w:r>
         <w:rPr>
           <w:rtl w:val="0"/>
@@ -5962,8 +6340,8 @@
         <w:contextualSpacing w:val="0"/>
         <w:rPr/>
       </w:pPr>
-      <w:bookmarkStart w:id="39" w:colFirst="0" w:name="h.gjdgxs" w:colLast="0"/>
-      <w:bookmarkEnd w:id="39"/>
+      <w:bookmarkStart w:id="50" w:colFirst="0" w:name="h.gjdgxs" w:colLast="0"/>
+      <w:bookmarkEnd w:id="50"/>
       <w:r>
         <w:rPr>
           <w:rFonts w:cs="Questrial" w:hAnsi="Questrial" w:eastAsia="Questrial" w:ascii="Questrial"/>
@@ -6010,8 +6388,8 @@
         <w:contextualSpacing w:val="0"/>
         <w:rPr/>
       </w:pPr>
-      <w:bookmarkStart w:id="39" w:colFirst="0" w:name="h.gjdgxs" w:colLast="0"/>
-      <w:bookmarkEnd w:id="39"/>
+      <w:bookmarkStart w:id="50" w:colFirst="0" w:name="h.gjdgxs" w:colLast="0"/>
+      <w:bookmarkEnd w:id="50"/>
       <w:r>
         <w:rPr>
           <w:rFonts w:cs="Questrial" w:hAnsi="Questrial" w:eastAsia="Questrial" w:ascii="Questrial"/>
@@ -6043,8 +6421,8 @@
         <w:contextualSpacing w:val="0"/>
         <w:rPr/>
       </w:pPr>
-      <w:bookmarkStart w:id="39" w:colFirst="0" w:name="h.gjdgxs" w:colLast="0"/>
-      <w:bookmarkEnd w:id="39"/>
+      <w:bookmarkStart w:id="50" w:colFirst="0" w:name="h.gjdgxs" w:colLast="0"/>
+      <w:bookmarkEnd w:id="50"/>
       <w:r>
         <w:rPr>
           <w:sz w:val="24"/>
@@ -6060,8 +6438,8 @@
         <w:contextualSpacing w:val="0"/>
         <w:rPr/>
       </w:pPr>
-      <w:bookmarkStart w:id="94" w:colFirst="0" w:name="h.c4u4wgeqvtkd" w:colLast="0"/>
-      <w:bookmarkEnd w:id="94"/>
+      <w:bookmarkStart w:id="105" w:colFirst="0" w:name="h.c4u4wgeqvtkd" w:colLast="0"/>
+      <w:bookmarkEnd w:id="105"/>
       <w:r>
         <w:rPr>
           <w:color w:val="b01513"/>
@@ -6085,8 +6463,8 @@
         <w:contextualSpacing w:val="0"/>
         <w:rPr/>
       </w:pPr>
-      <w:bookmarkStart w:id="95" w:colFirst="0" w:name="h.3sskbinguqb5" w:colLast="0"/>
-      <w:bookmarkEnd w:id="95"/>
+      <w:bookmarkStart w:id="106" w:colFirst="0" w:name="h.3sskbinguqb5" w:colLast="0"/>
+      <w:bookmarkEnd w:id="106"/>
       <w:r>
         <w:rPr>
           <w:rFonts w:cs="Questrial" w:hAnsi="Questrial" w:eastAsia="Questrial" w:ascii="Questrial"/>
@@ -6103,8 +6481,8 @@
         <w:contextualSpacing w:val="0"/>
         <w:rPr/>
       </w:pPr>
-      <w:bookmarkStart w:id="96" w:colFirst="0" w:name="h.k88159w6lad0" w:colLast="0"/>
-      <w:bookmarkEnd w:id="96"/>
+      <w:bookmarkStart w:id="107" w:colFirst="0" w:name="h.k88159w6lad0" w:colLast="0"/>
+      <w:bookmarkEnd w:id="107"/>
       <w:r>
         <w:rPr>
           <w:rtl w:val="0"/>
@@ -6119,8 +6497,8 @@
         <w:contextualSpacing w:val="0"/>
         <w:rPr/>
       </w:pPr>
-      <w:bookmarkStart w:id="39" w:colFirst="0" w:name="h.gjdgxs" w:colLast="0"/>
-      <w:bookmarkEnd w:id="39"/>
+      <w:bookmarkStart w:id="50" w:colFirst="0" w:name="h.gjdgxs" w:colLast="0"/>
+      <w:bookmarkEnd w:id="50"/>
       <w:r>
         <w:rPr>
           <w:rFonts w:cs="Questrial" w:hAnsi="Questrial" w:eastAsia="Questrial" w:ascii="Questrial"/>
@@ -6154,8 +6532,8 @@
         <w:contextualSpacing w:val="0"/>
         <w:rPr/>
       </w:pPr>
-      <w:bookmarkStart w:id="39" w:colFirst="0" w:name="h.gjdgxs" w:colLast="0"/>
-      <w:bookmarkEnd w:id="39"/>
+      <w:bookmarkStart w:id="50" w:colFirst="0" w:name="h.gjdgxs" w:colLast="0"/>
+      <w:bookmarkEnd w:id="50"/>
       <w:r>
         <w:rPr>
           <w:rFonts w:cs="Questrial" w:hAnsi="Questrial" w:eastAsia="Questrial" w:ascii="Questrial"/>
@@ -6189,8 +6567,8 @@
         <w:contextualSpacing w:val="0"/>
         <w:rPr/>
       </w:pPr>
-      <w:bookmarkStart w:id="39" w:colFirst="0" w:name="h.gjdgxs" w:colLast="0"/>
-      <w:bookmarkEnd w:id="39"/>
+      <w:bookmarkStart w:id="50" w:colFirst="0" w:name="h.gjdgxs" w:colLast="0"/>
+      <w:bookmarkEnd w:id="50"/>
       <w:r>
         <w:rPr>
           <w:rFonts w:cs="Questrial" w:hAnsi="Questrial" w:eastAsia="Questrial" w:ascii="Questrial"/>
@@ -6224,8 +6602,8 @@
         <w:contextualSpacing w:val="0"/>
         <w:rPr/>
       </w:pPr>
-      <w:bookmarkStart w:id="97" w:colFirst="0" w:name="h.2jva9ijvtilg" w:colLast="0"/>
-      <w:bookmarkEnd w:id="97"/>
+      <w:bookmarkStart w:id="108" w:colFirst="0" w:name="h.2jva9ijvtilg" w:colLast="0"/>
+      <w:bookmarkEnd w:id="108"/>
       <w:r>
         <w:rPr>
           <w:rtl w:val="0"/>
@@ -6240,8 +6618,8 @@
         <w:contextualSpacing w:val="0"/>
         <w:rPr/>
       </w:pPr>
-      <w:bookmarkStart w:id="39" w:colFirst="0" w:name="h.gjdgxs" w:colLast="0"/>
-      <w:bookmarkEnd w:id="39"/>
+      <w:bookmarkStart w:id="50" w:colFirst="0" w:name="h.gjdgxs" w:colLast="0"/>
+      <w:bookmarkEnd w:id="50"/>
       <w:r>
         <w:rPr>
           <w:rFonts w:cs="Questrial" w:hAnsi="Questrial" w:eastAsia="Questrial" w:ascii="Questrial"/>
@@ -6258,8 +6636,8 @@
         <w:contextualSpacing w:val="0"/>
         <w:rPr/>
       </w:pPr>
-      <w:bookmarkStart w:id="39" w:colFirst="0" w:name="h.gjdgxs" w:colLast="0"/>
-      <w:bookmarkEnd w:id="39"/>
+      <w:bookmarkStart w:id="50" w:colFirst="0" w:name="h.gjdgxs" w:colLast="0"/>
+      <w:bookmarkEnd w:id="50"/>
       <w:r>
         <w:rPr>
           <w:rFonts w:cs="Questrial" w:hAnsi="Questrial" w:eastAsia="Questrial" w:ascii="Questrial"/>
@@ -6276,8 +6654,8 @@
         <w:contextualSpacing w:val="0"/>
         <w:rPr/>
       </w:pPr>
-      <w:bookmarkStart w:id="39" w:colFirst="0" w:name="h.gjdgxs" w:colLast="0"/>
-      <w:bookmarkEnd w:id="39"/>
+      <w:bookmarkStart w:id="50" w:colFirst="0" w:name="h.gjdgxs" w:colLast="0"/>
+      <w:bookmarkEnd w:id="50"/>
       <w:r>
         <w:rPr>
           <w:rFonts w:cs="Questrial" w:hAnsi="Questrial" w:eastAsia="Questrial" w:ascii="Questrial"/>
@@ -6294,8 +6672,8 @@
         <w:contextualSpacing w:val="0"/>
         <w:rPr/>
       </w:pPr>
-      <w:bookmarkStart w:id="39" w:colFirst="0" w:name="h.gjdgxs" w:colLast="0"/>
-      <w:bookmarkEnd w:id="39"/>
+      <w:bookmarkStart w:id="50" w:colFirst="0" w:name="h.gjdgxs" w:colLast="0"/>
+      <w:bookmarkEnd w:id="50"/>
       <w:r>
         <w:rPr>
           <w:rFonts w:cs="Questrial" w:hAnsi="Questrial" w:eastAsia="Questrial" w:ascii="Questrial"/>
@@ -6329,8 +6707,8 @@
         <w:contextualSpacing w:val="0"/>
         <w:rPr/>
       </w:pPr>
-      <w:bookmarkStart w:id="39" w:colFirst="0" w:name="h.gjdgxs" w:colLast="0"/>
-      <w:bookmarkEnd w:id="39"/>
+      <w:bookmarkStart w:id="50" w:colFirst="0" w:name="h.gjdgxs" w:colLast="0"/>
+      <w:bookmarkEnd w:id="50"/>
       <w:r>
         <w:rPr>
           <w:rFonts w:cs="Questrial" w:hAnsi="Questrial" w:eastAsia="Questrial" w:ascii="Questrial"/>
@@ -6364,8 +6742,8 @@
         <w:contextualSpacing w:val="0"/>
         <w:rPr/>
       </w:pPr>
-      <w:bookmarkStart w:id="39" w:colFirst="0" w:name="h.gjdgxs" w:colLast="0"/>
-      <w:bookmarkEnd w:id="39"/>
+      <w:bookmarkStart w:id="50" w:colFirst="0" w:name="h.gjdgxs" w:colLast="0"/>
+      <w:bookmarkEnd w:id="50"/>
       <w:r>
         <w:rPr>
           <w:rFonts w:cs="Questrial" w:hAnsi="Questrial" w:eastAsia="Questrial" w:ascii="Questrial"/>
@@ -6399,8 +6777,8 @@
         <w:contextualSpacing w:val="0"/>
         <w:rPr/>
       </w:pPr>
-      <w:bookmarkStart w:id="39" w:colFirst="0" w:name="h.gjdgxs" w:colLast="0"/>
-      <w:bookmarkEnd w:id="39"/>
+      <w:bookmarkStart w:id="50" w:colFirst="0" w:name="h.gjdgxs" w:colLast="0"/>
+      <w:bookmarkEnd w:id="50"/>
       <w:r>
         <w:rPr>
           <w:rFonts w:cs="Questrial" w:hAnsi="Questrial" w:eastAsia="Questrial" w:ascii="Questrial"/>
@@ -6434,8 +6812,8 @@
         <w:contextualSpacing w:val="0"/>
         <w:rPr/>
       </w:pPr>
-      <w:bookmarkStart w:id="39" w:colFirst="0" w:name="h.gjdgxs" w:colLast="0"/>
-      <w:bookmarkEnd w:id="39"/>
+      <w:bookmarkStart w:id="50" w:colFirst="0" w:name="h.gjdgxs" w:colLast="0"/>
+      <w:bookmarkEnd w:id="50"/>
       <w:r>
         <w:rPr>
           <w:rFonts w:cs="Questrial" w:hAnsi="Questrial" w:eastAsia="Questrial" w:ascii="Questrial"/>
@@ -6469,8 +6847,8 @@
         <w:contextualSpacing w:val="0"/>
         <w:rPr/>
       </w:pPr>
-      <w:bookmarkStart w:id="39" w:colFirst="0" w:name="h.gjdgxs" w:colLast="0"/>
-      <w:bookmarkEnd w:id="39"/>
+      <w:bookmarkStart w:id="50" w:colFirst="0" w:name="h.gjdgxs" w:colLast="0"/>
+      <w:bookmarkEnd w:id="50"/>
       <w:r>
         <w:rPr>
           <w:rFonts w:cs="Questrial" w:hAnsi="Questrial" w:eastAsia="Questrial" w:ascii="Questrial"/>
@@ -6504,8 +6882,8 @@
         <w:contextualSpacing w:val="0"/>
         <w:rPr/>
       </w:pPr>
-      <w:bookmarkStart w:id="39" w:colFirst="0" w:name="h.gjdgxs" w:colLast="0"/>
-      <w:bookmarkEnd w:id="39"/>
+      <w:bookmarkStart w:id="50" w:colFirst="0" w:name="h.gjdgxs" w:colLast="0"/>
+      <w:bookmarkEnd w:id="50"/>
       <w:r>
         <w:rPr>
           <w:rFonts w:cs="Questrial" w:hAnsi="Questrial" w:eastAsia="Questrial" w:ascii="Questrial"/>
@@ -6539,8 +6917,8 @@
         <w:contextualSpacing w:val="0"/>
         <w:rPr/>
       </w:pPr>
-      <w:bookmarkStart w:id="39" w:colFirst="0" w:name="h.gjdgxs" w:colLast="0"/>
-      <w:bookmarkEnd w:id="39"/>
+      <w:bookmarkStart w:id="50" w:colFirst="0" w:name="h.gjdgxs" w:colLast="0"/>
+      <w:bookmarkEnd w:id="50"/>
       <w:r>
         <w:rPr>
           <w:rFonts w:cs="Questrial" w:hAnsi="Questrial" w:eastAsia="Questrial" w:ascii="Questrial"/>
@@ -6574,8 +6952,8 @@
         <w:contextualSpacing w:val="0"/>
         <w:rPr/>
       </w:pPr>
-      <w:bookmarkStart w:id="39" w:colFirst="0" w:name="h.gjdgxs" w:colLast="0"/>
-      <w:bookmarkEnd w:id="39"/>
+      <w:bookmarkStart w:id="50" w:colFirst="0" w:name="h.gjdgxs" w:colLast="0"/>
+      <w:bookmarkEnd w:id="50"/>
       <w:r>
         <w:rPr>
           <w:rFonts w:cs="Questrial" w:hAnsi="Questrial" w:eastAsia="Questrial" w:ascii="Questrial"/>
@@ -6592,8 +6970,8 @@
         <w:contextualSpacing w:val="0"/>
         <w:rPr/>
       </w:pPr>
-      <w:bookmarkStart w:id="39" w:colFirst="0" w:name="h.gjdgxs" w:colLast="0"/>
-      <w:bookmarkEnd w:id="39"/>
+      <w:bookmarkStart w:id="50" w:colFirst="0" w:name="h.gjdgxs" w:colLast="0"/>
+      <w:bookmarkEnd w:id="50"/>
       <w:r>
         <w:rPr>
           <w:sz w:val="24"/>
@@ -6609,8 +6987,8 @@
         <w:contextualSpacing w:val="0"/>
         <w:rPr/>
       </w:pPr>
-      <w:bookmarkStart w:id="98" w:colFirst="0" w:name="h.fuwclmd8m8wm" w:colLast="0"/>
-      <w:bookmarkEnd w:id="98"/>
+      <w:bookmarkStart w:id="109" w:colFirst="0" w:name="h.fuwclmd8m8wm" w:colLast="0"/>
+      <w:bookmarkEnd w:id="109"/>
       <w:r>
         <w:rPr>
           <w:rtl w:val="0"/>
@@ -6625,8 +7003,8 @@
         <w:contextualSpacing w:val="0"/>
         <w:rPr/>
       </w:pPr>
-      <w:bookmarkStart w:id="39" w:colFirst="0" w:name="h.gjdgxs" w:colLast="0"/>
-      <w:bookmarkEnd w:id="39"/>
+      <w:bookmarkStart w:id="50" w:colFirst="0" w:name="h.gjdgxs" w:colLast="0"/>
+      <w:bookmarkEnd w:id="50"/>
       <w:r>
         <w:rPr>
           <w:rFonts w:cs="Questrial" w:hAnsi="Questrial" w:eastAsia="Questrial" w:ascii="Questrial"/>
@@ -6663,8 +7041,8 @@
         <w:contextualSpacing w:val="0"/>
         <w:rPr/>
       </w:pPr>
-      <w:bookmarkStart w:id="39" w:colFirst="0" w:name="h.gjdgxs" w:colLast="0"/>
-      <w:bookmarkEnd w:id="39"/>
+      <w:bookmarkStart w:id="50" w:colFirst="0" w:name="h.gjdgxs" w:colLast="0"/>
+      <w:bookmarkEnd w:id="50"/>
       <w:r>
         <w:rPr>
           <w:rFonts w:cs="Questrial" w:hAnsi="Questrial" w:eastAsia="Questrial" w:ascii="Questrial"/>
@@ -6681,8 +7059,8 @@
         <w:contextualSpacing w:val="0"/>
         <w:rPr/>
       </w:pPr>
-      <w:bookmarkStart w:id="39" w:colFirst="0" w:name="h.gjdgxs" w:colLast="0"/>
-      <w:bookmarkEnd w:id="39"/>
+      <w:bookmarkStart w:id="50" w:colFirst="0" w:name="h.gjdgxs" w:colLast="0"/>
+      <w:bookmarkEnd w:id="50"/>
       <w:r>
         <w:rPr>
           <w:rFonts w:cs="Questrial" w:hAnsi="Questrial" w:eastAsia="Questrial" w:ascii="Questrial"/>
@@ -6699,8 +7077,8 @@
         <w:contextualSpacing w:val="0"/>
         <w:rPr/>
       </w:pPr>
-      <w:bookmarkStart w:id="39" w:colFirst="0" w:name="h.gjdgxs" w:colLast="0"/>
-      <w:bookmarkEnd w:id="39"/>
+      <w:bookmarkStart w:id="50" w:colFirst="0" w:name="h.gjdgxs" w:colLast="0"/>
+      <w:bookmarkEnd w:id="50"/>
       <w:r>
         <w:rPr>
           <w:rFonts w:cs="Questrial" w:hAnsi="Questrial" w:eastAsia="Questrial" w:ascii="Questrial"/>
@@ -6727,8 +7105,8 @@
         <w:contextualSpacing w:val="0"/>
         <w:rPr/>
       </w:pPr>
-      <w:bookmarkStart w:id="39" w:colFirst="0" w:name="h.gjdgxs" w:colLast="0"/>
-      <w:bookmarkEnd w:id="39"/>
+      <w:bookmarkStart w:id="50" w:colFirst="0" w:name="h.gjdgxs" w:colLast="0"/>
+      <w:bookmarkEnd w:id="50"/>
       <w:r>
         <w:rPr>
           <w:sz w:val="24"/>
@@ -6744,8 +7122,8 @@
         <w:contextualSpacing w:val="0"/>
         <w:rPr/>
       </w:pPr>
-      <w:bookmarkStart w:id="39" w:colFirst="0" w:name="h.gjdgxs" w:colLast="0"/>
-      <w:bookmarkEnd w:id="39"/>
+      <w:bookmarkStart w:id="50" w:colFirst="0" w:name="h.gjdgxs" w:colLast="0"/>
+      <w:bookmarkEnd w:id="50"/>
       <w:r>
         <w:rPr>
           <w:rFonts w:cs="Questrial" w:hAnsi="Questrial" w:eastAsia="Questrial" w:ascii="Questrial"/>
@@ -6762,8 +7140,8 @@
         <w:contextualSpacing w:val="0"/>
         <w:rPr/>
       </w:pPr>
-      <w:bookmarkStart w:id="39" w:colFirst="0" w:name="h.gjdgxs" w:colLast="0"/>
-      <w:bookmarkEnd w:id="39"/>
+      <w:bookmarkStart w:id="50" w:colFirst="0" w:name="h.gjdgxs" w:colLast="0"/>
+      <w:bookmarkEnd w:id="50"/>
       <w:r>
         <w:rPr>
           <w:rFonts w:cs="Questrial" w:hAnsi="Questrial" w:eastAsia="Questrial" w:ascii="Questrial"/>
@@ -6780,8 +7158,8 @@
         <w:contextualSpacing w:val="0"/>
         <w:rPr/>
       </w:pPr>
-      <w:bookmarkStart w:id="39" w:colFirst="0" w:name="h.gjdgxs" w:colLast="0"/>
-      <w:bookmarkEnd w:id="39"/>
+      <w:bookmarkStart w:id="50" w:colFirst="0" w:name="h.gjdgxs" w:colLast="0"/>
+      <w:bookmarkEnd w:id="50"/>
       <w:r>
         <w:rPr>
           <w:rFonts w:cs="Questrial" w:hAnsi="Questrial" w:eastAsia="Questrial" w:ascii="Questrial"/>
@@ -6798,8 +7176,8 @@
         <w:contextualSpacing w:val="0"/>
         <w:rPr/>
       </w:pPr>
-      <w:bookmarkStart w:id="39" w:colFirst="0" w:name="h.gjdgxs" w:colLast="0"/>
-      <w:bookmarkEnd w:id="39"/>
+      <w:bookmarkStart w:id="50" w:colFirst="0" w:name="h.gjdgxs" w:colLast="0"/>
+      <w:bookmarkEnd w:id="50"/>
       <w:r>
         <w:rPr>
           <w:rFonts w:cs="Questrial" w:hAnsi="Questrial" w:eastAsia="Questrial" w:ascii="Questrial"/>
@@ -6816,8 +7194,8 @@
         <w:contextualSpacing w:val="0"/>
         <w:rPr/>
       </w:pPr>
-      <w:bookmarkStart w:id="39" w:colFirst="0" w:name="h.gjdgxs" w:colLast="0"/>
-      <w:bookmarkEnd w:id="39"/>
+      <w:bookmarkStart w:id="50" w:colFirst="0" w:name="h.gjdgxs" w:colLast="0"/>
+      <w:bookmarkEnd w:id="50"/>
       <w:r>
         <w:rPr>
           <w:rFonts w:cs="Questrial" w:hAnsi="Questrial" w:eastAsia="Questrial" w:ascii="Questrial"/>
@@ -6834,23 +7212,23 @@
         <w:contextualSpacing w:val="0"/>
         <w:rPr/>
       </w:pPr>
-      <w:bookmarkStart w:id="39" w:colFirst="0" w:name="h.gjdgxs" w:colLast="0"/>
-      <w:bookmarkEnd w:id="39"/>
-      <w:r>
-        <w:rPr>
-          <w:rtl w:val="0"/>
-        </w:rPr>
-      </w:r>
-    </w:p>
-    <w:p>
-      <w:pPr>
-        <w:spacing w:lineRule="auto" w:after="160" w:line="300"/>
-        <w:ind w:left="0" w:firstLine="0"/>
-        <w:contextualSpacing w:val="0"/>
-        <w:rPr/>
-      </w:pPr>
-      <w:bookmarkStart w:id="39" w:colFirst="0" w:name="h.gjdgxs" w:colLast="0"/>
-      <w:bookmarkEnd w:id="39"/>
+      <w:bookmarkStart w:id="50" w:colFirst="0" w:name="h.gjdgxs" w:colLast="0"/>
+      <w:bookmarkEnd w:id="50"/>
+      <w:r>
+        <w:rPr>
+          <w:rtl w:val="0"/>
+        </w:rPr>
+      </w:r>
+    </w:p>
+    <w:p>
+      <w:pPr>
+        <w:spacing w:lineRule="auto" w:after="160" w:line="300"/>
+        <w:ind w:left="0" w:firstLine="0"/>
+        <w:contextualSpacing w:val="0"/>
+        <w:rPr/>
+      </w:pPr>
+      <w:bookmarkStart w:id="50" w:colFirst="0" w:name="h.gjdgxs" w:colLast="0"/>
+      <w:bookmarkEnd w:id="50"/>
       <w:r>
         <w:rPr>
           <w:sz w:val="24"/>
@@ -6865,8 +7243,8 @@
         <w:ind w:left="0" w:firstLine="0"/>
         <w:contextualSpacing w:val="0"/>
       </w:pPr>
-      <w:bookmarkStart w:id="99" w:colFirst="0" w:name="h.6d7bqz5iroki" w:colLast="0"/>
-      <w:bookmarkEnd w:id="99"/>
+      <w:bookmarkStart w:id="110" w:colFirst="0" w:name="h.6d7bqz5iroki" w:colLast="0"/>
+      <w:bookmarkEnd w:id="110"/>
       <w:r>
         <w:rPr>
           <w:rtl w:val="0"/>
@@ -6880,8 +7258,8 @@
         <w:contextualSpacing w:val="0"/>
         <w:rPr/>
       </w:pPr>
-      <w:bookmarkStart w:id="100" w:colFirst="0" w:name="h.9w2e1g4uqb3v" w:colLast="0"/>
-      <w:bookmarkEnd w:id="100"/>
+      <w:bookmarkStart w:id="111" w:colFirst="0" w:name="h.9w2e1g4uqb3v" w:colLast="0"/>
+      <w:bookmarkEnd w:id="111"/>
       <w:r>
         <w:rPr>
           <w:rtl w:val="0"/>
@@ -6895,8 +7273,8 @@
         <w:contextualSpacing w:val="0"/>
         <w:rPr/>
       </w:pPr>
-      <w:bookmarkStart w:id="101" w:colFirst="0" w:name="h.6084yevdlwy8" w:colLast="0"/>
-      <w:bookmarkEnd w:id="101"/>
+      <w:bookmarkStart w:id="112" w:colFirst="0" w:name="h.6084yevdlwy8" w:colLast="0"/>
+      <w:bookmarkEnd w:id="112"/>
       <w:r>
         <w:rPr>
           <w:rtl w:val="0"/>
@@ -6911,8 +7289,8 @@
         <w:contextualSpacing w:val="0"/>
         <w:rPr/>
       </w:pPr>
-      <w:bookmarkStart w:id="39" w:colFirst="0" w:name="h.gjdgxs" w:colLast="0"/>
-      <w:bookmarkEnd w:id="39"/>
+      <w:bookmarkStart w:id="50" w:colFirst="0" w:name="h.gjdgxs" w:colLast="0"/>
+      <w:bookmarkEnd w:id="50"/>
       <w:r>
         <w:rPr>
           <w:rFonts w:cs="Questrial" w:hAnsi="Questrial" w:eastAsia="Questrial" w:ascii="Questrial"/>
@@ -6974,8 +7352,8 @@
         <w:contextualSpacing w:val="0"/>
         <w:rPr/>
       </w:pPr>
-      <w:bookmarkStart w:id="102" w:colFirst="0" w:name="h.n28l4lbvzlms" w:colLast="0"/>
-      <w:bookmarkEnd w:id="102"/>
+      <w:bookmarkStart w:id="113" w:colFirst="0" w:name="h.n28l4lbvzlms" w:colLast="0"/>
+      <w:bookmarkEnd w:id="113"/>
       <w:r>
         <w:rPr>
           <w:color w:val="b01513"/>
@@ -6999,8 +7377,8 @@
         <w:contextualSpacing w:val="0"/>
         <w:rPr/>
       </w:pPr>
-      <w:bookmarkStart w:id="103" w:colFirst="0" w:name="h.9wm2k4utft7e" w:colLast="0"/>
-      <w:bookmarkEnd w:id="103"/>
+      <w:bookmarkStart w:id="114" w:colFirst="0" w:name="h.9wm2k4utft7e" w:colLast="0"/>
+      <w:bookmarkEnd w:id="114"/>
       <w:r>
         <w:rPr>
           <w:rFonts w:cs="Questrial" w:hAnsi="Questrial" w:eastAsia="Questrial" w:ascii="Questrial"/>
@@ -7018,8 +7396,8 @@
         <w:contextualSpacing w:val="0"/>
         <w:rPr/>
       </w:pPr>
-      <w:bookmarkStart w:id="104" w:colFirst="0" w:name="h.u27ejq4f27hk" w:colLast="0"/>
-      <w:bookmarkEnd w:id="104"/>
+      <w:bookmarkStart w:id="115" w:colFirst="0" w:name="h.u27ejq4f27hk" w:colLast="0"/>
+      <w:bookmarkEnd w:id="115"/>
       <w:r>
         <w:rPr>
           <w:rFonts w:cs="Questrial" w:hAnsi="Questrial" w:eastAsia="Questrial" w:ascii="Questrial"/>
@@ -7038,8 +7416,8 @@
         <w:contextualSpacing w:val="0"/>
         <w:rPr/>
       </w:pPr>
-      <w:bookmarkStart w:id="39" w:colFirst="0" w:name="h.gjdgxs" w:colLast="0"/>
-      <w:bookmarkEnd w:id="39"/>
+      <w:bookmarkStart w:id="50" w:colFirst="0" w:name="h.gjdgxs" w:colLast="0"/>
+      <w:bookmarkEnd w:id="50"/>
       <w:r>
         <w:rPr>
           <w:rFonts w:cs="Questrial" w:hAnsi="Questrial" w:eastAsia="Questrial" w:ascii="Questrial"/>
@@ -7056,8 +7434,8 @@
         <w:contextualSpacing w:val="0"/>
         <w:rPr/>
       </w:pPr>
-      <w:bookmarkStart w:id="39" w:colFirst="0" w:name="h.gjdgxs" w:colLast="0"/>
-      <w:bookmarkEnd w:id="39"/>
+      <w:bookmarkStart w:id="50" w:colFirst="0" w:name="h.gjdgxs" w:colLast="0"/>
+      <w:bookmarkEnd w:id="50"/>
       <w:r>
         <w:rPr>
           <w:rFonts w:cs="Questrial" w:hAnsi="Questrial" w:eastAsia="Questrial" w:ascii="Questrial"/>
@@ -7074,8 +7452,8 @@
         <w:contextualSpacing w:val="0"/>
         <w:rPr/>
       </w:pPr>
-      <w:bookmarkStart w:id="39" w:colFirst="0" w:name="h.gjdgxs" w:colLast="0"/>
-      <w:bookmarkEnd w:id="39"/>
+      <w:bookmarkStart w:id="50" w:colFirst="0" w:name="h.gjdgxs" w:colLast="0"/>
+      <w:bookmarkEnd w:id="50"/>
       <w:r>
         <w:rPr>
           <w:rFonts w:cs="Questrial" w:hAnsi="Questrial" w:eastAsia="Questrial" w:ascii="Questrial"/>
@@ -7092,8 +7470,8 @@
         <w:contextualSpacing w:val="0"/>
         <w:rPr/>
       </w:pPr>
-      <w:bookmarkStart w:id="105" w:colFirst="0" w:name="h.q2p3dzkra1e7" w:colLast="0"/>
-      <w:bookmarkEnd w:id="105"/>
+      <w:bookmarkStart w:id="116" w:colFirst="0" w:name="h.q2p3dzkra1e7" w:colLast="0"/>
+      <w:bookmarkEnd w:id="116"/>
       <w:r>
         <w:rPr>
           <w:rtl w:val="0"/>
@@ -7108,8 +7486,8 @@
         <w:contextualSpacing w:val="0"/>
         <w:rPr/>
       </w:pPr>
-      <w:bookmarkStart w:id="39" w:colFirst="0" w:name="h.gjdgxs" w:colLast="0"/>
-      <w:bookmarkEnd w:id="39"/>
+      <w:bookmarkStart w:id="50" w:colFirst="0" w:name="h.gjdgxs" w:colLast="0"/>
+      <w:bookmarkEnd w:id="50"/>
       <w:r>
         <w:rPr>
           <w:rFonts w:cs="Questrial" w:hAnsi="Questrial" w:eastAsia="Questrial" w:ascii="Questrial"/>
@@ -7126,8 +7504,8 @@
         <w:contextualSpacing w:val="0"/>
         <w:rPr/>
       </w:pPr>
-      <w:bookmarkStart w:id="39" w:colFirst="0" w:name="h.gjdgxs" w:colLast="0"/>
-      <w:bookmarkEnd w:id="39"/>
+      <w:bookmarkStart w:id="50" w:colFirst="0" w:name="h.gjdgxs" w:colLast="0"/>
+      <w:bookmarkEnd w:id="50"/>
       <w:r>
         <w:rPr>
           <w:sz w:val="24"/>
@@ -7159,8 +7537,8 @@
         <w:contextualSpacing w:val="0"/>
         <w:rPr/>
       </w:pPr>
-      <w:bookmarkStart w:id="39" w:colFirst="0" w:name="h.gjdgxs" w:colLast="0"/>
-      <w:bookmarkEnd w:id="39"/>
+      <w:bookmarkStart w:id="50" w:colFirst="0" w:name="h.gjdgxs" w:colLast="0"/>
+      <w:bookmarkEnd w:id="50"/>
       <w:r>
         <w:rPr>
           <w:sz w:val="24"/>
@@ -7192,8 +7570,8 @@
         <w:contextualSpacing w:val="0"/>
         <w:rPr/>
       </w:pPr>
-      <w:bookmarkStart w:id="39" w:colFirst="0" w:name="h.gjdgxs" w:colLast="0"/>
-      <w:bookmarkEnd w:id="39"/>
+      <w:bookmarkStart w:id="50" w:colFirst="0" w:name="h.gjdgxs" w:colLast="0"/>
+      <w:bookmarkEnd w:id="50"/>
       <w:r>
         <w:rPr>
           <w:sz w:val="24"/>
@@ -7225,8 +7603,8 @@
         <w:contextualSpacing w:val="0"/>
         <w:rPr/>
       </w:pPr>
-      <w:bookmarkStart w:id="39" w:colFirst="0" w:name="h.gjdgxs" w:colLast="0"/>
-      <w:bookmarkEnd w:id="39"/>
+      <w:bookmarkStart w:id="50" w:colFirst="0" w:name="h.gjdgxs" w:colLast="0"/>
+      <w:bookmarkEnd w:id="50"/>
       <w:r>
         <w:rPr>
           <w:sz w:val="24"/>
@@ -7258,8 +7636,8 @@
         <w:contextualSpacing w:val="0"/>
         <w:rPr/>
       </w:pPr>
-      <w:bookmarkStart w:id="39" w:colFirst="0" w:name="h.gjdgxs" w:colLast="0"/>
-      <w:bookmarkEnd w:id="39"/>
+      <w:bookmarkStart w:id="50" w:colFirst="0" w:name="h.gjdgxs" w:colLast="0"/>
+      <w:bookmarkEnd w:id="50"/>
       <w:r>
         <w:rPr>
           <w:rFonts w:cs="Questrial" w:hAnsi="Questrial" w:eastAsia="Questrial" w:ascii="Questrial"/>
@@ -7276,8 +7654,8 @@
         <w:contextualSpacing w:val="0"/>
         <w:rPr/>
       </w:pPr>
-      <w:bookmarkStart w:id="39" w:colFirst="0" w:name="h.gjdgxs" w:colLast="0"/>
-      <w:bookmarkEnd w:id="39"/>
+      <w:bookmarkStart w:id="50" w:colFirst="0" w:name="h.gjdgxs" w:colLast="0"/>
+      <w:bookmarkEnd w:id="50"/>
       <w:r>
         <w:rPr>
           <w:rFonts w:cs="Questrial" w:hAnsi="Questrial" w:eastAsia="Questrial" w:ascii="Questrial"/>
@@ -7294,8 +7672,8 @@
         <w:contextualSpacing w:val="0"/>
         <w:rPr/>
       </w:pPr>
-      <w:bookmarkStart w:id="39" w:colFirst="0" w:name="h.gjdgxs" w:colLast="0"/>
-      <w:bookmarkEnd w:id="39"/>
+      <w:bookmarkStart w:id="50" w:colFirst="0" w:name="h.gjdgxs" w:colLast="0"/>
+      <w:bookmarkEnd w:id="50"/>
       <w:r>
         <w:rPr>
           <w:rFonts w:cs="Questrial" w:hAnsi="Questrial" w:eastAsia="Questrial" w:ascii="Questrial"/>
@@ -7312,8 +7690,8 @@
         <w:contextualSpacing w:val="0"/>
         <w:rPr/>
       </w:pPr>
-      <w:bookmarkStart w:id="39" w:colFirst="0" w:name="h.gjdgxs" w:colLast="0"/>
-      <w:bookmarkEnd w:id="39"/>
+      <w:bookmarkStart w:id="50" w:colFirst="0" w:name="h.gjdgxs" w:colLast="0"/>
+      <w:bookmarkEnd w:id="50"/>
       <w:r>
         <w:rPr>
           <w:rFonts w:cs="Questrial" w:hAnsi="Questrial" w:eastAsia="Questrial" w:ascii="Questrial"/>
@@ -7332,8 +7710,8 @@
         <w:contextualSpacing w:val="0"/>
         <w:rPr/>
       </w:pPr>
-      <w:bookmarkStart w:id="39" w:colFirst="0" w:name="h.gjdgxs" w:colLast="0"/>
-      <w:bookmarkEnd w:id="39"/>
+      <w:bookmarkStart w:id="50" w:colFirst="0" w:name="h.gjdgxs" w:colLast="0"/>
+      <w:bookmarkEnd w:id="50"/>
       <w:r>
         <w:rPr>
           <w:rFonts w:cs="Questrial" w:hAnsi="Questrial" w:eastAsia="Questrial" w:ascii="Questrial"/>
@@ -7352,8 +7730,8 @@
         <w:contextualSpacing w:val="0"/>
         <w:rPr/>
       </w:pPr>
-      <w:bookmarkStart w:id="39" w:colFirst="0" w:name="h.gjdgxs" w:colLast="0"/>
-      <w:bookmarkEnd w:id="39"/>
+      <w:bookmarkStart w:id="50" w:colFirst="0" w:name="h.gjdgxs" w:colLast="0"/>
+      <w:bookmarkEnd w:id="50"/>
       <w:r>
         <w:rPr>
           <w:rFonts w:cs="Questrial" w:hAnsi="Questrial" w:eastAsia="Questrial" w:ascii="Questrial"/>
@@ -7372,8 +7750,8 @@
         <w:contextualSpacing w:val="0"/>
         <w:rPr/>
       </w:pPr>
-      <w:bookmarkStart w:id="39" w:colFirst="0" w:name="h.gjdgxs" w:colLast="0"/>
-      <w:bookmarkEnd w:id="39"/>
+      <w:bookmarkStart w:id="50" w:colFirst="0" w:name="h.gjdgxs" w:colLast="0"/>
+      <w:bookmarkEnd w:id="50"/>
       <w:r>
         <w:rPr>
           <w:rFonts w:cs="Questrial" w:hAnsi="Questrial" w:eastAsia="Questrial" w:ascii="Questrial"/>
@@ -7392,8 +7770,8 @@
         <w:contextualSpacing w:val="0"/>
         <w:rPr/>
       </w:pPr>
-      <w:bookmarkStart w:id="39" w:colFirst="0" w:name="h.gjdgxs" w:colLast="0"/>
-      <w:bookmarkEnd w:id="39"/>
+      <w:bookmarkStart w:id="50" w:colFirst="0" w:name="h.gjdgxs" w:colLast="0"/>
+      <w:bookmarkEnd w:id="50"/>
       <w:r>
         <w:rPr>
           <w:rFonts w:cs="Questrial" w:hAnsi="Questrial" w:eastAsia="Questrial" w:ascii="Questrial"/>
@@ -7412,8 +7790,8 @@
         <w:contextualSpacing w:val="0"/>
         <w:rPr/>
       </w:pPr>
-      <w:bookmarkStart w:id="39" w:colFirst="0" w:name="h.gjdgxs" w:colLast="0"/>
-      <w:bookmarkEnd w:id="39"/>
+      <w:bookmarkStart w:id="50" w:colFirst="0" w:name="h.gjdgxs" w:colLast="0"/>
+      <w:bookmarkEnd w:id="50"/>
       <w:r>
         <w:rPr>
           <w:rFonts w:cs="Questrial" w:hAnsi="Questrial" w:eastAsia="Questrial" w:ascii="Questrial"/>
@@ -7432,8 +7810,8 @@
         <w:contextualSpacing w:val="0"/>
         <w:rPr/>
       </w:pPr>
-      <w:bookmarkStart w:id="39" w:colFirst="0" w:name="h.gjdgxs" w:colLast="0"/>
-      <w:bookmarkEnd w:id="39"/>
+      <w:bookmarkStart w:id="50" w:colFirst="0" w:name="h.gjdgxs" w:colLast="0"/>
+      <w:bookmarkEnd w:id="50"/>
       <w:r>
         <w:rPr>
           <w:rFonts w:cs="Questrial" w:hAnsi="Questrial" w:eastAsia="Questrial" w:ascii="Questrial"/>
@@ -7452,8 +7830,8 @@
         <w:contextualSpacing w:val="0"/>
         <w:rPr/>
       </w:pPr>
-      <w:bookmarkStart w:id="39" w:colFirst="0" w:name="h.gjdgxs" w:colLast="0"/>
-      <w:bookmarkEnd w:id="39"/>
+      <w:bookmarkStart w:id="50" w:colFirst="0" w:name="h.gjdgxs" w:colLast="0"/>
+      <w:bookmarkEnd w:id="50"/>
       <w:r>
         <w:rPr>
           <w:rFonts w:cs="Questrial" w:hAnsi="Questrial" w:eastAsia="Questrial" w:ascii="Questrial"/>
@@ -7470,8 +7848,8 @@
         <w:contextualSpacing w:val="0"/>
         <w:rPr/>
       </w:pPr>
-      <w:bookmarkStart w:id="39" w:colFirst="0" w:name="h.gjdgxs" w:colLast="0"/>
-      <w:bookmarkEnd w:id="39"/>
+      <w:bookmarkStart w:id="50" w:colFirst="0" w:name="h.gjdgxs" w:colLast="0"/>
+      <w:bookmarkEnd w:id="50"/>
       <w:r>
         <w:rPr>
           <w:sz w:val="24"/>
@@ -7487,8 +7865,8 @@
         <w:contextualSpacing w:val="0"/>
         <w:rPr/>
       </w:pPr>
-      <w:bookmarkStart w:id="106" w:colFirst="0" w:name="h.rubp5av93gbp" w:colLast="0"/>
-      <w:bookmarkEnd w:id="106"/>
+      <w:bookmarkStart w:id="117" w:colFirst="0" w:name="h.rubp5av93gbp" w:colLast="0"/>
+      <w:bookmarkEnd w:id="117"/>
       <w:r>
         <w:rPr>
           <w:rtl w:val="0"/>
@@ -7503,8 +7881,8 @@
         <w:contextualSpacing w:val="0"/>
         <w:rPr/>
       </w:pPr>
-      <w:bookmarkStart w:id="39" w:colFirst="0" w:name="h.gjdgxs" w:colLast="0"/>
-      <w:bookmarkEnd w:id="39"/>
+      <w:bookmarkStart w:id="50" w:colFirst="0" w:name="h.gjdgxs" w:colLast="0"/>
+      <w:bookmarkEnd w:id="50"/>
       <w:r>
         <w:rPr>
           <w:rFonts w:cs="Questrial" w:hAnsi="Questrial" w:eastAsia="Questrial" w:ascii="Questrial"/>
@@ -7523,8 +7901,8 @@
         <w:contextualSpacing w:val="0"/>
         <w:rPr/>
       </w:pPr>
-      <w:bookmarkStart w:id="39" w:colFirst="0" w:name="h.gjdgxs" w:colLast="0"/>
-      <w:bookmarkEnd w:id="39"/>
+      <w:bookmarkStart w:id="50" w:colFirst="0" w:name="h.gjdgxs" w:colLast="0"/>
+      <w:bookmarkEnd w:id="50"/>
       <w:r>
         <w:rPr>
           <w:rFonts w:cs="Questrial" w:hAnsi="Questrial" w:eastAsia="Questrial" w:ascii="Questrial"/>
@@ -7543,8 +7921,8 @@
         <w:contextualSpacing w:val="0"/>
         <w:rPr/>
       </w:pPr>
-      <w:bookmarkStart w:id="39" w:colFirst="0" w:name="h.gjdgxs" w:colLast="0"/>
-      <w:bookmarkEnd w:id="39"/>
+      <w:bookmarkStart w:id="50" w:colFirst="0" w:name="h.gjdgxs" w:colLast="0"/>
+      <w:bookmarkEnd w:id="50"/>
       <w:r>
         <w:rPr>
           <w:rFonts w:cs="Questrial" w:hAnsi="Questrial" w:eastAsia="Questrial" w:ascii="Questrial"/>
@@ -7561,8 +7939,8 @@
         <w:contextualSpacing w:val="0"/>
         <w:rPr/>
       </w:pPr>
-      <w:bookmarkStart w:id="39" w:colFirst="0" w:name="h.gjdgxs" w:colLast="0"/>
-      <w:bookmarkEnd w:id="39"/>
+      <w:bookmarkStart w:id="50" w:colFirst="0" w:name="h.gjdgxs" w:colLast="0"/>
+      <w:bookmarkEnd w:id="50"/>
       <w:r>
         <w:rPr>
           <w:rtl w:val="0"/>

</xml_diff>

<commit_message>
committing latest weekly report, minutes and SDD
</commit_message>
<xml_diff>
--- a/Documentation/CS673F13P2_meetingminutes.docx
+++ b/Documentation/CS673F13P2_meetingminutes.docx
@@ -478,28 +478,15 @@
       <w:pPr>
         <w:pStyle w:val="Heading2"/>
         <w:contextualSpacing w:val="0"/>
-      </w:pPr>
-      <w:bookmarkStart w:id="20" w:colFirst="0" w:name="h.b9qchcfa00np" w:colLast="0"/>
+        <w:rPr/>
+      </w:pPr>
+      <w:bookmarkStart w:id="20" w:colFirst="0" w:name="h.1s09621zxjhr" w:colLast="0"/>
       <w:bookmarkEnd w:id="20"/>
       <w:r>
         <w:rPr>
           <w:rtl w:val="0"/>
         </w:rPr>
-      </w:r>
-    </w:p>
-    <w:p>
-      <w:pPr>
-        <w:pStyle w:val="Heading2"/>
-        <w:contextualSpacing w:val="0"/>
-        <w:rPr/>
-      </w:pPr>
-      <w:bookmarkStart w:id="21" w:colFirst="0" w:name="h.v8zg0cgbi6x9" w:colLast="0"/>
-      <w:bookmarkEnd w:id="21"/>
-      <w:r>
-        <w:rPr>
-          <w:rtl w:val="0"/>
-        </w:rPr>
-        <w:t xml:space="preserve">November 14, 2013</w:t>
+        <w:t xml:space="preserve">November 21, 2013</w:t>
       </w:r>
     </w:p>
     <w:p>
@@ -509,8 +496,8 @@
         <w:contextualSpacing w:val="0"/>
         <w:rPr/>
       </w:pPr>
-      <w:bookmarkStart w:id="22" w:colFirst="0" w:name="h.9r7onu4doobt" w:colLast="0"/>
-      <w:bookmarkEnd w:id="22"/>
+      <w:bookmarkStart w:id="21" w:colFirst="0" w:name="h.mr9seux4jips" w:colLast="0"/>
+      <w:bookmarkEnd w:id="21"/>
       <w:r>
         <w:rPr>
           <w:rtl w:val="0"/>
@@ -522,25 +509,12 @@
       <w:pPr>
         <w:spacing w:lineRule="auto" w:after="0" w:before="0"/>
         <w:contextualSpacing w:val="0"/>
-        <w:rPr/>
       </w:pPr>
       <w:r>
         <w:rPr>
           <w:rtl w:val="0"/>
         </w:rPr>
         <w:t xml:space="preserve">Chih-Chi (Vincent) Hsu; Gloria Jensen;Beth Haines; Mohammed (Imaad) Khan; Chao-Te Yang; Fyodor Wolf; Fliden Demiri</w:t>
-      </w:r>
-    </w:p>
-    <w:p>
-      <w:pPr>
-        <w:spacing w:lineRule="auto" w:after="0" w:before="0"/>
-        <w:contextualSpacing w:val="0"/>
-        <w:rPr/>
-      </w:pPr>
-      <w:r>
-        <w:rPr>
-          <w:rtl w:val="0"/>
-        </w:rPr>
       </w:r>
     </w:p>
     <w:p>
@@ -550,8 +524,8 @@
         <w:contextualSpacing w:val="0"/>
         <w:rPr/>
       </w:pPr>
-      <w:bookmarkStart w:id="23" w:colFirst="0" w:name="h.8eduh8bnbxm6" w:colLast="0"/>
-      <w:bookmarkEnd w:id="23"/>
+      <w:bookmarkStart w:id="22" w:colFirst="0" w:name="h.er8m0hesjn6l" w:colLast="0"/>
+      <w:bookmarkEnd w:id="22"/>
       <w:r>
         <w:rPr>
           <w:rtl w:val="0"/>
@@ -561,27 +535,14 @@
     </w:p>
     <w:p>
       <w:pPr>
-        <w:spacing w:lineRule="auto" w:after="0" w:before="0"/>
-        <w:contextualSpacing w:val="0"/>
-        <w:rPr/>
-      </w:pPr>
-      <w:r>
-        <w:rPr>
-          <w:rtl w:val="0"/>
-        </w:rPr>
-        <w:t xml:space="preserve">Chih-Chi Hsu</w:t>
-      </w:r>
-    </w:p>
-    <w:p>
-      <w:pPr>
-        <w:spacing w:lineRule="auto" w:after="0" w:before="0"/>
-        <w:contextualSpacing w:val="0"/>
-        <w:rPr/>
-      </w:pPr>
-      <w:r>
-        <w:rPr>
-          <w:rtl w:val="0"/>
-        </w:rPr>
+        <w:contextualSpacing w:val="0"/>
+        <w:rPr/>
+      </w:pPr>
+      <w:r>
+        <w:rPr>
+          <w:rtl w:val="0"/>
+        </w:rPr>
+        <w:t xml:space="preserve">Chao-Te Yang</w:t>
       </w:r>
     </w:p>
     <w:p>
@@ -591,8 +552,8 @@
         <w:contextualSpacing w:val="0"/>
         <w:rPr/>
       </w:pPr>
-      <w:bookmarkStart w:id="24" w:colFirst="0" w:name="h.rglg99mbg41a" w:colLast="0"/>
-      <w:bookmarkEnd w:id="24"/>
+      <w:bookmarkStart w:id="23" w:colFirst="0" w:name="h.te2ynehdfsn5" w:colLast="0"/>
+      <w:bookmarkEnd w:id="23"/>
       <w:r>
         <w:rPr>
           <w:rtl w:val="0"/>
@@ -602,54 +563,58 @@
     </w:p>
     <w:p>
       <w:pPr>
+        <w:contextualSpacing w:val="0"/>
+      </w:pPr>
+      <w:r>
+        <w:rPr>
+          <w:rtl w:val="0"/>
+        </w:rPr>
+        <w:t xml:space="preserve">- Finish the project, don’t add new  features.</w:t>
+      </w:r>
+    </w:p>
+    <w:p>
+      <w:pPr>
+        <w:contextualSpacing w:val="0"/>
+      </w:pPr>
+      <w:r>
+        <w:rPr>
+          <w:rtl w:val="0"/>
+        </w:rPr>
+        <w:t xml:space="preserve">- Should we keep both survey version and hash? Or just the survey hash?</w:t>
+      </w:r>
+    </w:p>
+    <w:p>
+      <w:pPr>
+        <w:contextualSpacing w:val="0"/>
+      </w:pPr>
+      <w:r>
+        <w:rPr>
+          <w:rtl w:val="0"/>
+        </w:rPr>
+        <w:t xml:space="preserve">- What should be displayed on reports?</w:t>
+      </w:r>
+    </w:p>
+    <w:p>
+      <w:pPr>
+        <w:contextualSpacing w:val="0"/>
+      </w:pPr>
+      <w:r>
+        <w:rPr>
+          <w:rtl w:val="0"/>
+        </w:rPr>
+        <w:t xml:space="preserve">- Plan for the final presentation.</w:t>
+      </w:r>
+    </w:p>
+    <w:p>
+      <w:pPr>
         <w:spacing w:lineRule="auto" w:after="0" w:before="0"/>
         <w:contextualSpacing w:val="0"/>
-        <w:rPr/>
-      </w:pPr>
-      <w:r>
-        <w:rPr>
-          <w:rtl w:val="0"/>
-        </w:rPr>
-        <w:t xml:space="preserve">1. Reviewed each member’s weekly report.</w:t>
-      </w:r>
-    </w:p>
-    <w:p>
-      <w:pPr>
-        <w:spacing w:lineRule="auto" w:after="0" w:before="0"/>
-        <w:contextualSpacing w:val="0"/>
-        <w:rPr/>
-      </w:pPr>
-      <w:r>
-        <w:rPr>
-          <w:rtl w:val="0"/>
-        </w:rPr>
-        <w:t xml:space="preserve">2. From now on, we will focus on implementation. No new features but simple improvements are still allowed.</w:t>
-      </w:r>
-    </w:p>
-    <w:p>
-      <w:pPr>
-        <w:spacing w:lineRule="auto" w:after="0" w:before="0"/>
-        <w:contextualSpacing w:val="0"/>
-        <w:rPr/>
-      </w:pPr>
-      <w:r>
-        <w:rPr>
-          <w:rtl w:val="0"/>
-        </w:rPr>
-        <w:t xml:space="preserve">3. Database table migration for survey response: Add new column to store a hash value, it is used to help us recreate a complete survey taken by each survey taker.</w:t>
-      </w:r>
-    </w:p>
-    <w:p>
-      <w:pPr>
-        <w:spacing w:lineRule="auto" w:after="0" w:before="0"/>
-        <w:contextualSpacing w:val="0"/>
-        <w:rPr/>
-      </w:pPr>
-      <w:r>
-        <w:rPr>
-          <w:rtl w:val="0"/>
-        </w:rPr>
-        <w:t xml:space="preserve">4. What are the tasks for everyone for next week?</w:t>
+      </w:pPr>
+      <w:r>
+        <w:rPr>
+          <w:rtl w:val="0"/>
+        </w:rPr>
+        <w:t xml:space="preserve">- Tasks for everyone next week.</w:t>
       </w:r>
     </w:p>
     <w:p>
@@ -657,9 +622,10 @@
         <w:pStyle w:val="Heading3"/>
         <w:spacing w:lineRule="auto" w:after="40" w:before="400"/>
         <w:contextualSpacing w:val="0"/>
-      </w:pPr>
-      <w:bookmarkStart w:id="25" w:colFirst="0" w:name="h.cipt2shb2x9d" w:colLast="0"/>
-      <w:bookmarkEnd w:id="25"/>
+        <w:rPr/>
+      </w:pPr>
+      <w:bookmarkStart w:id="24" w:colFirst="0" w:name="h.lfyoltlqv1pj" w:colLast="0"/>
+      <w:bookmarkEnd w:id="24"/>
       <w:r>
         <w:rPr>
           <w:rtl w:val="0"/>
@@ -669,41 +635,86 @@
     </w:p>
     <w:p>
       <w:pPr>
-        <w:contextualSpacing w:val="0"/>
-      </w:pPr>
-      <w:r>
-        <w:rPr>
-          <w:rtl w:val="0"/>
-        </w:rPr>
-        <w:t xml:space="preserve">Should we allow answers to be empty? Might be up to the survey creator to decide, but not a priority for us now.</w:t>
-      </w:r>
-    </w:p>
-    <w:p>
-      <w:pPr>
-        <w:contextualSpacing w:val="0"/>
-      </w:pPr>
-      <w:r>
-        <w:rPr>
-          <w:rtl w:val="0"/>
-        </w:rPr>
-        <w:t xml:space="preserve">How many reports should we create for each survey? Each survey will receive only one full report.</w:t>
-      </w:r>
-    </w:p>
-    <w:p>
-      <w:pPr>
-        <w:contextualSpacing w:val="0"/>
-        <w:rPr/>
-      </w:pPr>
-      <w:r>
-        <w:rPr>
-          <w:rtl w:val="0"/>
-        </w:rPr>
-        <w:t xml:space="preserve">Should we add a confirmation dialog when deleting a survey? Yes, should be added in this iteration.</w:t>
-      </w:r>
-      <w:r>
-        <w:rPr>
-          <w:rtl w:val="0"/>
-        </w:rPr>
+        <w:spacing w:lineRule="auto" w:after="0" w:before="0"/>
+        <w:contextualSpacing w:val="0"/>
+      </w:pPr>
+      <w:r>
+        <w:rPr>
+          <w:rtl w:val="0"/>
+        </w:rPr>
+        <w:t xml:space="preserve">- We don’t keep old versions of the survey now. When the user unpublish a survey, all the responses will be deleted from database. The user can publish that survey again as a new version. The user can also preview the published survey.</w:t>
+      </w:r>
+    </w:p>
+    <w:p>
+      <w:pPr>
+        <w:spacing w:lineRule="auto" w:after="0" w:before="0"/>
+        <w:contextualSpacing w:val="0"/>
+      </w:pPr>
+      <w:r>
+        <w:rPr>
+          <w:rtl w:val="0"/>
+        </w:rPr>
+        <w:t xml:space="preserve">- The user cannot edit a survey once it is already published. Add confirmation dialog before canceling a survey without saving updates. </w:t>
+      </w:r>
+    </w:p>
+    <w:p>
+      <w:pPr>
+        <w:spacing w:lineRule="auto" w:after="0" w:before="0"/>
+        <w:contextualSpacing w:val="0"/>
+      </w:pPr>
+      <w:r>
+        <w:rPr>
+          <w:rtl w:val="0"/>
+        </w:rPr>
+        <w:t xml:space="preserve">- The SPMP is completed, the SDD needs everyone’s signature.</w:t>
+      </w:r>
+    </w:p>
+    <w:p>
+      <w:pPr>
+        <w:spacing w:lineRule="auto" w:after="0" w:before="0"/>
+        <w:contextualSpacing w:val="0"/>
+      </w:pPr>
+      <w:r>
+        <w:rPr>
+          <w:rtl w:val="0"/>
+        </w:rPr>
+        <w:t xml:space="preserve">- For each survey question, the report will show how many people choose a specific answer (using bar charts or pie charts). </w:t>
+      </w:r>
+    </w:p>
+    <w:p>
+      <w:pPr>
+        <w:spacing w:lineRule="auto" w:after="0" w:before="0"/>
+        <w:contextualSpacing w:val="0"/>
+      </w:pPr>
+      <w:r>
+        <w:rPr>
+          <w:rtl w:val="0"/>
+        </w:rPr>
+        <w:t xml:space="preserve">- Finish all works before next weekend. </w:t>
+      </w:r>
+    </w:p>
+    <w:p>
+      <w:pPr>
+        <w:spacing w:lineRule="auto" w:after="0" w:before="0"/>
+        <w:contextualSpacing w:val="0"/>
+      </w:pPr>
+      <w:r>
+        <w:rPr>
+          <w:rtl w:val="0"/>
+        </w:rPr>
+        <w:t xml:space="preserve">- Send the presentation content to Gloria before 12/2 (Mon).</w:t>
+      </w:r>
+    </w:p>
+    <w:p>
+      <w:pPr>
+        <w:spacing w:lineRule="auto" w:after="0" w:before="0"/>
+        <w:contextualSpacing w:val="0"/>
+      </w:pPr>
+      <w:r>
+        <w:rPr>
+          <w:rtl w:val="0"/>
+        </w:rPr>
+        <w:t xml:space="preserve">- Next meeting at 11/27 (Wed) 7:00 PM. </w:t>
       </w:r>
     </w:p>
     <w:p>
@@ -711,383 +722,113 @@
         <w:pStyle w:val="Heading3"/>
         <w:spacing w:lineRule="auto" w:after="40" w:before="400"/>
         <w:contextualSpacing w:val="0"/>
-        <w:rPr/>
-      </w:pPr>
-      <w:bookmarkStart w:id="26" w:colFirst="0" w:name="h.frniiwcd7ncq" w:colLast="0"/>
+      </w:pPr>
+      <w:bookmarkStart w:id="25" w:colFirst="0" w:name="h.b8y9q8hbf54i" w:colLast="0"/>
+      <w:bookmarkEnd w:id="25"/>
+      <w:r>
+        <w:rPr>
+          <w:rtl w:val="0"/>
+        </w:rPr>
+        <w:t xml:space="preserve">Action Items:</w:t>
+      </w:r>
+    </w:p>
+    <w:p>
+      <w:pPr>
+        <w:spacing w:lineRule="auto" w:after="0" w:before="0"/>
+        <w:contextualSpacing w:val="0"/>
+      </w:pPr>
+      <w:r>
+        <w:rPr>
+          <w:rtl w:val="0"/>
+        </w:rPr>
+        <w:t xml:space="preserve">Fliden - Add preview link for published survey. Add message before deleting survey.</w:t>
+      </w:r>
+    </w:p>
+    <w:p>
+      <w:pPr>
+        <w:spacing w:lineRule="auto" w:after="0" w:before="0"/>
+        <w:contextualSpacing w:val="0"/>
+      </w:pPr>
+      <w:r>
+        <w:rPr>
+          <w:rtl w:val="0"/>
+        </w:rPr>
+        <w:t xml:space="preserve">Fyodor - Export report data.</w:t>
+      </w:r>
+    </w:p>
+    <w:p>
+      <w:pPr>
+        <w:spacing w:lineRule="auto" w:after="0" w:before="0"/>
+        <w:contextualSpacing w:val="0"/>
+      </w:pPr>
+      <w:r>
+        <w:rPr>
+          <w:rtl w:val="0"/>
+        </w:rPr>
+        <w:t xml:space="preserve">Beth - SDD document.</w:t>
+      </w:r>
+    </w:p>
+    <w:p>
+      <w:pPr>
+        <w:spacing w:lineRule="auto" w:after="0" w:before="0"/>
+        <w:contextualSpacing w:val="0"/>
+      </w:pPr>
+      <w:r>
+        <w:rPr>
+          <w:rtl w:val="0"/>
+        </w:rPr>
+        <w:t xml:space="preserve">Gloria - css for contact page.</w:t>
+      </w:r>
+    </w:p>
+    <w:p>
+      <w:pPr>
+        <w:spacing w:lineRule="auto" w:after="0" w:before="0"/>
+        <w:contextualSpacing w:val="0"/>
+      </w:pPr>
+      <w:r>
+        <w:rPr>
+          <w:rtl w:val="0"/>
+        </w:rPr>
+        <w:t xml:space="preserve">ChihChi - Delete survey responses for unpublished surveys.</w:t>
+      </w:r>
+    </w:p>
+    <w:p>
+      <w:pPr>
+        <w:spacing w:lineRule="auto" w:after="0" w:before="0"/>
+        <w:contextualSpacing w:val="0"/>
+      </w:pPr>
+      <w:r>
+        <w:rPr>
+          <w:rtl w:val="0"/>
+        </w:rPr>
+        <w:t xml:space="preserve">Imaad, ChaoTe - Finish report page (Both). Testing document (ChaoTe)</w:t>
+      </w:r>
+    </w:p>
+    <w:p>
+      <w:pPr>
+        <w:spacing w:lineRule="auto" w:after="0" w:before="0"/>
+        <w:contextualSpacing w:val="0"/>
+      </w:pPr>
+      <w:r>
+        <w:rPr>
+          <w:rtl w:val="0"/>
+        </w:rPr>
+        <w:t xml:space="preserve">Samuel - Testing documents.</w:t>
+      </w:r>
+    </w:p>
+    <w:p>
+      <w:pPr>
+        <w:pStyle w:val="Heading2"/>
+        <w:contextualSpacing w:val="0"/>
+        <w:rPr/>
+      </w:pPr>
+      <w:bookmarkStart w:id="26" w:colFirst="0" w:name="h.v8zg0cgbi6x9" w:colLast="0"/>
       <w:bookmarkEnd w:id="26"/>
       <w:r>
         <w:rPr>
           <w:rtl w:val="0"/>
         </w:rPr>
-        <w:t xml:space="preserve">Action Items:</w:t>
-      </w:r>
-    </w:p>
-    <w:p>
-      <w:pPr>
-        <w:spacing w:lineRule="auto" w:after="0" w:before="0"/>
-        <w:contextualSpacing w:val="0"/>
-        <w:rPr/>
-      </w:pPr>
-      <w:r>
-        <w:rPr>
-          <w:rtl w:val="0"/>
-        </w:rPr>
-        <w:t xml:space="preserve">Fyodor -Bug fix and code optimization and resolve database model dependency.</w:t>
-      </w:r>
-    </w:p>
-    <w:p>
-      <w:pPr>
-        <w:spacing w:lineRule="auto" w:after="0" w:before="0"/>
-        <w:contextualSpacing w:val="0"/>
-        <w:rPr/>
-      </w:pPr>
-      <w:r>
-        <w:rPr>
-          <w:rtl w:val="0"/>
-        </w:rPr>
-        <w:t xml:space="preserve">Imaad and Chih-Chi and Samuel- Continue working on survey-taker piece.</w:t>
-      </w:r>
-    </w:p>
-    <w:p>
-      <w:pPr>
-        <w:spacing w:lineRule="auto" w:after="0" w:before="0"/>
-        <w:contextualSpacing w:val="0"/>
-        <w:rPr/>
-      </w:pPr>
-      <w:r>
-        <w:rPr>
-          <w:rtl w:val="0"/>
-        </w:rPr>
-        <w:t xml:space="preserve">Gloria - Create css for new pages, content for the footer, custom 404 and thank you page.</w:t>
-      </w:r>
-    </w:p>
-    <w:p>
-      <w:pPr>
-        <w:spacing w:lineRule="auto" w:after="0" w:before="0"/>
-        <w:contextualSpacing w:val="0"/>
-      </w:pPr>
-      <w:r>
-        <w:rPr>
-          <w:rtl w:val="0"/>
-        </w:rPr>
-        <w:t xml:space="preserve">Chao-Te and Fliden and Beth - Start on survey report page.</w:t>
-      </w:r>
-    </w:p>
-    <w:p>
-      <w:pPr>
-        <w:pStyle w:val="Heading2"/>
-        <w:contextualSpacing w:val="0"/>
-      </w:pPr>
-      <w:bookmarkStart w:id="27" w:colFirst="0" w:name="h.pgb0zltx2fdo" w:colLast="0"/>
-      <w:bookmarkEnd w:id="27"/>
-      <w:r>
-        <w:rPr>
-          <w:rtl w:val="0"/>
-        </w:rPr>
-        <w:t xml:space="preserve">November 7, 2013</w:t>
-      </w:r>
-    </w:p>
-    <w:p>
-      <w:pPr>
-        <w:pStyle w:val="Heading3"/>
-        <w:contextualSpacing w:val="0"/>
-      </w:pPr>
-      <w:bookmarkStart w:id="28" w:colFirst="0" w:name="h.ka9rr6z5hpb6" w:colLast="0"/>
-      <w:bookmarkEnd w:id="28"/>
-      <w:r>
-        <w:rPr>
-          <w:rtl w:val="0"/>
-        </w:rPr>
-        <w:t xml:space="preserve">Attendees:</w:t>
-      </w:r>
-    </w:p>
-    <w:p>
-      <w:pPr>
-        <w:contextualSpacing w:val="0"/>
-      </w:pPr>
-      <w:r>
-        <w:rPr>
-          <w:rtl w:val="0"/>
-        </w:rPr>
-        <w:t xml:space="preserve">Chih-Chi (Vincent) Hsu; Gloria Jensen;Beth Haines; Mohammed (Imaad) Khan; Chao-Te Yang; Fyodor Wolf; Fliden Demiri</w:t>
-      </w:r>
-    </w:p>
-    <w:p>
-      <w:pPr>
-        <w:contextualSpacing w:val="0"/>
-      </w:pPr>
-      <w:r>
-        <w:rPr>
-          <w:rtl w:val="0"/>
-        </w:rPr>
-      </w:r>
-    </w:p>
-    <w:p>
-      <w:pPr>
-        <w:pStyle w:val="Heading3"/>
-        <w:contextualSpacing w:val="0"/>
-      </w:pPr>
-      <w:bookmarkStart w:id="29" w:colFirst="0" w:name="h.uwfqehms2p0z" w:colLast="0"/>
-      <w:bookmarkEnd w:id="29"/>
-      <w:r>
-        <w:rPr>
-          <w:rtl w:val="0"/>
-        </w:rPr>
-        <w:t xml:space="preserve">Minutes Taker:</w:t>
-      </w:r>
-    </w:p>
-    <w:p>
-      <w:pPr>
-        <w:contextualSpacing w:val="0"/>
-      </w:pPr>
-      <w:r>
-        <w:rPr>
-          <w:rtl w:val="0"/>
-        </w:rPr>
-        <w:t xml:space="preserve">Beth Haines</w:t>
-      </w:r>
-    </w:p>
-    <w:p>
-      <w:pPr>
-        <w:contextualSpacing w:val="0"/>
-      </w:pPr>
-      <w:r>
-        <w:rPr>
-          <w:rtl w:val="0"/>
-        </w:rPr>
-      </w:r>
-    </w:p>
-    <w:p>
-      <w:pPr>
-        <w:pStyle w:val="Heading3"/>
-        <w:contextualSpacing w:val="0"/>
-      </w:pPr>
-      <w:bookmarkStart w:id="30" w:colFirst="0" w:name="h.nz6dbuaiouo6" w:colLast="0"/>
-      <w:bookmarkEnd w:id="30"/>
-      <w:r>
-        <w:rPr>
-          <w:rtl w:val="0"/>
-        </w:rPr>
-        <w:t xml:space="preserve">Agenda Items:</w:t>
-      </w:r>
-    </w:p>
-    <w:p>
-      <w:pPr>
-        <w:contextualSpacing w:val="0"/>
-      </w:pPr>
-      <w:r>
-        <w:rPr>
-          <w:rtl w:val="0"/>
-        </w:rPr>
-        <w:t xml:space="preserve">1. How do we handle a question with no answer text (short answer) since the link to the answer is stored in the response table?</w:t>
-      </w:r>
-    </w:p>
-    <w:p>
-      <w:pPr>
-        <w:contextualSpacing w:val="0"/>
-      </w:pPr>
-      <w:r>
-        <w:rPr>
-          <w:rtl w:val="0"/>
-        </w:rPr>
-        <w:t xml:space="preserve">2. How do we track the survey-takers so we know all the responses that he’s entered?</w:t>
-      </w:r>
-    </w:p>
-    <w:p>
-      <w:pPr>
-        <w:contextualSpacing w:val="0"/>
-      </w:pPr>
-      <w:r>
-        <w:rPr>
-          <w:rtl w:val="0"/>
-        </w:rPr>
-        <w:t xml:space="preserve">3. What do we have left to do on the project?</w:t>
-      </w:r>
-    </w:p>
-    <w:p>
-      <w:pPr>
-        <w:contextualSpacing w:val="0"/>
-      </w:pPr>
-      <w:r>
-        <w:rPr>
-          <w:rtl w:val="0"/>
-        </w:rPr>
-        <w:t xml:space="preserve">4. What are the tasks for everyone for next week?</w:t>
-      </w:r>
-    </w:p>
-    <w:p>
-      <w:pPr>
-        <w:pStyle w:val="Heading3"/>
-        <w:contextualSpacing w:val="0"/>
-      </w:pPr>
-      <w:bookmarkStart w:id="31" w:colFirst="0" w:name="h.wj1m1042a20r" w:colLast="0"/>
-      <w:bookmarkEnd w:id="31"/>
-      <w:r>
-        <w:rPr>
-          <w:rtl w:val="0"/>
-        </w:rPr>
-        <w:t xml:space="preserve">Discussion:</w:t>
-      </w:r>
-    </w:p>
-    <w:p>
-      <w:pPr>
-        <w:contextualSpacing w:val="0"/>
-      </w:pPr>
-      <w:r>
-        <w:rPr>
-          <w:rtl w:val="0"/>
-        </w:rPr>
-        <w:t xml:space="preserve">We decided the solution to having a question with no answer text is to create a blank answer for short-answer questions.  This way the link will be created, and the relationships between questions-answer-response will remain the same for all question types.</w:t>
-      </w:r>
-    </w:p>
-    <w:p>
-      <w:pPr>
-        <w:contextualSpacing w:val="0"/>
-      </w:pPr>
-      <w:r>
-        <w:rPr>
-          <w:rtl w:val="0"/>
-        </w:rPr>
-        <w:t xml:space="preserve">Two issues came up about the survey taker piece, tracking all his answers together and ensuring that he doesn’t take the survey more than once.</w:t>
-      </w:r>
-    </w:p>
-    <w:p>
-      <w:pPr>
-        <w:contextualSpacing w:val="0"/>
-      </w:pPr>
-      <w:r>
-        <w:rPr>
-          <w:rtl w:val="0"/>
-        </w:rPr>
-        <w:t xml:space="preserve">To make sure he doesn’t take the survey more than once, we’ll put a cookie on his machine when he starts the survey.</w:t>
-      </w:r>
-    </w:p>
-    <w:p>
-      <w:pPr>
-        <w:contextualSpacing w:val="0"/>
-      </w:pPr>
-      <w:r>
-        <w:rPr>
-          <w:rtl w:val="0"/>
-        </w:rPr>
-        <w:t xml:space="preserve">To keep his answers together, we’ll create a hash field to store in the response table when he hits submit and submits the survey.</w:t>
-      </w:r>
-    </w:p>
-    <w:p>
-      <w:pPr>
-        <w:contextualSpacing w:val="0"/>
-      </w:pPr>
-      <w:r>
-        <w:rPr>
-          <w:rtl w:val="0"/>
-        </w:rPr>
-        <w:t xml:space="preserve">We have two major pieces left to develop on the project, the survey-taker piece and the report.  We’d also like to include more question types and fix the bugs.</w:t>
-      </w:r>
-    </w:p>
-    <w:p>
-      <w:pPr>
-        <w:pStyle w:val="Heading3"/>
-        <w:contextualSpacing w:val="0"/>
-      </w:pPr>
-      <w:bookmarkStart w:id="32" w:colFirst="0" w:name="h.8cexsvyc6sqa" w:colLast="0"/>
-      <w:bookmarkEnd w:id="32"/>
-      <w:r>
-        <w:rPr>
-          <w:rtl w:val="0"/>
-        </w:rPr>
-        <w:t xml:space="preserve">Action Items:</w:t>
-      </w:r>
-    </w:p>
-    <w:p>
-      <w:pPr>
-        <w:contextualSpacing w:val="0"/>
-      </w:pPr>
-      <w:r>
-        <w:rPr>
-          <w:rtl w:val="0"/>
-        </w:rPr>
-        <w:t xml:space="preserve">Fyodor - create new question types and add migration to add survey-taker tracking to the response table.</w:t>
-      </w:r>
-    </w:p>
-    <w:p>
-      <w:pPr>
-        <w:contextualSpacing w:val="0"/>
-      </w:pPr>
-      <w:r>
-        <w:rPr>
-          <w:rtl w:val="0"/>
-        </w:rPr>
-        <w:t xml:space="preserve">Imaad and Chih-Chi - start survey-taker piece</w:t>
-      </w:r>
-    </w:p>
-    <w:p>
-      <w:pPr>
-        <w:contextualSpacing w:val="0"/>
-      </w:pPr>
-      <w:r>
-        <w:rPr>
-          <w:rtl w:val="0"/>
-        </w:rPr>
-        <w:t xml:space="preserve">Gloria -update SDD and create wireframe for survey-taker piece</w:t>
-      </w:r>
-    </w:p>
-    <w:p>
-      <w:pPr>
-        <w:contextualSpacing w:val="0"/>
-      </w:pPr>
-      <w:r>
-        <w:rPr>
-          <w:rtl w:val="0"/>
-        </w:rPr>
-        <w:t xml:space="preserve">Chao-Te - create functional use cases</w:t>
-      </w:r>
-    </w:p>
-    <w:p>
-      <w:pPr>
-        <w:contextualSpacing w:val="0"/>
-      </w:pPr>
-      <w:r>
-        <w:rPr>
-          <w:rtl w:val="0"/>
-        </w:rPr>
-        <w:t xml:space="preserve">Fliden - documentation and testing, refactoring code</w:t>
-      </w:r>
-    </w:p>
-    <w:p>
-      <w:pPr>
-        <w:contextualSpacing w:val="0"/>
-      </w:pPr>
-      <w:r>
-        <w:rPr>
-          <w:rtl w:val="0"/>
-        </w:rPr>
-        <w:t xml:space="preserve">Beth - update SDD, update documentation and help Chao-Te create functional use cases</w:t>
-      </w:r>
-    </w:p>
-    <w:p>
-      <w:pPr>
-        <w:contextualSpacing w:val="0"/>
-      </w:pPr>
-      <w:r>
-        <w:rPr>
-          <w:rtl w:val="0"/>
-        </w:rPr>
-        <w:t xml:space="preserve">Samuel - review functional testing</w:t>
-      </w:r>
-    </w:p>
-    <w:p>
-      <w:pPr>
-        <w:pStyle w:val="Heading2"/>
-        <w:contextualSpacing w:val="0"/>
-        <w:rPr/>
-      </w:pPr>
-      <w:bookmarkStart w:id="33" w:colFirst="0" w:name="h.1hpnqf96prgz" w:colLast="0"/>
-      <w:bookmarkEnd w:id="33"/>
-      <w:r>
-        <w:rPr>
-          <w:rtl w:val="0"/>
-        </w:rPr>
-        <w:t xml:space="preserve">October 31, 2013</w:t>
+        <w:t xml:space="preserve">November 14, 2013</w:t>
       </w:r>
     </w:p>
     <w:p>
@@ -1097,8 +838,8 @@
         <w:contextualSpacing w:val="0"/>
         <w:rPr/>
       </w:pPr>
-      <w:bookmarkStart w:id="34" w:colFirst="0" w:name="h.5sjm8ts5pcvp" w:colLast="0"/>
-      <w:bookmarkEnd w:id="34"/>
+      <w:bookmarkStart w:id="27" w:colFirst="0" w:name="h.9r7onu4doobt" w:colLast="0"/>
+      <w:bookmarkEnd w:id="27"/>
       <w:r>
         <w:rPr>
           <w:rtl w:val="0"/>
@@ -1108,16 +849,27 @@
     </w:p>
     <w:p>
       <w:pPr>
-        <w:contextualSpacing w:val="0"/>
-        <w:rPr/>
-      </w:pPr>
-      <w:bookmarkStart w:id="35" w:colFirst="0" w:name="h.aid7aqan0kec" w:colLast="0"/>
-      <w:bookmarkEnd w:id="35"/>
-      <w:r>
-        <w:rPr>
-          <w:rtl w:val="0"/>
-        </w:rPr>
-        <w:t xml:space="preserve">Chih-Chi (Vincent) Hsu; Gloria Jensen‎‎; Elizabeth (Beth) Haines;  Mohammed  (Imaad) Khan; Samuel Tan; Chao-Te Yang‎; Fyodor Wolf;  Fliden Demiri</w:t>
+        <w:spacing w:lineRule="auto" w:after="0" w:before="0"/>
+        <w:contextualSpacing w:val="0"/>
+        <w:rPr/>
+      </w:pPr>
+      <w:r>
+        <w:rPr>
+          <w:rtl w:val="0"/>
+        </w:rPr>
+        <w:t xml:space="preserve">Chih-Chi (Vincent) Hsu; Gloria Jensen;Beth Haines; Mohammed (Imaad) Khan; Chao-Te Yang; Fyodor Wolf; Fliden Demiri</w:t>
+      </w:r>
+    </w:p>
+    <w:p>
+      <w:pPr>
+        <w:spacing w:lineRule="auto" w:after="0" w:before="0"/>
+        <w:contextualSpacing w:val="0"/>
+        <w:rPr/>
+      </w:pPr>
+      <w:r>
+        <w:rPr>
+          <w:rtl w:val="0"/>
+        </w:rPr>
       </w:r>
     </w:p>
     <w:p>
@@ -1127,34 +879,34 @@
         <w:contextualSpacing w:val="0"/>
         <w:rPr/>
       </w:pPr>
-      <w:bookmarkStart w:id="36" w:colFirst="0" w:name="h.pg2k17gmos2t" w:colLast="0"/>
-      <w:bookmarkEnd w:id="36"/>
-      <w:r>
-        <w:rPr>
-          <w:sz w:val="30"/>
-          <w:rtl w:val="0"/>
-        </w:rPr>
-        <w:t xml:space="preserve">Minutes Taker</w:t>
-      </w:r>
-      <w:r>
-        <w:rPr>
-          <w:sz w:val="18"/>
-          <w:rtl w:val="0"/>
-        </w:rPr>
-        <w:t xml:space="preserve">:</w:t>
-      </w:r>
-    </w:p>
-    <w:p>
-      <w:pPr>
-        <w:contextualSpacing w:val="0"/>
-        <w:rPr/>
-      </w:pPr>
-      <w:r>
-        <w:rPr>
-          <w:rtl w:val="0"/>
-        </w:rPr>
-        <w:t xml:space="preserve">Samuel Tan</w:t>
-      </w:r>
+      <w:bookmarkStart w:id="28" w:colFirst="0" w:name="h.8eduh8bnbxm6" w:colLast="0"/>
+      <w:bookmarkEnd w:id="28"/>
+      <w:r>
+        <w:rPr>
+          <w:rtl w:val="0"/>
+        </w:rPr>
+        <w:t xml:space="preserve">Minutes Taker:</w:t>
+      </w:r>
+    </w:p>
+    <w:p>
+      <w:pPr>
+        <w:spacing w:lineRule="auto" w:after="0" w:before="0"/>
+        <w:contextualSpacing w:val="0"/>
+        <w:rPr/>
+      </w:pPr>
+      <w:r>
+        <w:rPr>
+          <w:rtl w:val="0"/>
+        </w:rPr>
+        <w:t xml:space="preserve">Chih-Chi Hsu</w:t>
+      </w:r>
+    </w:p>
+    <w:p>
+      <w:pPr>
+        <w:spacing w:lineRule="auto" w:after="0" w:before="0"/>
+        <w:contextualSpacing w:val="0"/>
+        <w:rPr/>
+      </w:pPr>
       <w:r>
         <w:rPr>
           <w:rtl w:val="0"/>
@@ -1168,12 +920,589 @@
         <w:contextualSpacing w:val="0"/>
         <w:rPr/>
       </w:pPr>
-      <w:bookmarkStart w:id="37" w:colFirst="0" w:name="h.duzp9kqfsez1" w:colLast="0"/>
+      <w:bookmarkStart w:id="29" w:colFirst="0" w:name="h.rglg99mbg41a" w:colLast="0"/>
+      <w:bookmarkEnd w:id="29"/>
+      <w:r>
+        <w:rPr>
+          <w:rtl w:val="0"/>
+        </w:rPr>
+        <w:t xml:space="preserve">Agenda Items:</w:t>
+      </w:r>
+    </w:p>
+    <w:p>
+      <w:pPr>
+        <w:spacing w:lineRule="auto" w:after="0" w:before="0"/>
+        <w:contextualSpacing w:val="0"/>
+        <w:rPr/>
+      </w:pPr>
+      <w:r>
+        <w:rPr>
+          <w:rtl w:val="0"/>
+        </w:rPr>
+        <w:t xml:space="preserve">1. Reviewed each member’s weekly report.</w:t>
+      </w:r>
+    </w:p>
+    <w:p>
+      <w:pPr>
+        <w:spacing w:lineRule="auto" w:after="0" w:before="0"/>
+        <w:contextualSpacing w:val="0"/>
+        <w:rPr/>
+      </w:pPr>
+      <w:r>
+        <w:rPr>
+          <w:rtl w:val="0"/>
+        </w:rPr>
+        <w:t xml:space="preserve">2. From now on, we will focus on implementation. No new features but simple improvements are still allowed.</w:t>
+      </w:r>
+    </w:p>
+    <w:p>
+      <w:pPr>
+        <w:spacing w:lineRule="auto" w:after="0" w:before="0"/>
+        <w:contextualSpacing w:val="0"/>
+        <w:rPr/>
+      </w:pPr>
+      <w:r>
+        <w:rPr>
+          <w:rtl w:val="0"/>
+        </w:rPr>
+        <w:t xml:space="preserve">3. Database table migration for survey response: Add new column to store a hash value, it is used to help us recreate a complete survey taken by each survey taker.</w:t>
+      </w:r>
+    </w:p>
+    <w:p>
+      <w:pPr>
+        <w:spacing w:lineRule="auto" w:after="0" w:before="0"/>
+        <w:contextualSpacing w:val="0"/>
+        <w:rPr/>
+      </w:pPr>
+      <w:r>
+        <w:rPr>
+          <w:rtl w:val="0"/>
+        </w:rPr>
+        <w:t xml:space="preserve">4. What are the tasks for everyone for next week?</w:t>
+      </w:r>
+    </w:p>
+    <w:p>
+      <w:pPr>
+        <w:pStyle w:val="Heading3"/>
+        <w:spacing w:lineRule="auto" w:after="40" w:before="400"/>
+        <w:contextualSpacing w:val="0"/>
+      </w:pPr>
+      <w:bookmarkStart w:id="30" w:colFirst="0" w:name="h.cipt2shb2x9d" w:colLast="0"/>
+      <w:bookmarkEnd w:id="30"/>
+      <w:r>
+        <w:rPr>
+          <w:rtl w:val="0"/>
+        </w:rPr>
+        <w:t xml:space="preserve">Discussion:</w:t>
+      </w:r>
+    </w:p>
+    <w:p>
+      <w:pPr>
+        <w:contextualSpacing w:val="0"/>
+      </w:pPr>
+      <w:r>
+        <w:rPr>
+          <w:rtl w:val="0"/>
+        </w:rPr>
+        <w:t xml:space="preserve">Should we allow answers to be empty? Might be up to the survey creator to decide, but not a priority for us now.</w:t>
+      </w:r>
+    </w:p>
+    <w:p>
+      <w:pPr>
+        <w:contextualSpacing w:val="0"/>
+      </w:pPr>
+      <w:r>
+        <w:rPr>
+          <w:rtl w:val="0"/>
+        </w:rPr>
+        <w:t xml:space="preserve">How many reports should we create for each survey? Each survey will receive only one full report.</w:t>
+      </w:r>
+    </w:p>
+    <w:p>
+      <w:pPr>
+        <w:contextualSpacing w:val="0"/>
+        <w:rPr/>
+      </w:pPr>
+      <w:r>
+        <w:rPr>
+          <w:rtl w:val="0"/>
+        </w:rPr>
+        <w:t xml:space="preserve">Should we add a confirmation dialog when deleting a survey? Yes, should be added in this iteration.</w:t>
+      </w:r>
+      <w:r>
+        <w:rPr>
+          <w:rtl w:val="0"/>
+        </w:rPr>
+      </w:r>
+    </w:p>
+    <w:p>
+      <w:pPr>
+        <w:pStyle w:val="Heading3"/>
+        <w:spacing w:lineRule="auto" w:after="40" w:before="400"/>
+        <w:contextualSpacing w:val="0"/>
+        <w:rPr/>
+      </w:pPr>
+      <w:bookmarkStart w:id="31" w:colFirst="0" w:name="h.frniiwcd7ncq" w:colLast="0"/>
+      <w:bookmarkEnd w:id="31"/>
+      <w:r>
+        <w:rPr>
+          <w:rtl w:val="0"/>
+        </w:rPr>
+        <w:t xml:space="preserve">Action Items:</w:t>
+      </w:r>
+    </w:p>
+    <w:p>
+      <w:pPr>
+        <w:spacing w:lineRule="auto" w:after="0" w:before="0"/>
+        <w:contextualSpacing w:val="0"/>
+        <w:rPr/>
+      </w:pPr>
+      <w:r>
+        <w:rPr>
+          <w:rtl w:val="0"/>
+        </w:rPr>
+        <w:t xml:space="preserve">Fyodor -Bug fix and code optimization and resolve database model dependency.</w:t>
+      </w:r>
+    </w:p>
+    <w:p>
+      <w:pPr>
+        <w:spacing w:lineRule="auto" w:after="0" w:before="0"/>
+        <w:contextualSpacing w:val="0"/>
+        <w:rPr/>
+      </w:pPr>
+      <w:r>
+        <w:rPr>
+          <w:rtl w:val="0"/>
+        </w:rPr>
+        <w:t xml:space="preserve">Imaad and Chih-Chi and Samuel- Continue working on survey-taker piece.</w:t>
+      </w:r>
+    </w:p>
+    <w:p>
+      <w:pPr>
+        <w:spacing w:lineRule="auto" w:after="0" w:before="0"/>
+        <w:contextualSpacing w:val="0"/>
+        <w:rPr/>
+      </w:pPr>
+      <w:r>
+        <w:rPr>
+          <w:rtl w:val="0"/>
+        </w:rPr>
+        <w:t xml:space="preserve">Gloria - Create css for new pages, content for the footer, custom 404 and thank you page.</w:t>
+      </w:r>
+    </w:p>
+    <w:p>
+      <w:pPr>
+        <w:spacing w:lineRule="auto" w:after="0" w:before="0"/>
+        <w:contextualSpacing w:val="0"/>
+      </w:pPr>
+      <w:r>
+        <w:rPr>
+          <w:rtl w:val="0"/>
+        </w:rPr>
+        <w:t xml:space="preserve">Chao-Te and Fliden and Beth - Start on survey report page.</w:t>
+      </w:r>
+    </w:p>
+    <w:p>
+      <w:pPr>
+        <w:pStyle w:val="Heading2"/>
+        <w:contextualSpacing w:val="0"/>
+      </w:pPr>
+      <w:bookmarkStart w:id="32" w:colFirst="0" w:name="h.pgb0zltx2fdo" w:colLast="0"/>
+      <w:bookmarkEnd w:id="32"/>
+      <w:r>
+        <w:rPr>
+          <w:rtl w:val="0"/>
+        </w:rPr>
+        <w:t xml:space="preserve">November 7, 2013</w:t>
+      </w:r>
+    </w:p>
+    <w:p>
+      <w:pPr>
+        <w:pStyle w:val="Heading3"/>
+        <w:contextualSpacing w:val="0"/>
+      </w:pPr>
+      <w:bookmarkStart w:id="33" w:colFirst="0" w:name="h.ka9rr6z5hpb6" w:colLast="0"/>
+      <w:bookmarkEnd w:id="33"/>
+      <w:r>
+        <w:rPr>
+          <w:rtl w:val="0"/>
+        </w:rPr>
+        <w:t xml:space="preserve">Attendees:</w:t>
+      </w:r>
+    </w:p>
+    <w:p>
+      <w:pPr>
+        <w:contextualSpacing w:val="0"/>
+      </w:pPr>
+      <w:r>
+        <w:rPr>
+          <w:rtl w:val="0"/>
+        </w:rPr>
+        <w:t xml:space="preserve">Chih-Chi (Vincent) Hsu; Gloria Jensen;Beth Haines; Mohammed (Imaad) Khan; Chao-Te Yang; Fyodor Wolf; Fliden Demiri</w:t>
+      </w:r>
+    </w:p>
+    <w:p>
+      <w:pPr>
+        <w:contextualSpacing w:val="0"/>
+      </w:pPr>
+      <w:r>
+        <w:rPr>
+          <w:rtl w:val="0"/>
+        </w:rPr>
+      </w:r>
+    </w:p>
+    <w:p>
+      <w:pPr>
+        <w:pStyle w:val="Heading3"/>
+        <w:contextualSpacing w:val="0"/>
+      </w:pPr>
+      <w:bookmarkStart w:id="34" w:colFirst="0" w:name="h.uwfqehms2p0z" w:colLast="0"/>
+      <w:bookmarkEnd w:id="34"/>
+      <w:r>
+        <w:rPr>
+          <w:rtl w:val="0"/>
+        </w:rPr>
+        <w:t xml:space="preserve">Minutes Taker:</w:t>
+      </w:r>
+    </w:p>
+    <w:p>
+      <w:pPr>
+        <w:contextualSpacing w:val="0"/>
+      </w:pPr>
+      <w:r>
+        <w:rPr>
+          <w:rtl w:val="0"/>
+        </w:rPr>
+        <w:t xml:space="preserve">Beth Haines</w:t>
+      </w:r>
+    </w:p>
+    <w:p>
+      <w:pPr>
+        <w:contextualSpacing w:val="0"/>
+      </w:pPr>
+      <w:r>
+        <w:rPr>
+          <w:rtl w:val="0"/>
+        </w:rPr>
+      </w:r>
+    </w:p>
+    <w:p>
+      <w:pPr>
+        <w:pStyle w:val="Heading3"/>
+        <w:contextualSpacing w:val="0"/>
+      </w:pPr>
+      <w:bookmarkStart w:id="35" w:colFirst="0" w:name="h.nz6dbuaiouo6" w:colLast="0"/>
+      <w:bookmarkEnd w:id="35"/>
+      <w:r>
+        <w:rPr>
+          <w:rtl w:val="0"/>
+        </w:rPr>
+        <w:t xml:space="preserve">Agenda Items:</w:t>
+      </w:r>
+    </w:p>
+    <w:p>
+      <w:pPr>
+        <w:contextualSpacing w:val="0"/>
+      </w:pPr>
+      <w:r>
+        <w:rPr>
+          <w:rtl w:val="0"/>
+        </w:rPr>
+        <w:t xml:space="preserve">1. How do we handle a question with no answer text (short answer) since the link to the answer is stored in the response table?</w:t>
+      </w:r>
+    </w:p>
+    <w:p>
+      <w:pPr>
+        <w:contextualSpacing w:val="0"/>
+      </w:pPr>
+      <w:r>
+        <w:rPr>
+          <w:rtl w:val="0"/>
+        </w:rPr>
+        <w:t xml:space="preserve">2. How do we track the survey-takers so we know all the responses that he’s entered?</w:t>
+      </w:r>
+    </w:p>
+    <w:p>
+      <w:pPr>
+        <w:contextualSpacing w:val="0"/>
+      </w:pPr>
+      <w:r>
+        <w:rPr>
+          <w:rtl w:val="0"/>
+        </w:rPr>
+        <w:t xml:space="preserve">3. What do we have left to do on the project?</w:t>
+      </w:r>
+    </w:p>
+    <w:p>
+      <w:pPr>
+        <w:contextualSpacing w:val="0"/>
+      </w:pPr>
+      <w:r>
+        <w:rPr>
+          <w:rtl w:val="0"/>
+        </w:rPr>
+        <w:t xml:space="preserve">4. What are the tasks for everyone for next week?</w:t>
+      </w:r>
+    </w:p>
+    <w:p>
+      <w:pPr>
+        <w:pStyle w:val="Heading3"/>
+        <w:contextualSpacing w:val="0"/>
+      </w:pPr>
+      <w:bookmarkStart w:id="36" w:colFirst="0" w:name="h.wj1m1042a20r" w:colLast="0"/>
+      <w:bookmarkEnd w:id="36"/>
+      <w:r>
+        <w:rPr>
+          <w:rtl w:val="0"/>
+        </w:rPr>
+        <w:t xml:space="preserve">Discussion:</w:t>
+      </w:r>
+    </w:p>
+    <w:p>
+      <w:pPr>
+        <w:contextualSpacing w:val="0"/>
+      </w:pPr>
+      <w:r>
+        <w:rPr>
+          <w:rtl w:val="0"/>
+        </w:rPr>
+        <w:t xml:space="preserve">We decided the solution to having a question with no answer text is to create a blank answer for short-answer questions.  This way the link will be created, and the relationships between questions-answer-response will remain the same for all question types.</w:t>
+      </w:r>
+    </w:p>
+    <w:p>
+      <w:pPr>
+        <w:contextualSpacing w:val="0"/>
+      </w:pPr>
+      <w:r>
+        <w:rPr>
+          <w:rtl w:val="0"/>
+        </w:rPr>
+        <w:t xml:space="preserve">Two issues came up about the survey taker piece, tracking all his answers together and ensuring that he doesn’t take the survey more than once.</w:t>
+      </w:r>
+    </w:p>
+    <w:p>
+      <w:pPr>
+        <w:contextualSpacing w:val="0"/>
+      </w:pPr>
+      <w:r>
+        <w:rPr>
+          <w:rtl w:val="0"/>
+        </w:rPr>
+        <w:t xml:space="preserve">To make sure he doesn’t take the survey more than once, we’ll put a cookie on his machine when he starts the survey.</w:t>
+      </w:r>
+    </w:p>
+    <w:p>
+      <w:pPr>
+        <w:contextualSpacing w:val="0"/>
+      </w:pPr>
+      <w:r>
+        <w:rPr>
+          <w:rtl w:val="0"/>
+        </w:rPr>
+        <w:t xml:space="preserve">To keep his answers together, we’ll create a hash field to store in the response table when he hits submit and submits the survey.</w:t>
+      </w:r>
+    </w:p>
+    <w:p>
+      <w:pPr>
+        <w:contextualSpacing w:val="0"/>
+      </w:pPr>
+      <w:r>
+        <w:rPr>
+          <w:rtl w:val="0"/>
+        </w:rPr>
+        <w:t xml:space="preserve">We have two major pieces left to develop on the project, the survey-taker piece and the report.  We’d also like to include more question types and fix the bugs.</w:t>
+      </w:r>
+    </w:p>
+    <w:p>
+      <w:pPr>
+        <w:pStyle w:val="Heading3"/>
+        <w:contextualSpacing w:val="0"/>
+      </w:pPr>
+      <w:bookmarkStart w:id="37" w:colFirst="0" w:name="h.8cexsvyc6sqa" w:colLast="0"/>
       <w:bookmarkEnd w:id="37"/>
       <w:r>
         <w:rPr>
           <w:rtl w:val="0"/>
         </w:rPr>
+        <w:t xml:space="preserve">Action Items:</w:t>
+      </w:r>
+    </w:p>
+    <w:p>
+      <w:pPr>
+        <w:contextualSpacing w:val="0"/>
+      </w:pPr>
+      <w:r>
+        <w:rPr>
+          <w:rtl w:val="0"/>
+        </w:rPr>
+        <w:t xml:space="preserve">Fyodor - create new question types and add migration to add survey-taker tracking to the response table.</w:t>
+      </w:r>
+    </w:p>
+    <w:p>
+      <w:pPr>
+        <w:contextualSpacing w:val="0"/>
+      </w:pPr>
+      <w:r>
+        <w:rPr>
+          <w:rtl w:val="0"/>
+        </w:rPr>
+        <w:t xml:space="preserve">Imaad and Chih-Chi - start survey-taker piece</w:t>
+      </w:r>
+    </w:p>
+    <w:p>
+      <w:pPr>
+        <w:contextualSpacing w:val="0"/>
+      </w:pPr>
+      <w:r>
+        <w:rPr>
+          <w:rtl w:val="0"/>
+        </w:rPr>
+        <w:t xml:space="preserve">Gloria -update SDD and create wireframe for survey-taker piece</w:t>
+      </w:r>
+    </w:p>
+    <w:p>
+      <w:pPr>
+        <w:contextualSpacing w:val="0"/>
+      </w:pPr>
+      <w:r>
+        <w:rPr>
+          <w:rtl w:val="0"/>
+        </w:rPr>
+        <w:t xml:space="preserve">Chao-Te - create functional use cases</w:t>
+      </w:r>
+    </w:p>
+    <w:p>
+      <w:pPr>
+        <w:contextualSpacing w:val="0"/>
+      </w:pPr>
+      <w:r>
+        <w:rPr>
+          <w:rtl w:val="0"/>
+        </w:rPr>
+        <w:t xml:space="preserve">Fliden - documentation and testing, refactoring code</w:t>
+      </w:r>
+    </w:p>
+    <w:p>
+      <w:pPr>
+        <w:contextualSpacing w:val="0"/>
+      </w:pPr>
+      <w:r>
+        <w:rPr>
+          <w:rtl w:val="0"/>
+        </w:rPr>
+        <w:t xml:space="preserve">Beth - update SDD, update documentation and help Chao-Te create functional use cases</w:t>
+      </w:r>
+    </w:p>
+    <w:p>
+      <w:pPr>
+        <w:contextualSpacing w:val="0"/>
+      </w:pPr>
+      <w:r>
+        <w:rPr>
+          <w:rtl w:val="0"/>
+        </w:rPr>
+        <w:t xml:space="preserve">Samuel - review functional testing</w:t>
+      </w:r>
+    </w:p>
+    <w:p>
+      <w:pPr>
+        <w:pStyle w:val="Heading2"/>
+        <w:contextualSpacing w:val="0"/>
+        <w:rPr/>
+      </w:pPr>
+      <w:bookmarkStart w:id="38" w:colFirst="0" w:name="h.1hpnqf96prgz" w:colLast="0"/>
+      <w:bookmarkEnd w:id="38"/>
+      <w:r>
+        <w:rPr>
+          <w:rtl w:val="0"/>
+        </w:rPr>
+        <w:t xml:space="preserve">October 31, 2013</w:t>
+      </w:r>
+    </w:p>
+    <w:p>
+      <w:pPr>
+        <w:pStyle w:val="Heading3"/>
+        <w:spacing w:lineRule="auto" w:after="40" w:before="400"/>
+        <w:contextualSpacing w:val="0"/>
+        <w:rPr/>
+      </w:pPr>
+      <w:bookmarkStart w:id="39" w:colFirst="0" w:name="h.5sjm8ts5pcvp" w:colLast="0"/>
+      <w:bookmarkEnd w:id="39"/>
+      <w:r>
+        <w:rPr>
+          <w:rtl w:val="0"/>
+        </w:rPr>
+        <w:t xml:space="preserve">Attendees:</w:t>
+      </w:r>
+    </w:p>
+    <w:p>
+      <w:pPr>
+        <w:contextualSpacing w:val="0"/>
+        <w:rPr/>
+      </w:pPr>
+      <w:bookmarkStart w:id="40" w:colFirst="0" w:name="h.aid7aqan0kec" w:colLast="0"/>
+      <w:bookmarkEnd w:id="40"/>
+      <w:r>
+        <w:rPr>
+          <w:rtl w:val="0"/>
+        </w:rPr>
+        <w:t xml:space="preserve">Chih-Chi (Vincent) Hsu; Gloria Jensen‎‎; Elizabeth (Beth) Haines;  Mohammed  (Imaad) Khan; Samuel Tan; Chao-Te Yang‎; Fyodor Wolf;  Fliden Demiri</w:t>
+      </w:r>
+    </w:p>
+    <w:p>
+      <w:pPr>
+        <w:pStyle w:val="Heading3"/>
+        <w:spacing w:lineRule="auto" w:after="40" w:before="400"/>
+        <w:contextualSpacing w:val="0"/>
+        <w:rPr/>
+      </w:pPr>
+      <w:bookmarkStart w:id="41" w:colFirst="0" w:name="h.pg2k17gmos2t" w:colLast="0"/>
+      <w:bookmarkEnd w:id="41"/>
+      <w:r>
+        <w:rPr>
+          <w:sz w:val="30"/>
+          <w:rtl w:val="0"/>
+        </w:rPr>
+        <w:t xml:space="preserve">Minutes Taker</w:t>
+      </w:r>
+      <w:r>
+        <w:rPr>
+          <w:sz w:val="18"/>
+          <w:rtl w:val="0"/>
+        </w:rPr>
+        <w:t xml:space="preserve">:</w:t>
+      </w:r>
+    </w:p>
+    <w:p>
+      <w:pPr>
+        <w:contextualSpacing w:val="0"/>
+        <w:rPr/>
+      </w:pPr>
+      <w:r>
+        <w:rPr>
+          <w:rtl w:val="0"/>
+        </w:rPr>
+        <w:t xml:space="preserve">Samuel Tan</w:t>
+      </w:r>
+      <w:r>
+        <w:rPr>
+          <w:rtl w:val="0"/>
+        </w:rPr>
+      </w:r>
+    </w:p>
+    <w:p>
+      <w:pPr>
+        <w:pStyle w:val="Heading3"/>
+        <w:spacing w:lineRule="auto" w:after="40" w:before="400"/>
+        <w:contextualSpacing w:val="0"/>
+        <w:rPr/>
+      </w:pPr>
+      <w:bookmarkStart w:id="42" w:colFirst="0" w:name="h.duzp9kqfsez1" w:colLast="0"/>
+      <w:bookmarkEnd w:id="42"/>
+      <w:r>
+        <w:rPr>
+          <w:rtl w:val="0"/>
+        </w:rPr>
         <w:t xml:space="preserve">Agenda Items:</w:t>
       </w:r>
     </w:p>
@@ -1183,8 +1512,8 @@
         <w:contextualSpacing w:val="0"/>
         <w:rPr/>
       </w:pPr>
-      <w:bookmarkStart w:id="38" w:colFirst="0" w:name="h.abuiama6b54q" w:colLast="0"/>
-      <w:bookmarkEnd w:id="38"/>
+      <w:bookmarkStart w:id="43" w:colFirst="0" w:name="h.abuiama6b54q" w:colLast="0"/>
+      <w:bookmarkEnd w:id="43"/>
       <w:r>
         <w:rPr>
           <w:rtl w:val="0"/>
@@ -1198,8 +1527,8 @@
         <w:contextualSpacing w:val="0"/>
         <w:rPr/>
       </w:pPr>
-      <w:bookmarkStart w:id="39" w:colFirst="0" w:name="h.pdez7tq17a0x" w:colLast="0"/>
-      <w:bookmarkEnd w:id="39"/>
+      <w:bookmarkStart w:id="44" w:colFirst="0" w:name="h.pdez7tq17a0x" w:colLast="0"/>
+      <w:bookmarkEnd w:id="44"/>
       <w:r>
         <w:rPr>
           <w:rtl w:val="0"/>
@@ -1212,8 +1541,8 @@
         <w:ind w:firstLine="720"/>
         <w:contextualSpacing w:val="0"/>
       </w:pPr>
-      <w:bookmarkStart w:id="40" w:colFirst="0" w:name="h.rdlyco7de6r5" w:colLast="0"/>
-      <w:bookmarkEnd w:id="40"/>
+      <w:bookmarkStart w:id="45" w:colFirst="0" w:name="h.rdlyco7de6r5" w:colLast="0"/>
+      <w:bookmarkEnd w:id="45"/>
       <w:r>
         <w:rPr>
           <w:rtl w:val="0"/>
@@ -1227,8 +1556,8 @@
         <w:contextualSpacing w:val="0"/>
         <w:rPr/>
       </w:pPr>
-      <w:bookmarkStart w:id="41" w:colFirst="0" w:name="h.o8kmes42a835" w:colLast="0"/>
-      <w:bookmarkEnd w:id="41"/>
+      <w:bookmarkStart w:id="46" w:colFirst="0" w:name="h.o8kmes42a835" w:colLast="0"/>
+      <w:bookmarkEnd w:id="46"/>
       <w:r>
         <w:rPr>
           <w:rtl w:val="0"/>
@@ -1431,8 +1760,8 @@
         <w:contextualSpacing w:val="0"/>
         <w:rPr/>
       </w:pPr>
-      <w:bookmarkStart w:id="42" w:colFirst="0" w:name="h.30gz0rv87h4h" w:colLast="0"/>
-      <w:bookmarkEnd w:id="42"/>
+      <w:bookmarkStart w:id="47" w:colFirst="0" w:name="h.30gz0rv87h4h" w:colLast="0"/>
+      <w:bookmarkEnd w:id="47"/>
       <w:r>
         <w:rPr>
           <w:rtl w:val="0"/>
@@ -1566,8 +1895,8 @@
         <w:pStyle w:val="Heading2"/>
         <w:contextualSpacing w:val="0"/>
       </w:pPr>
-      <w:bookmarkStart w:id="43" w:colFirst="0" w:name="h.iv0ebat3lbb0" w:colLast="0"/>
-      <w:bookmarkEnd w:id="43"/>
+      <w:bookmarkStart w:id="48" w:colFirst="0" w:name="h.iv0ebat3lbb0" w:colLast="0"/>
+      <w:bookmarkEnd w:id="48"/>
       <w:r>
         <w:rPr>
           <w:rtl w:val="0"/>
@@ -1581,8 +1910,8 @@
         <w:contextualSpacing w:val="0"/>
         <w:rPr/>
       </w:pPr>
-      <w:bookmarkStart w:id="44" w:colFirst="0" w:name="h.5ulw69n9rgtr" w:colLast="0"/>
-      <w:bookmarkEnd w:id="44"/>
+      <w:bookmarkStart w:id="49" w:colFirst="0" w:name="h.5ulw69n9rgtr" w:colLast="0"/>
+      <w:bookmarkEnd w:id="49"/>
       <w:r>
         <w:rPr>
           <w:rtl w:val="0"/>
@@ -1595,8 +1924,8 @@
         <w:spacing w:lineRule="auto" w:after="0" w:before="0"/>
         <w:contextualSpacing w:val="0"/>
       </w:pPr>
-      <w:bookmarkStart w:id="35" w:colFirst="0" w:name="h.aid7aqan0kec" w:colLast="0"/>
-      <w:bookmarkEnd w:id="35"/>
+      <w:bookmarkStart w:id="40" w:colFirst="0" w:name="h.aid7aqan0kec" w:colLast="0"/>
+      <w:bookmarkEnd w:id="40"/>
       <w:r>
         <w:rPr>
           <w:rtl w:val="0"/>
@@ -1611,8 +1940,8 @@
         <w:contextualSpacing w:val="0"/>
         <w:rPr/>
       </w:pPr>
-      <w:bookmarkStart w:id="45" w:colFirst="0" w:name="h.20srsqh6eu4l" w:colLast="0"/>
-      <w:bookmarkEnd w:id="45"/>
+      <w:bookmarkStart w:id="50" w:colFirst="0" w:name="h.20srsqh6eu4l" w:colLast="0"/>
+      <w:bookmarkEnd w:id="50"/>
       <w:r>
         <w:rPr>
           <w:sz w:val="30"/>
@@ -1646,51 +1975,51 @@
         <w:contextualSpacing w:val="0"/>
         <w:rPr/>
       </w:pPr>
-      <w:bookmarkStart w:id="46" w:colFirst="0" w:name="h.s7x9hoebeivu" w:colLast="0"/>
+      <w:bookmarkStart w:id="51" w:colFirst="0" w:name="h.s7x9hoebeivu" w:colLast="0"/>
+      <w:bookmarkEnd w:id="51"/>
+      <w:r>
+        <w:rPr>
+          <w:rtl w:val="0"/>
+        </w:rPr>
+        <w:t xml:space="preserve">Agenda Items:</w:t>
+      </w:r>
+    </w:p>
+    <w:p>
+      <w:pPr>
+        <w:ind w:firstLine="720"/>
+        <w:contextualSpacing w:val="0"/>
+      </w:pPr>
+      <w:bookmarkStart w:id="43" w:colFirst="0" w:name="h.abuiama6b54q" w:colLast="0"/>
+      <w:bookmarkEnd w:id="43"/>
+      <w:r>
+        <w:rPr>
+          <w:rtl w:val="0"/>
+        </w:rPr>
+        <w:t xml:space="preserve">- Review PHP Documentation</w:t>
+      </w:r>
+    </w:p>
+    <w:p>
+      <w:pPr>
+        <w:ind w:firstLine="720"/>
+        <w:contextualSpacing w:val="0"/>
+      </w:pPr>
+      <w:bookmarkStart w:id="44" w:colFirst="0" w:name="h.pdez7tq17a0x" w:colLast="0"/>
+      <w:bookmarkEnd w:id="44"/>
+      <w:r>
+        <w:rPr>
+          <w:rtl w:val="0"/>
+        </w:rPr>
+        <w:t xml:space="preserve">- Implementation of Question Types</w:t>
+      </w:r>
+    </w:p>
+    <w:p>
+      <w:pPr>
+        <w:ind w:firstLine="720"/>
+        <w:contextualSpacing w:val="0"/>
+        <w:rPr/>
+      </w:pPr>
+      <w:bookmarkStart w:id="46" w:colFirst="0" w:name="h.o8kmes42a835" w:colLast="0"/>
       <w:bookmarkEnd w:id="46"/>
-      <w:r>
-        <w:rPr>
-          <w:rtl w:val="0"/>
-        </w:rPr>
-        <w:t xml:space="preserve">Agenda Items:</w:t>
-      </w:r>
-    </w:p>
-    <w:p>
-      <w:pPr>
-        <w:ind w:firstLine="720"/>
-        <w:contextualSpacing w:val="0"/>
-      </w:pPr>
-      <w:bookmarkStart w:id="38" w:colFirst="0" w:name="h.abuiama6b54q" w:colLast="0"/>
-      <w:bookmarkEnd w:id="38"/>
-      <w:r>
-        <w:rPr>
-          <w:rtl w:val="0"/>
-        </w:rPr>
-        <w:t xml:space="preserve">- Review PHP Documentation</w:t>
-      </w:r>
-    </w:p>
-    <w:p>
-      <w:pPr>
-        <w:ind w:firstLine="720"/>
-        <w:contextualSpacing w:val="0"/>
-      </w:pPr>
-      <w:bookmarkStart w:id="39" w:colFirst="0" w:name="h.pdez7tq17a0x" w:colLast="0"/>
-      <w:bookmarkEnd w:id="39"/>
-      <w:r>
-        <w:rPr>
-          <w:rtl w:val="0"/>
-        </w:rPr>
-        <w:t xml:space="preserve">- Implementation of Question Types</w:t>
-      </w:r>
-    </w:p>
-    <w:p>
-      <w:pPr>
-        <w:ind w:firstLine="720"/>
-        <w:contextualSpacing w:val="0"/>
-        <w:rPr/>
-      </w:pPr>
-      <w:bookmarkStart w:id="41" w:colFirst="0" w:name="h.o8kmes42a835" w:colLast="0"/>
-      <w:bookmarkEnd w:id="41"/>
       <w:r>
         <w:rPr>
           <w:rtl w:val="0"/>
@@ -1921,8 +2250,8 @@
         <w:contextualSpacing w:val="0"/>
         <w:rPr/>
       </w:pPr>
-      <w:bookmarkStart w:id="47" w:colFirst="0" w:name="h.8xggz73ev8ll" w:colLast="0"/>
-      <w:bookmarkEnd w:id="47"/>
+      <w:bookmarkStart w:id="52" w:colFirst="0" w:name="h.8xggz73ev8ll" w:colLast="0"/>
+      <w:bookmarkEnd w:id="52"/>
       <w:r>
         <w:rPr>
           <w:rtl w:val="0"/>
@@ -2024,8 +2353,8 @@
         <w:spacing w:lineRule="auto" w:after="120" w:line="300" w:before="480"/>
         <w:contextualSpacing w:val="0"/>
       </w:pPr>
-      <w:bookmarkStart w:id="48" w:colFirst="0" w:name="h.t3hnezmrsln1" w:colLast="0"/>
-      <w:bookmarkEnd w:id="48"/>
+      <w:bookmarkStart w:id="53" w:colFirst="0" w:name="h.t3hnezmrsln1" w:colLast="0"/>
+      <w:bookmarkEnd w:id="53"/>
       <w:r>
         <w:rPr>
           <w:rtl w:val="0"/>
@@ -2040,8 +2369,8 @@
         <w:contextualSpacing w:val="0"/>
         <w:rPr/>
       </w:pPr>
-      <w:bookmarkStart w:id="49" w:colFirst="0" w:name="h.6kelzy1tuiz5" w:colLast="0"/>
-      <w:bookmarkEnd w:id="49"/>
+      <w:bookmarkStart w:id="54" w:colFirst="0" w:name="h.6kelzy1tuiz5" w:colLast="0"/>
+      <w:bookmarkEnd w:id="54"/>
       <w:r>
         <w:rPr>
           <w:rtl w:val="0"/>
@@ -2055,8 +2384,8 @@
         <w:contextualSpacing w:val="0"/>
         <w:rPr/>
       </w:pPr>
-      <w:bookmarkStart w:id="50" w:colFirst="0" w:name="h.gjdgxs" w:colLast="0"/>
-      <w:bookmarkEnd w:id="50"/>
+      <w:bookmarkStart w:id="55" w:colFirst="0" w:name="h.gjdgxs" w:colLast="0"/>
+      <w:bookmarkEnd w:id="55"/>
       <w:r>
         <w:rPr>
           <w:rtl w:val="0"/>
@@ -2071,8 +2400,8 @@
         <w:contextualSpacing w:val="0"/>
         <w:rPr/>
       </w:pPr>
-      <w:bookmarkStart w:id="51" w:colFirst="0" w:name="h.9w8ce8y3g3i1" w:colLast="0"/>
-      <w:bookmarkEnd w:id="51"/>
+      <w:bookmarkStart w:id="56" w:colFirst="0" w:name="h.9w8ce8y3g3i1" w:colLast="0"/>
+      <w:bookmarkEnd w:id="56"/>
       <w:r>
         <w:rPr>
           <w:sz w:val="30"/>
@@ -2113,8 +2442,8 @@
         <w:contextualSpacing w:val="0"/>
         <w:rPr/>
       </w:pPr>
-      <w:bookmarkStart w:id="52" w:colFirst="0" w:name="h.hsi8nvx9r02r" w:colLast="0"/>
-      <w:bookmarkEnd w:id="52"/>
+      <w:bookmarkStart w:id="57" w:colFirst="0" w:name="h.hsi8nvx9r02r" w:colLast="0"/>
+      <w:bookmarkEnd w:id="57"/>
       <w:r>
         <w:rPr>
           <w:rtl w:val="0"/>
@@ -2129,8 +2458,8 @@
         <w:contextualSpacing w:val="0"/>
         <w:rPr/>
       </w:pPr>
-      <w:bookmarkStart w:id="41" w:colFirst="0" w:name="h.o8kmes42a835" w:colLast="0"/>
-      <w:bookmarkEnd w:id="41"/>
+      <w:bookmarkStart w:id="46" w:colFirst="0" w:name="h.o8kmes42a835" w:colLast="0"/>
+      <w:bookmarkEnd w:id="46"/>
       <w:r>
         <w:rPr>
           <w:rtl w:val="0"/>
@@ -2155,8 +2484,8 @@
         <w:ind w:firstLine="720"/>
         <w:contextualSpacing w:val="0"/>
       </w:pPr>
-      <w:bookmarkStart w:id="53" w:colFirst="0" w:name="h.dvmyqtcc5bpc" w:colLast="0"/>
-      <w:bookmarkEnd w:id="53"/>
+      <w:bookmarkStart w:id="58" w:colFirst="0" w:name="h.dvmyqtcc5bpc" w:colLast="0"/>
+      <w:bookmarkEnd w:id="58"/>
       <w:r>
         <w:rPr>
           <w:rtl w:val="0"/>
@@ -2181,8 +2510,8 @@
         <w:contextualSpacing w:val="0"/>
         <w:rPr/>
       </w:pPr>
-      <w:bookmarkStart w:id="54" w:colFirst="0" w:name="h.6in63camxnal" w:colLast="0"/>
-      <w:bookmarkEnd w:id="54"/>
+      <w:bookmarkStart w:id="59" w:colFirst="0" w:name="h.6in63camxnal" w:colLast="0"/>
+      <w:bookmarkEnd w:id="59"/>
       <w:r>
         <w:rPr>
           <w:rtl w:val="0"/>
@@ -2194,8 +2523,8 @@
         <w:spacing w:lineRule="auto" w:before="0"/>
         <w:contextualSpacing w:val="0"/>
       </w:pPr>
-      <w:bookmarkStart w:id="55" w:colFirst="0" w:name="h.6h42vblu9d5m" w:colLast="0"/>
-      <w:bookmarkEnd w:id="55"/>
+      <w:bookmarkStart w:id="60" w:colFirst="0" w:name="h.6h42vblu9d5m" w:colLast="0"/>
+      <w:bookmarkEnd w:id="60"/>
       <w:r>
         <w:rPr>
           <w:color w:val="b01513"/>
@@ -2216,8 +2545,8 @@
         <w:spacing w:lineRule="auto" w:before="0"/>
         <w:contextualSpacing w:val="0"/>
       </w:pPr>
-      <w:bookmarkStart w:id="56" w:colFirst="0" w:name="h.cyp9qsnxugk2" w:colLast="0"/>
-      <w:bookmarkEnd w:id="56"/>
+      <w:bookmarkStart w:id="61" w:colFirst="0" w:name="h.cyp9qsnxugk2" w:colLast="0"/>
+      <w:bookmarkEnd w:id="61"/>
       <w:r>
         <w:rPr>
           <w:rtl w:val="0"/>
@@ -2508,8 +2837,8 @@
         <w:contextualSpacing w:val="0"/>
         <w:rPr/>
       </w:pPr>
-      <w:bookmarkStart w:id="57" w:colFirst="0" w:name="h.uh3akckjf0dd" w:colLast="0"/>
-      <w:bookmarkEnd w:id="57"/>
+      <w:bookmarkStart w:id="62" w:colFirst="0" w:name="h.uh3akckjf0dd" w:colLast="0"/>
+      <w:bookmarkEnd w:id="62"/>
       <w:r>
         <w:rPr>
           <w:rtl w:val="0"/>
@@ -2562,8 +2891,8 @@
         <w:spacing w:lineRule="auto" w:after="120" w:line="300" w:before="480"/>
         <w:contextualSpacing w:val="0"/>
       </w:pPr>
-      <w:bookmarkStart w:id="58" w:colFirst="0" w:name="h.9dcj3v61uyta" w:colLast="0"/>
-      <w:bookmarkEnd w:id="58"/>
+      <w:bookmarkStart w:id="63" w:colFirst="0" w:name="h.9dcj3v61uyta" w:colLast="0"/>
+      <w:bookmarkEnd w:id="63"/>
       <w:r>
         <w:rPr>
           <w:rtl w:val="0"/>
@@ -2596,8 +2925,8 @@
         <w:spacing w:lineRule="auto" w:after="120" w:line="300" w:before="480"/>
         <w:contextualSpacing w:val="0"/>
       </w:pPr>
-      <w:bookmarkStart w:id="59" w:colFirst="0" w:name="h.6tbqsjjolqbi" w:colLast="0"/>
-      <w:bookmarkEnd w:id="59"/>
+      <w:bookmarkStart w:id="64" w:colFirst="0" w:name="h.6tbqsjjolqbi" w:colLast="0"/>
+      <w:bookmarkEnd w:id="64"/>
       <w:r>
         <w:rPr>
           <w:rtl w:val="0"/>
@@ -2612,8 +2941,8 @@
         <w:contextualSpacing w:val="0"/>
         <w:rPr/>
       </w:pPr>
-      <w:bookmarkStart w:id="60" w:colFirst="0" w:name="h.2kzm05lb1gf5" w:colLast="0"/>
-      <w:bookmarkEnd w:id="60"/>
+      <w:bookmarkStart w:id="65" w:colFirst="0" w:name="h.2kzm05lb1gf5" w:colLast="0"/>
+      <w:bookmarkEnd w:id="65"/>
       <w:r>
         <w:rPr>
           <w:rtl w:val="0"/>
@@ -2627,8 +2956,8 @@
         <w:contextualSpacing w:val="0"/>
         <w:rPr/>
       </w:pPr>
-      <w:bookmarkStart w:id="50" w:colFirst="0" w:name="h.gjdgxs" w:colLast="0"/>
-      <w:bookmarkEnd w:id="50"/>
+      <w:bookmarkStart w:id="55" w:colFirst="0" w:name="h.gjdgxs" w:colLast="0"/>
+      <w:bookmarkEnd w:id="55"/>
       <w:r>
         <w:rPr>
           <w:rFonts w:cs="Questrial" w:hAnsi="Questrial" w:eastAsia="Questrial" w:ascii="Questrial"/>
@@ -2674,8 +3003,8 @@
         <w:spacing w:lineRule="auto" w:after="40" w:line="300" w:before="400"/>
         <w:contextualSpacing w:val="0"/>
       </w:pPr>
-      <w:bookmarkStart w:id="61" w:colFirst="0" w:name="h.8fcmfe4pn1y5" w:colLast="0"/>
-      <w:bookmarkEnd w:id="61"/>
+      <w:bookmarkStart w:id="66" w:colFirst="0" w:name="h.8fcmfe4pn1y5" w:colLast="0"/>
+      <w:bookmarkEnd w:id="66"/>
       <w:r>
         <w:rPr>
           <w:sz w:val="30"/>
@@ -2711,8 +3040,8 @@
         <w:contextualSpacing w:val="0"/>
         <w:rPr/>
       </w:pPr>
-      <w:bookmarkStart w:id="62" w:colFirst="0" w:name="h.10tnabp8bl4u" w:colLast="0"/>
-      <w:bookmarkEnd w:id="62"/>
+      <w:bookmarkStart w:id="67" w:colFirst="0" w:name="h.10tnabp8bl4u" w:colLast="0"/>
+      <w:bookmarkEnd w:id="67"/>
       <w:r>
         <w:rPr>
           <w:rtl w:val="0"/>
@@ -2725,8 +3054,8 @@
         <w:spacing w:lineRule="auto" w:after="160" w:line="300"/>
         <w:contextualSpacing w:val="0"/>
       </w:pPr>
-      <w:bookmarkStart w:id="41" w:colFirst="0" w:name="h.o8kmes42a835" w:colLast="0"/>
-      <w:bookmarkEnd w:id="41"/>
+      <w:bookmarkStart w:id="46" w:colFirst="0" w:name="h.o8kmes42a835" w:colLast="0"/>
+      <w:bookmarkEnd w:id="46"/>
       <w:r>
         <w:rPr>
           <w:rFonts w:cs="Questrial" w:hAnsi="Questrial" w:eastAsia="Questrial" w:ascii="Questrial"/>
@@ -2757,8 +3086,8 @@
         <w:spacing w:lineRule="auto" w:after="160" w:line="300"/>
         <w:contextualSpacing w:val="0"/>
       </w:pPr>
-      <w:bookmarkStart w:id="53" w:colFirst="0" w:name="h.dvmyqtcc5bpc" w:colLast="0"/>
-      <w:bookmarkEnd w:id="53"/>
+      <w:bookmarkStart w:id="58" w:colFirst="0" w:name="h.dvmyqtcc5bpc" w:colLast="0"/>
+      <w:bookmarkEnd w:id="58"/>
       <w:r>
         <w:rPr>
           <w:rFonts w:cs="Questrial" w:hAnsi="Questrial" w:eastAsia="Questrial" w:ascii="Questrial"/>
@@ -2789,8 +3118,8 @@
         <w:spacing w:lineRule="auto" w:after="160" w:line="300"/>
         <w:contextualSpacing w:val="0"/>
       </w:pPr>
-      <w:bookmarkStart w:id="63" w:colFirst="0" w:name="h.y9zfrlapffz5" w:colLast="0"/>
-      <w:bookmarkEnd w:id="63"/>
+      <w:bookmarkStart w:id="68" w:colFirst="0" w:name="h.y9zfrlapffz5" w:colLast="0"/>
+      <w:bookmarkEnd w:id="68"/>
       <w:r>
         <w:rPr>
           <w:rFonts w:cs="Questrial" w:hAnsi="Questrial" w:eastAsia="Questrial" w:ascii="Questrial"/>
@@ -2805,21 +3134,21 @@
         <w:spacing w:lineRule="auto" w:after="160" w:line="300"/>
         <w:contextualSpacing w:val="0"/>
       </w:pPr>
-      <w:bookmarkStart w:id="54" w:colFirst="0" w:name="h.6in63camxnal" w:colLast="0"/>
-      <w:bookmarkEnd w:id="54"/>
-      <w:r>
-        <w:rPr>
-          <w:rtl w:val="0"/>
-        </w:rPr>
-      </w:r>
-    </w:p>
-    <w:p>
-      <w:pPr>
-        <w:spacing w:lineRule="auto" w:after="160" w:line="300"/>
-        <w:contextualSpacing w:val="0"/>
-      </w:pPr>
-      <w:bookmarkStart w:id="50" w:colFirst="0" w:name="h.gjdgxs" w:colLast="0"/>
-      <w:bookmarkEnd w:id="50"/>
+      <w:bookmarkStart w:id="59" w:colFirst="0" w:name="h.6in63camxnal" w:colLast="0"/>
+      <w:bookmarkEnd w:id="59"/>
+      <w:r>
+        <w:rPr>
+          <w:rtl w:val="0"/>
+        </w:rPr>
+      </w:r>
+    </w:p>
+    <w:p>
+      <w:pPr>
+        <w:spacing w:lineRule="auto" w:after="160" w:line="300"/>
+        <w:contextualSpacing w:val="0"/>
+      </w:pPr>
+      <w:bookmarkStart w:id="55" w:colFirst="0" w:name="h.gjdgxs" w:colLast="0"/>
+      <w:bookmarkEnd w:id="55"/>
       <w:r>
         <w:rPr>
           <w:rFonts w:cs="Questrial" w:hAnsi="Questrial" w:eastAsia="Questrial" w:ascii="Questrial"/>
@@ -3630,8 +3959,8 @@
         <w:spacing w:lineRule="auto" w:after="40" w:line="300" w:before="400"/>
         <w:contextualSpacing w:val="0"/>
       </w:pPr>
-      <w:bookmarkStart w:id="64" w:colFirst="0" w:name="h.ai1nilimlvn1" w:colLast="0"/>
-      <w:bookmarkEnd w:id="64"/>
+      <w:bookmarkStart w:id="69" w:colFirst="0" w:name="h.ai1nilimlvn1" w:colLast="0"/>
+      <w:bookmarkEnd w:id="69"/>
       <w:r>
         <w:rPr>
           <w:rtl w:val="0"/>
@@ -3653,8 +3982,8 @@
           <w:u w:val="none"/>
         </w:rPr>
       </w:pPr>
-      <w:bookmarkStart w:id="50" w:colFirst="0" w:name="h.gjdgxs" w:colLast="0"/>
-      <w:bookmarkEnd w:id="50"/>
+      <w:bookmarkStart w:id="55" w:colFirst="0" w:name="h.gjdgxs" w:colLast="0"/>
+      <w:bookmarkEnd w:id="55"/>
       <w:r>
         <w:rPr>
           <w:rFonts w:cs="Questrial" w:hAnsi="Questrial" w:eastAsia="Questrial" w:ascii="Questrial"/>
@@ -3684,8 +4013,8 @@
           <w:u w:val="none"/>
         </w:rPr>
       </w:pPr>
-      <w:bookmarkStart w:id="50" w:colFirst="0" w:name="h.gjdgxs" w:colLast="0"/>
-      <w:bookmarkEnd w:id="50"/>
+      <w:bookmarkStart w:id="55" w:colFirst="0" w:name="h.gjdgxs" w:colLast="0"/>
+      <w:bookmarkEnd w:id="55"/>
       <w:r>
         <w:rPr>
           <w:rFonts w:cs="Questrial" w:hAnsi="Questrial" w:eastAsia="Questrial" w:ascii="Questrial"/>
@@ -3709,8 +4038,8 @@
           <w:u w:val="none"/>
         </w:rPr>
       </w:pPr>
-      <w:bookmarkStart w:id="50" w:colFirst="0" w:name="h.gjdgxs" w:colLast="0"/>
-      <w:bookmarkEnd w:id="50"/>
+      <w:bookmarkStart w:id="55" w:colFirst="0" w:name="h.gjdgxs" w:colLast="0"/>
+      <w:bookmarkEnd w:id="55"/>
       <w:r>
         <w:rPr>
           <w:sz w:val="24"/>
@@ -3733,8 +4062,8 @@
           <w:u w:val="none"/>
         </w:rPr>
       </w:pPr>
-      <w:bookmarkStart w:id="65" w:colFirst="0" w:name="h.53wlmwk83nbd" w:colLast="0"/>
-      <w:bookmarkEnd w:id="65"/>
+      <w:bookmarkStart w:id="70" w:colFirst="0" w:name="h.53wlmwk83nbd" w:colLast="0"/>
+      <w:bookmarkEnd w:id="70"/>
       <w:r>
         <w:rPr>
           <w:sz w:val="24"/>
@@ -3780,8 +4109,8 @@
           <w:sz w:val="22"/>
         </w:rPr>
       </w:pPr>
-      <w:bookmarkStart w:id="66" w:colFirst="0" w:name="h.3rekng53cvp2" w:colLast="0"/>
-      <w:bookmarkEnd w:id="66"/>
+      <w:bookmarkStart w:id="71" w:colFirst="0" w:name="h.3rekng53cvp2" w:colLast="0"/>
+      <w:bookmarkEnd w:id="71"/>
       <w:r>
         <w:rPr>
           <w:rtl w:val="0"/>
@@ -3869,8 +4198,8 @@
         <w:spacing w:lineRule="auto" w:after="120" w:before="480"/>
         <w:contextualSpacing w:val="0"/>
       </w:pPr>
-      <w:bookmarkStart w:id="67" w:colFirst="0" w:name="h.aohm06h5dmot" w:colLast="0"/>
-      <w:bookmarkEnd w:id="67"/>
+      <w:bookmarkStart w:id="72" w:colFirst="0" w:name="h.aohm06h5dmot" w:colLast="0"/>
+      <w:bookmarkEnd w:id="72"/>
       <w:r>
         <w:rPr>
           <w:rtl w:val="0"/>
@@ -3883,8 +4212,8 @@
         <w:spacing w:lineRule="auto" w:after="120" w:before="480"/>
         <w:contextualSpacing w:val="0"/>
       </w:pPr>
-      <w:bookmarkStart w:id="68" w:colFirst="0" w:name="h.g9qkc9dfqatp" w:colLast="0"/>
-      <w:bookmarkEnd w:id="68"/>
+      <w:bookmarkStart w:id="73" w:colFirst="0" w:name="h.g9qkc9dfqatp" w:colLast="0"/>
+      <w:bookmarkEnd w:id="73"/>
       <w:r>
         <w:rPr>
           <w:rtl w:val="0"/>
@@ -3897,8 +4226,8 @@
         <w:spacing w:lineRule="auto" w:after="120" w:before="480"/>
         <w:contextualSpacing w:val="0"/>
       </w:pPr>
-      <w:bookmarkStart w:id="69" w:colFirst="0" w:name="h.km662gdk909o" w:colLast="0"/>
-      <w:bookmarkEnd w:id="69"/>
+      <w:bookmarkStart w:id="74" w:colFirst="0" w:name="h.km662gdk909o" w:colLast="0"/>
+      <w:bookmarkEnd w:id="74"/>
       <w:r>
         <w:rPr>
           <w:rtl w:val="0"/>
@@ -3911,8 +4240,8 @@
         <w:spacing w:lineRule="auto" w:after="120" w:before="480"/>
         <w:contextualSpacing w:val="0"/>
       </w:pPr>
-      <w:bookmarkStart w:id="70" w:colFirst="0" w:name="h.sxs5xxplo3cx" w:colLast="0"/>
-      <w:bookmarkEnd w:id="70"/>
+      <w:bookmarkStart w:id="75" w:colFirst="0" w:name="h.sxs5xxplo3cx" w:colLast="0"/>
+      <w:bookmarkEnd w:id="75"/>
       <w:r>
         <w:rPr>
           <w:rtl w:val="0"/>
@@ -3926,8 +4255,8 @@
         <w:contextualSpacing w:val="0"/>
         <w:rPr/>
       </w:pPr>
-      <w:bookmarkStart w:id="71" w:colFirst="0" w:name="h.huhojmtn76b6" w:colLast="0"/>
-      <w:bookmarkEnd w:id="71"/>
+      <w:bookmarkStart w:id="76" w:colFirst="0" w:name="h.huhojmtn76b6" w:colLast="0"/>
+      <w:bookmarkEnd w:id="76"/>
       <w:r>
         <w:rPr>
           <w:rtl w:val="0"/>
@@ -3948,8 +4277,8 @@
         <w:contextualSpacing w:val="0"/>
         <w:rPr/>
       </w:pPr>
-      <w:bookmarkStart w:id="72" w:colFirst="0" w:name="h.yc7ogr1yepzp" w:colLast="0"/>
-      <w:bookmarkEnd w:id="72"/>
+      <w:bookmarkStart w:id="77" w:colFirst="0" w:name="h.yc7ogr1yepzp" w:colLast="0"/>
+      <w:bookmarkEnd w:id="77"/>
       <w:r>
         <w:rPr>
           <w:rtl w:val="0"/>
@@ -3963,8 +4292,8 @@
         <w:ind w:left="0" w:firstLine="0"/>
         <w:contextualSpacing w:val="0"/>
       </w:pPr>
-      <w:bookmarkStart w:id="50" w:colFirst="0" w:name="h.gjdgxs" w:colLast="0"/>
-      <w:bookmarkEnd w:id="50"/>
+      <w:bookmarkStart w:id="55" w:colFirst="0" w:name="h.gjdgxs" w:colLast="0"/>
+      <w:bookmarkEnd w:id="55"/>
       <w:r>
         <w:rPr>
           <w:rFonts w:cs="Questrial" w:hAnsi="Questrial" w:eastAsia="Questrial" w:ascii="Questrial"/>
@@ -4011,8 +4340,8 @@
         <w:contextualSpacing w:val="0"/>
         <w:rPr/>
       </w:pPr>
-      <w:bookmarkStart w:id="73" w:colFirst="0" w:name="h.rne7b4hyowe3" w:colLast="0"/>
-      <w:bookmarkEnd w:id="73"/>
+      <w:bookmarkStart w:id="78" w:colFirst="0" w:name="h.rne7b4hyowe3" w:colLast="0"/>
+      <w:bookmarkEnd w:id="78"/>
       <w:r>
         <w:rPr>
           <w:color w:val="b01513"/>
@@ -4036,8 +4365,8 @@
         <w:contextualSpacing w:val="0"/>
         <w:rPr/>
       </w:pPr>
-      <w:bookmarkStart w:id="50" w:colFirst="0" w:name="h.gjdgxs" w:colLast="0"/>
-      <w:bookmarkEnd w:id="50"/>
+      <w:bookmarkStart w:id="55" w:colFirst="0" w:name="h.gjdgxs" w:colLast="0"/>
+      <w:bookmarkEnd w:id="55"/>
       <w:r>
         <w:rPr>
           <w:rFonts w:cs="Questrial" w:hAnsi="Questrial" w:eastAsia="Questrial" w:ascii="Questrial"/>
@@ -4054,8 +4383,8 @@
         <w:contextualSpacing w:val="0"/>
         <w:rPr/>
       </w:pPr>
-      <w:bookmarkStart w:id="74" w:colFirst="0" w:name="h.qqqbvlkz9k7t" w:colLast="0"/>
-      <w:bookmarkEnd w:id="74"/>
+      <w:bookmarkStart w:id="79" w:colFirst="0" w:name="h.qqqbvlkz9k7t" w:colLast="0"/>
+      <w:bookmarkEnd w:id="79"/>
       <w:r>
         <w:rPr>
           <w:rtl w:val="0"/>
@@ -4070,8 +4399,8 @@
         <w:contextualSpacing w:val="0"/>
         <w:rPr/>
       </w:pPr>
-      <w:bookmarkStart w:id="50" w:colFirst="0" w:name="h.gjdgxs" w:colLast="0"/>
-      <w:bookmarkEnd w:id="50"/>
+      <w:bookmarkStart w:id="55" w:colFirst="0" w:name="h.gjdgxs" w:colLast="0"/>
+      <w:bookmarkEnd w:id="55"/>
       <w:r>
         <w:rPr>
           <w:rFonts w:cs="Questrial" w:hAnsi="Questrial" w:eastAsia="Questrial" w:ascii="Questrial"/>
@@ -4105,8 +4434,8 @@
         <w:contextualSpacing w:val="0"/>
         <w:rPr/>
       </w:pPr>
-      <w:bookmarkStart w:id="50" w:colFirst="0" w:name="h.gjdgxs" w:colLast="0"/>
-      <w:bookmarkEnd w:id="50"/>
+      <w:bookmarkStart w:id="55" w:colFirst="0" w:name="h.gjdgxs" w:colLast="0"/>
+      <w:bookmarkEnd w:id="55"/>
       <w:r>
         <w:rPr>
           <w:rFonts w:cs="Questrial" w:hAnsi="Questrial" w:eastAsia="Questrial" w:ascii="Questrial"/>
@@ -4140,8 +4469,8 @@
         <w:contextualSpacing w:val="0"/>
         <w:rPr/>
       </w:pPr>
-      <w:bookmarkStart w:id="50" w:colFirst="0" w:name="h.gjdgxs" w:colLast="0"/>
-      <w:bookmarkEnd w:id="50"/>
+      <w:bookmarkStart w:id="55" w:colFirst="0" w:name="h.gjdgxs" w:colLast="0"/>
+      <w:bookmarkEnd w:id="55"/>
       <w:r>
         <w:rPr>
           <w:rFonts w:cs="Questrial" w:hAnsi="Questrial" w:eastAsia="Questrial" w:ascii="Questrial"/>
@@ -4174,8 +4503,8 @@
         <w:spacing w:lineRule="auto" w:after="40" w:line="300" w:before="400"/>
         <w:contextualSpacing w:val="0"/>
       </w:pPr>
-      <w:bookmarkStart w:id="75" w:colFirst="0" w:name="h.jyd418f1a8xc" w:colLast="0"/>
-      <w:bookmarkEnd w:id="75"/>
+      <w:bookmarkStart w:id="80" w:colFirst="0" w:name="h.jyd418f1a8xc" w:colLast="0"/>
+      <w:bookmarkEnd w:id="80"/>
       <w:r>
         <w:rPr>
           <w:rtl w:val="0"/>
@@ -4188,8 +4517,8 @@
         <w:pStyle w:val="Heading4"/>
         <w:contextualSpacing w:val="0"/>
       </w:pPr>
-      <w:bookmarkStart w:id="76" w:colFirst="0" w:name="h.dmgrxkhlyjs5" w:colLast="0"/>
-      <w:bookmarkEnd w:id="76"/>
+      <w:bookmarkStart w:id="81" w:colFirst="0" w:name="h.dmgrxkhlyjs5" w:colLast="0"/>
+      <w:bookmarkEnd w:id="81"/>
       <w:r>
         <w:rPr>
           <w:rtl w:val="0"/>
@@ -4245,8 +4574,8 @@
               <w:contextualSpacing w:val="0"/>
               <w:rPr/>
             </w:pPr>
-            <w:bookmarkStart w:id="50" w:colFirst="0" w:name="h.gjdgxs" w:colLast="0"/>
-            <w:bookmarkEnd w:id="50"/>
+            <w:bookmarkStart w:id="55" w:colFirst="0" w:name="h.gjdgxs" w:colLast="0"/>
+            <w:bookmarkEnd w:id="55"/>
             <w:r>
               <w:rPr>
                 <w:sz w:val="24"/>
@@ -4269,8 +4598,8 @@
               <w:ind w:left="0" w:firstLine="0"/>
               <w:contextualSpacing w:val="0"/>
             </w:pPr>
-            <w:bookmarkStart w:id="77" w:colFirst="0" w:name="h.md7hfmflr0q3" w:colLast="0"/>
-            <w:bookmarkEnd w:id="77"/>
+            <w:bookmarkStart w:id="82" w:colFirst="0" w:name="h.md7hfmflr0q3" w:colLast="0"/>
+            <w:bookmarkEnd w:id="82"/>
             <w:r>
               <w:rPr>
                 <w:rtl w:val="0"/>
@@ -4294,8 +4623,8 @@
               <w:contextualSpacing w:val="0"/>
               <w:rPr/>
             </w:pPr>
-            <w:bookmarkStart w:id="50" w:colFirst="0" w:name="h.gjdgxs" w:colLast="0"/>
-            <w:bookmarkEnd w:id="50"/>
+            <w:bookmarkStart w:id="55" w:colFirst="0" w:name="h.gjdgxs" w:colLast="0"/>
+            <w:bookmarkEnd w:id="55"/>
             <w:r>
               <w:rPr>
                 <w:sz w:val="24"/>
@@ -4311,8 +4640,8 @@
               <w:ind w:left="0" w:firstLine="0"/>
               <w:contextualSpacing w:val="0"/>
             </w:pPr>
-            <w:bookmarkStart w:id="78" w:colFirst="0" w:name="h.c4r85w7qk4ix" w:colLast="0"/>
-            <w:bookmarkEnd w:id="78"/>
+            <w:bookmarkStart w:id="83" w:colFirst="0" w:name="h.c4r85w7qk4ix" w:colLast="0"/>
+            <w:bookmarkEnd w:id="83"/>
             <w:r>
               <w:rPr>
                 <w:rtl w:val="0"/>
@@ -4335,8 +4664,8 @@
               <w:ind w:left="0" w:firstLine="0"/>
               <w:contextualSpacing w:val="0"/>
             </w:pPr>
-            <w:bookmarkStart w:id="79" w:colFirst="0" w:name="h.80wgj6glo0x4" w:colLast="0"/>
-            <w:bookmarkEnd w:id="79"/>
+            <w:bookmarkStart w:id="84" w:colFirst="0" w:name="h.80wgj6glo0x4" w:colLast="0"/>
+            <w:bookmarkEnd w:id="84"/>
             <w:r>
               <w:rPr>
                 <w:sz w:val="24"/>
@@ -4370,8 +4699,8 @@
               <w:contextualSpacing w:val="0"/>
               <w:rPr/>
             </w:pPr>
-            <w:bookmarkStart w:id="50" w:colFirst="0" w:name="h.gjdgxs" w:colLast="0"/>
-            <w:bookmarkEnd w:id="50"/>
+            <w:bookmarkStart w:id="55" w:colFirst="0" w:name="h.gjdgxs" w:colLast="0"/>
+            <w:bookmarkEnd w:id="55"/>
             <w:r>
               <w:rPr>
                 <w:sz w:val="24"/>
@@ -4387,8 +4716,8 @@
               <w:contextualSpacing w:val="0"/>
               <w:rPr/>
             </w:pPr>
-            <w:bookmarkStart w:id="50" w:colFirst="0" w:name="h.gjdgxs" w:colLast="0"/>
-            <w:bookmarkEnd w:id="50"/>
+            <w:bookmarkStart w:id="55" w:colFirst="0" w:name="h.gjdgxs" w:colLast="0"/>
+            <w:bookmarkEnd w:id="55"/>
             <w:r>
               <w:rPr>
                 <w:sz w:val="24"/>
@@ -4404,8 +4733,8 @@
               <w:contextualSpacing w:val="0"/>
               <w:rPr/>
             </w:pPr>
-            <w:bookmarkStart w:id="50" w:colFirst="0" w:name="h.gjdgxs" w:colLast="0"/>
-            <w:bookmarkEnd w:id="50"/>
+            <w:bookmarkStart w:id="55" w:colFirst="0" w:name="h.gjdgxs" w:colLast="0"/>
+            <w:bookmarkEnd w:id="55"/>
             <w:r>
               <w:rPr>
                 <w:sz w:val="24"/>
@@ -4421,8 +4750,8 @@
               <w:contextualSpacing w:val="0"/>
               <w:rPr/>
             </w:pPr>
-            <w:bookmarkStart w:id="50" w:colFirst="0" w:name="h.gjdgxs" w:colLast="0"/>
-            <w:bookmarkEnd w:id="50"/>
+            <w:bookmarkStart w:id="55" w:colFirst="0" w:name="h.gjdgxs" w:colLast="0"/>
+            <w:bookmarkEnd w:id="55"/>
             <w:r>
               <w:rPr>
                 <w:sz w:val="24"/>
@@ -4445,8 +4774,8 @@
                 <w:u w:val="none"/>
               </w:rPr>
             </w:pPr>
-            <w:bookmarkStart w:id="50" w:colFirst="0" w:name="h.gjdgxs" w:colLast="0"/>
-            <w:bookmarkEnd w:id="50"/>
+            <w:bookmarkStart w:id="55" w:colFirst="0" w:name="h.gjdgxs" w:colLast="0"/>
+            <w:bookmarkEnd w:id="55"/>
             <w:r>
               <w:rPr>
                 <w:sz w:val="24"/>
@@ -4469,8 +4798,8 @@
                 <w:u w:val="none"/>
               </w:rPr>
             </w:pPr>
-            <w:bookmarkStart w:id="50" w:colFirst="0" w:name="h.gjdgxs" w:colLast="0"/>
-            <w:bookmarkEnd w:id="50"/>
+            <w:bookmarkStart w:id="55" w:colFirst="0" w:name="h.gjdgxs" w:colLast="0"/>
+            <w:bookmarkEnd w:id="55"/>
             <w:r>
               <w:rPr>
                 <w:sz w:val="24"/>
@@ -4493,8 +4822,8 @@
                 <w:u w:val="none"/>
               </w:rPr>
             </w:pPr>
-            <w:bookmarkStart w:id="50" w:colFirst="0" w:name="h.gjdgxs" w:colLast="0"/>
-            <w:bookmarkEnd w:id="50"/>
+            <w:bookmarkStart w:id="55" w:colFirst="0" w:name="h.gjdgxs" w:colLast="0"/>
+            <w:bookmarkEnd w:id="55"/>
             <w:r>
               <w:rPr>
                 <w:sz w:val="24"/>
@@ -4508,8 +4837,8 @@
               <w:spacing w:lineRule="auto" w:line="300"/>
               <w:contextualSpacing w:val="0"/>
             </w:pPr>
-            <w:bookmarkStart w:id="50" w:colFirst="0" w:name="h.gjdgxs" w:colLast="0"/>
-            <w:bookmarkEnd w:id="50"/>
+            <w:bookmarkStart w:id="55" w:colFirst="0" w:name="h.gjdgxs" w:colLast="0"/>
+            <w:bookmarkEnd w:id="55"/>
             <w:r>
               <w:rPr>
                 <w:sz w:val="24"/>
@@ -4535,8 +4864,8 @@
               <w:contextualSpacing w:val="0"/>
               <w:rPr/>
             </w:pPr>
-            <w:bookmarkStart w:id="50" w:colFirst="0" w:name="h.gjdgxs" w:colLast="0"/>
-            <w:bookmarkEnd w:id="50"/>
+            <w:bookmarkStart w:id="55" w:colFirst="0" w:name="h.gjdgxs" w:colLast="0"/>
+            <w:bookmarkEnd w:id="55"/>
             <w:r>
               <w:rPr>
                 <w:sz w:val="24"/>
@@ -4552,8 +4881,8 @@
               <w:contextualSpacing w:val="0"/>
               <w:rPr/>
             </w:pPr>
-            <w:bookmarkStart w:id="50" w:colFirst="0" w:name="h.gjdgxs" w:colLast="0"/>
-            <w:bookmarkEnd w:id="50"/>
+            <w:bookmarkStart w:id="55" w:colFirst="0" w:name="h.gjdgxs" w:colLast="0"/>
+            <w:bookmarkEnd w:id="55"/>
             <w:r>
               <w:rPr>
                 <w:sz w:val="24"/>
@@ -4576,8 +4905,8 @@
                 <w:u w:val="none"/>
               </w:rPr>
             </w:pPr>
-            <w:bookmarkStart w:id="50" w:colFirst="0" w:name="h.gjdgxs" w:colLast="0"/>
-            <w:bookmarkEnd w:id="50"/>
+            <w:bookmarkStart w:id="55" w:colFirst="0" w:name="h.gjdgxs" w:colLast="0"/>
+            <w:bookmarkEnd w:id="55"/>
             <w:r>
               <w:rPr>
                 <w:sz w:val="24"/>
@@ -4593,8 +4922,8 @@
               <w:contextualSpacing w:val="0"/>
               <w:rPr/>
             </w:pPr>
-            <w:bookmarkStart w:id="50" w:colFirst="0" w:name="h.gjdgxs" w:colLast="0"/>
-            <w:bookmarkEnd w:id="50"/>
+            <w:bookmarkStart w:id="55" w:colFirst="0" w:name="h.gjdgxs" w:colLast="0"/>
+            <w:bookmarkEnd w:id="55"/>
             <w:r>
               <w:rPr>
                 <w:sz w:val="24"/>
@@ -4619,8 +4948,8 @@
               <w:ind w:left="0" w:firstLine="0"/>
               <w:contextualSpacing w:val="0"/>
             </w:pPr>
-            <w:bookmarkStart w:id="80" w:colFirst="0" w:name="h.526wpzbc0gkb" w:colLast="0"/>
-            <w:bookmarkEnd w:id="80"/>
+            <w:bookmarkStart w:id="85" w:colFirst="0" w:name="h.526wpzbc0gkb" w:colLast="0"/>
+            <w:bookmarkEnd w:id="85"/>
             <w:r>
               <w:rPr>
                 <w:sz w:val="24"/>
@@ -4638,8 +4967,8 @@
         <w:spacing w:lineRule="auto" w:line="300"/>
         <w:contextualSpacing w:val="0"/>
       </w:pPr>
-      <w:bookmarkStart w:id="81" w:colFirst="0" w:name="h.c3frr4t1pg9n" w:colLast="0"/>
-      <w:bookmarkEnd w:id="81"/>
+      <w:bookmarkStart w:id="86" w:colFirst="0" w:name="h.c3frr4t1pg9n" w:colLast="0"/>
+      <w:bookmarkEnd w:id="86"/>
       <w:r>
         <w:rPr>
           <w:rtl w:val="0"/>
@@ -4666,8 +4995,8 @@
         <w:contextualSpacing w:val="0"/>
         <w:rPr/>
       </w:pPr>
-      <w:bookmarkStart w:id="50" w:colFirst="0" w:name="h.gjdgxs" w:colLast="0"/>
-      <w:bookmarkEnd w:id="50"/>
+      <w:bookmarkStart w:id="55" w:colFirst="0" w:name="h.gjdgxs" w:colLast="0"/>
+      <w:bookmarkEnd w:id="55"/>
       <w:r>
         <w:rPr>
           <w:sz w:val="24"/>
@@ -4684,8 +5013,8 @@
         <w:contextualSpacing w:val="0"/>
         <w:rPr/>
       </w:pPr>
-      <w:bookmarkStart w:id="82" w:colFirst="0" w:name="h.dyzlibc9wg3x" w:colLast="0"/>
-      <w:bookmarkEnd w:id="82"/>
+      <w:bookmarkStart w:id="87" w:colFirst="0" w:name="h.dyzlibc9wg3x" w:colLast="0"/>
+      <w:bookmarkEnd w:id="87"/>
       <w:r>
         <w:rPr>
           <w:rFonts w:cs="Questrial" w:hAnsi="Questrial" w:eastAsia="Questrial" w:ascii="Questrial"/>
@@ -4706,8 +5035,8 @@
         <w:contextualSpacing w:val="0"/>
         <w:rPr/>
       </w:pPr>
-      <w:bookmarkStart w:id="50" w:colFirst="0" w:name="h.gjdgxs" w:colLast="0"/>
-      <w:bookmarkEnd w:id="50"/>
+      <w:bookmarkStart w:id="55" w:colFirst="0" w:name="h.gjdgxs" w:colLast="0"/>
+      <w:bookmarkEnd w:id="55"/>
       <w:r>
         <w:rPr>
           <w:sz w:val="24"/>
@@ -4737,8 +5066,8 @@
         <w:spacing w:lineRule="auto" w:line="300"/>
         <w:contextualSpacing w:val="0"/>
       </w:pPr>
-      <w:bookmarkStart w:id="50" w:colFirst="0" w:name="h.gjdgxs" w:colLast="0"/>
-      <w:bookmarkEnd w:id="50"/>
+      <w:bookmarkStart w:id="55" w:colFirst="0" w:name="h.gjdgxs" w:colLast="0"/>
+      <w:bookmarkEnd w:id="55"/>
       <w:r>
         <w:rPr>
           <w:sz w:val="24"/>
@@ -4770,8 +5099,8 @@
         <w:contextualSpacing w:val="0"/>
         <w:rPr/>
       </w:pPr>
-      <w:bookmarkStart w:id="83" w:colFirst="0" w:name="h.dvu29adw3j87" w:colLast="0"/>
-      <w:bookmarkEnd w:id="83"/>
+      <w:bookmarkStart w:id="88" w:colFirst="0" w:name="h.dvu29adw3j87" w:colLast="0"/>
+      <w:bookmarkEnd w:id="88"/>
       <w:r>
         <w:rPr>
           <w:rFonts w:cs="Questrial" w:hAnsi="Questrial" w:eastAsia="Questrial" w:ascii="Questrial"/>
@@ -4793,8 +5122,8 @@
         <w:contextualSpacing w:val="0"/>
         <w:rPr/>
       </w:pPr>
-      <w:bookmarkStart w:id="50" w:colFirst="0" w:name="h.gjdgxs" w:colLast="0"/>
-      <w:bookmarkEnd w:id="50"/>
+      <w:bookmarkStart w:id="55" w:colFirst="0" w:name="h.gjdgxs" w:colLast="0"/>
+      <w:bookmarkEnd w:id="55"/>
       <w:r>
         <w:rPr>
           <w:rFonts w:cs="Questrial" w:hAnsi="Questrial" w:eastAsia="Questrial" w:ascii="Questrial"/>
@@ -4811,8 +5140,8 @@
         <w:contextualSpacing w:val="0"/>
         <w:rPr/>
       </w:pPr>
-      <w:bookmarkStart w:id="50" w:colFirst="0" w:name="h.gjdgxs" w:colLast="0"/>
-      <w:bookmarkEnd w:id="50"/>
+      <w:bookmarkStart w:id="55" w:colFirst="0" w:name="h.gjdgxs" w:colLast="0"/>
+      <w:bookmarkEnd w:id="55"/>
       <w:r>
         <w:rPr>
           <w:rFonts w:cs="Questrial" w:hAnsi="Questrial" w:eastAsia="Questrial" w:ascii="Questrial"/>
@@ -4829,8 +5158,8 @@
         <w:contextualSpacing w:val="0"/>
         <w:rPr/>
       </w:pPr>
-      <w:bookmarkStart w:id="50" w:colFirst="0" w:name="h.gjdgxs" w:colLast="0"/>
-      <w:bookmarkEnd w:id="50"/>
+      <w:bookmarkStart w:id="55" w:colFirst="0" w:name="h.gjdgxs" w:colLast="0"/>
+      <w:bookmarkEnd w:id="55"/>
       <w:r>
         <w:rPr>
           <w:rFonts w:cs="Questrial" w:hAnsi="Questrial" w:eastAsia="Questrial" w:ascii="Questrial"/>
@@ -4847,8 +5176,8 @@
         <w:contextualSpacing w:val="0"/>
         <w:rPr/>
       </w:pPr>
-      <w:bookmarkStart w:id="50" w:colFirst="0" w:name="h.gjdgxs" w:colLast="0"/>
-      <w:bookmarkEnd w:id="50"/>
+      <w:bookmarkStart w:id="55" w:colFirst="0" w:name="h.gjdgxs" w:colLast="0"/>
+      <w:bookmarkEnd w:id="55"/>
       <w:r>
         <w:rPr>
           <w:rFonts w:cs="Questrial" w:hAnsi="Questrial" w:eastAsia="Questrial" w:ascii="Questrial"/>
@@ -4865,8 +5194,8 @@
         <w:contextualSpacing w:val="0"/>
         <w:rPr/>
       </w:pPr>
-      <w:bookmarkStart w:id="50" w:colFirst="0" w:name="h.gjdgxs" w:colLast="0"/>
-      <w:bookmarkEnd w:id="50"/>
+      <w:bookmarkStart w:id="55" w:colFirst="0" w:name="h.gjdgxs" w:colLast="0"/>
+      <w:bookmarkEnd w:id="55"/>
       <w:r>
         <w:rPr>
           <w:rFonts w:cs="Questrial" w:hAnsi="Questrial" w:eastAsia="Questrial" w:ascii="Questrial"/>
@@ -4883,8 +5212,8 @@
         <w:contextualSpacing w:val="0"/>
         <w:rPr/>
       </w:pPr>
-      <w:bookmarkStart w:id="50" w:colFirst="0" w:name="h.gjdgxs" w:colLast="0"/>
-      <w:bookmarkEnd w:id="50"/>
+      <w:bookmarkStart w:id="55" w:colFirst="0" w:name="h.gjdgxs" w:colLast="0"/>
+      <w:bookmarkEnd w:id="55"/>
       <w:r>
         <w:rPr>
           <w:rFonts w:cs="Questrial" w:hAnsi="Questrial" w:eastAsia="Questrial" w:ascii="Questrial"/>
@@ -4901,8 +5230,8 @@
         <w:contextualSpacing w:val="0"/>
         <w:rPr/>
       </w:pPr>
-      <w:bookmarkStart w:id="50" w:colFirst="0" w:name="h.gjdgxs" w:colLast="0"/>
-      <w:bookmarkEnd w:id="50"/>
+      <w:bookmarkStart w:id="55" w:colFirst="0" w:name="h.gjdgxs" w:colLast="0"/>
+      <w:bookmarkEnd w:id="55"/>
       <w:r>
         <w:rPr>
           <w:rFonts w:cs="Questrial" w:hAnsi="Questrial" w:eastAsia="Questrial" w:ascii="Questrial"/>
@@ -4918,8 +5247,8 @@
         <w:ind w:left="720" w:firstLine="0"/>
         <w:contextualSpacing w:val="0"/>
       </w:pPr>
-      <w:bookmarkStart w:id="50" w:colFirst="0" w:name="h.gjdgxs" w:colLast="0"/>
-      <w:bookmarkEnd w:id="50"/>
+      <w:bookmarkStart w:id="55" w:colFirst="0" w:name="h.gjdgxs" w:colLast="0"/>
+      <w:bookmarkEnd w:id="55"/>
       <w:r>
         <w:rPr>
           <w:rFonts w:cs="Questrial" w:hAnsi="Questrial" w:eastAsia="Questrial" w:ascii="Questrial"/>
@@ -4940,8 +5269,8 @@
         <w:contextualSpacing w:val="0"/>
         <w:rPr/>
       </w:pPr>
-      <w:bookmarkStart w:id="84" w:colFirst="0" w:name="h.8662hk659thy" w:colLast="0"/>
-      <w:bookmarkEnd w:id="84"/>
+      <w:bookmarkStart w:id="89" w:colFirst="0" w:name="h.8662hk659thy" w:colLast="0"/>
+      <w:bookmarkEnd w:id="89"/>
       <w:r>
         <w:rPr>
           <w:rtl w:val="0"/>
@@ -4954,8 +5283,8 @@
         <w:contextualSpacing w:val="0"/>
         <w:rPr/>
       </w:pPr>
-      <w:bookmarkStart w:id="50" w:colFirst="0" w:name="h.gjdgxs" w:colLast="0"/>
-      <w:bookmarkEnd w:id="50"/>
+      <w:bookmarkStart w:id="55" w:colFirst="0" w:name="h.gjdgxs" w:colLast="0"/>
+      <w:bookmarkEnd w:id="55"/>
       <w:r>
         <w:rPr>
           <w:sz w:val="24"/>
@@ -4994,8 +5323,8 @@
         <w:contextualSpacing w:val="0"/>
         <w:rPr/>
       </w:pPr>
-      <w:bookmarkStart w:id="50" w:colFirst="0" w:name="h.gjdgxs" w:colLast="0"/>
-      <w:bookmarkEnd w:id="50"/>
+      <w:bookmarkStart w:id="55" w:colFirst="0" w:name="h.gjdgxs" w:colLast="0"/>
+      <w:bookmarkEnd w:id="55"/>
       <w:r>
         <w:rPr>
           <w:rFonts w:cs="Questrial" w:hAnsi="Questrial" w:eastAsia="Questrial" w:ascii="Questrial"/>
@@ -5029,8 +5358,8 @@
         <w:contextualSpacing w:val="0"/>
         <w:rPr/>
       </w:pPr>
-      <w:bookmarkStart w:id="50" w:colFirst="0" w:name="h.gjdgxs" w:colLast="0"/>
-      <w:bookmarkEnd w:id="50"/>
+      <w:bookmarkStart w:id="55" w:colFirst="0" w:name="h.gjdgxs" w:colLast="0"/>
+      <w:bookmarkEnd w:id="55"/>
       <w:r>
         <w:rPr>
           <w:rFonts w:cs="Questrial" w:hAnsi="Questrial" w:eastAsia="Questrial" w:ascii="Questrial"/>
@@ -5064,8 +5393,8 @@
         <w:contextualSpacing w:val="0"/>
         <w:rPr/>
       </w:pPr>
-      <w:bookmarkStart w:id="50" w:colFirst="0" w:name="h.gjdgxs" w:colLast="0"/>
-      <w:bookmarkEnd w:id="50"/>
+      <w:bookmarkStart w:id="55" w:colFirst="0" w:name="h.gjdgxs" w:colLast="0"/>
+      <w:bookmarkEnd w:id="55"/>
       <w:r>
         <w:rPr>
           <w:rFonts w:cs="Questrial" w:hAnsi="Questrial" w:eastAsia="Questrial" w:ascii="Questrial"/>
@@ -5099,8 +5428,8 @@
         <w:contextualSpacing w:val="0"/>
         <w:rPr/>
       </w:pPr>
-      <w:bookmarkStart w:id="50" w:colFirst="0" w:name="h.gjdgxs" w:colLast="0"/>
-      <w:bookmarkEnd w:id="50"/>
+      <w:bookmarkStart w:id="55" w:colFirst="0" w:name="h.gjdgxs" w:colLast="0"/>
+      <w:bookmarkEnd w:id="55"/>
       <w:r>
         <w:rPr>
           <w:rFonts w:cs="Questrial" w:hAnsi="Questrial" w:eastAsia="Questrial" w:ascii="Questrial"/>
@@ -5134,8 +5463,8 @@
         <w:contextualSpacing w:val="0"/>
         <w:rPr/>
       </w:pPr>
-      <w:bookmarkStart w:id="50" w:colFirst="0" w:name="h.gjdgxs" w:colLast="0"/>
-      <w:bookmarkEnd w:id="50"/>
+      <w:bookmarkStart w:id="55" w:colFirst="0" w:name="h.gjdgxs" w:colLast="0"/>
+      <w:bookmarkEnd w:id="55"/>
       <w:r>
         <w:rPr>
           <w:rFonts w:cs="Questrial" w:hAnsi="Questrial" w:eastAsia="Questrial" w:ascii="Questrial"/>
@@ -5176,8 +5505,8 @@
         <w:contextualSpacing w:val="0"/>
         <w:rPr/>
       </w:pPr>
-      <w:bookmarkStart w:id="50" w:colFirst="0" w:name="h.gjdgxs" w:colLast="0"/>
-      <w:bookmarkEnd w:id="50"/>
+      <w:bookmarkStart w:id="55" w:colFirst="0" w:name="h.gjdgxs" w:colLast="0"/>
+      <w:bookmarkEnd w:id="55"/>
       <w:r>
         <w:rPr>
           <w:sz w:val="24"/>
@@ -5216,8 +5545,8 @@
         <w:ind w:left="0" w:firstLine="0"/>
         <w:contextualSpacing w:val="0"/>
       </w:pPr>
-      <w:bookmarkStart w:id="50" w:colFirst="0" w:name="h.gjdgxs" w:colLast="0"/>
-      <w:bookmarkEnd w:id="50"/>
+      <w:bookmarkStart w:id="55" w:colFirst="0" w:name="h.gjdgxs" w:colLast="0"/>
+      <w:bookmarkEnd w:id="55"/>
       <w:r>
         <w:rPr>
           <w:sz w:val="24"/>
@@ -5254,8 +5583,8 @@
         <w:contextualSpacing w:val="0"/>
         <w:rPr/>
       </w:pPr>
-      <w:bookmarkStart w:id="85" w:colFirst="0" w:name="h.p3nz1sv9dwpm" w:colLast="0"/>
-      <w:bookmarkEnd w:id="85"/>
+      <w:bookmarkStart w:id="90" w:colFirst="0" w:name="h.p3nz1sv9dwpm" w:colLast="0"/>
+      <w:bookmarkEnd w:id="90"/>
       <w:r>
         <w:rPr>
           <w:rtl w:val="0"/>
@@ -5269,8 +5598,8 @@
         <w:ind w:left="0" w:firstLine="0"/>
         <w:contextualSpacing w:val="0"/>
       </w:pPr>
-      <w:bookmarkStart w:id="50" w:colFirst="0" w:name="h.gjdgxs" w:colLast="0"/>
-      <w:bookmarkEnd w:id="50"/>
+      <w:bookmarkStart w:id="55" w:colFirst="0" w:name="h.gjdgxs" w:colLast="0"/>
+      <w:bookmarkEnd w:id="55"/>
       <w:r>
         <w:rPr>
           <w:rFonts w:cs="Questrial" w:hAnsi="Questrial" w:eastAsia="Questrial" w:ascii="Questrial"/>
@@ -5311,8 +5640,8 @@
         <w:contextualSpacing w:val="0"/>
         <w:rPr/>
       </w:pPr>
-      <w:bookmarkStart w:id="50" w:colFirst="0" w:name="h.gjdgxs" w:colLast="0"/>
-      <w:bookmarkEnd w:id="50"/>
+      <w:bookmarkStart w:id="55" w:colFirst="0" w:name="h.gjdgxs" w:colLast="0"/>
+      <w:bookmarkEnd w:id="55"/>
       <w:r>
         <w:rPr>
           <w:sz w:val="24"/>
@@ -5327,8 +5656,8 @@
         <w:ind w:left="720" w:firstLine="0"/>
         <w:contextualSpacing w:val="0"/>
       </w:pPr>
-      <w:bookmarkStart w:id="86" w:colFirst="0" w:name="h.pifx9ijyyona" w:colLast="0"/>
-      <w:bookmarkEnd w:id="86"/>
+      <w:bookmarkStart w:id="91" w:colFirst="0" w:name="h.pifx9ijyyona" w:colLast="0"/>
+      <w:bookmarkEnd w:id="91"/>
       <w:r>
         <w:rPr>
           <w:sz w:val="24"/>
@@ -5343,8 +5672,8 @@
         <w:ind w:left="720" w:firstLine="0"/>
         <w:contextualSpacing w:val="0"/>
       </w:pPr>
-      <w:bookmarkStart w:id="87" w:colFirst="0" w:name="h.2itekw2gagwo" w:colLast="0"/>
-      <w:bookmarkEnd w:id="87"/>
+      <w:bookmarkStart w:id="92" w:colFirst="0" w:name="h.2itekw2gagwo" w:colLast="0"/>
+      <w:bookmarkEnd w:id="92"/>
       <w:r>
         <w:rPr>
           <w:sz w:val="24"/>
@@ -5359,8 +5688,8 @@
         <w:spacing w:lineRule="auto" w:after="160" w:line="300"/>
         <w:contextualSpacing w:val="0"/>
       </w:pPr>
-      <w:bookmarkStart w:id="88" w:colFirst="0" w:name="h.xntlnbvxpqcv" w:colLast="0"/>
-      <w:bookmarkEnd w:id="88"/>
+      <w:bookmarkStart w:id="93" w:colFirst="0" w:name="h.xntlnbvxpqcv" w:colLast="0"/>
+      <w:bookmarkEnd w:id="93"/>
       <w:r>
         <w:rPr>
           <w:rtl w:val="0"/>
@@ -5375,8 +5704,8 @@
         <w:contextualSpacing w:val="0"/>
         <w:rPr/>
       </w:pPr>
-      <w:bookmarkStart w:id="89" w:colFirst="0" w:name="h.6kt33ga74627" w:colLast="0"/>
-      <w:bookmarkEnd w:id="89"/>
+      <w:bookmarkStart w:id="94" w:colFirst="0" w:name="h.6kt33ga74627" w:colLast="0"/>
+      <w:bookmarkEnd w:id="94"/>
       <w:r>
         <w:rPr>
           <w:rtl w:val="0"/>
@@ -5391,8 +5720,8 @@
         <w:contextualSpacing w:val="0"/>
         <w:rPr/>
       </w:pPr>
-      <w:bookmarkStart w:id="50" w:colFirst="0" w:name="h.gjdgxs" w:colLast="0"/>
-      <w:bookmarkEnd w:id="50"/>
+      <w:bookmarkStart w:id="55" w:colFirst="0" w:name="h.gjdgxs" w:colLast="0"/>
+      <w:bookmarkEnd w:id="55"/>
       <w:r>
         <w:rPr>
           <w:rFonts w:cs="Questrial" w:hAnsi="Questrial" w:eastAsia="Questrial" w:ascii="Questrial"/>
@@ -5446,8 +5775,8 @@
         <w:contextualSpacing w:val="0"/>
         <w:rPr/>
       </w:pPr>
-      <w:bookmarkStart w:id="50" w:colFirst="0" w:name="h.gjdgxs" w:colLast="0"/>
-      <w:bookmarkEnd w:id="50"/>
+      <w:bookmarkStart w:id="55" w:colFirst="0" w:name="h.gjdgxs" w:colLast="0"/>
+      <w:bookmarkEnd w:id="55"/>
       <w:r>
         <w:rPr>
           <w:sz w:val="24"/>
@@ -5463,8 +5792,8 @@
         <w:contextualSpacing w:val="0"/>
         <w:rPr/>
       </w:pPr>
-      <w:bookmarkStart w:id="90" w:colFirst="0" w:name="h.x5nlmgy0wedj" w:colLast="0"/>
-      <w:bookmarkEnd w:id="90"/>
+      <w:bookmarkStart w:id="95" w:colFirst="0" w:name="h.x5nlmgy0wedj" w:colLast="0"/>
+      <w:bookmarkEnd w:id="95"/>
       <w:r>
         <w:rPr>
           <w:color w:val="b01513"/>
@@ -5488,8 +5817,8 @@
         <w:contextualSpacing w:val="0"/>
         <w:rPr/>
       </w:pPr>
-      <w:bookmarkStart w:id="91" w:colFirst="0" w:name="h.tzgf6bghgbbe" w:colLast="0"/>
-      <w:bookmarkEnd w:id="91"/>
+      <w:bookmarkStart w:id="96" w:colFirst="0" w:name="h.tzgf6bghgbbe" w:colLast="0"/>
+      <w:bookmarkEnd w:id="96"/>
       <w:r>
         <w:rPr>
           <w:rFonts w:cs="Questrial" w:hAnsi="Questrial" w:eastAsia="Questrial" w:ascii="Questrial"/>
@@ -5506,8 +5835,8 @@
         <w:contextualSpacing w:val="0"/>
         <w:rPr/>
       </w:pPr>
-      <w:bookmarkStart w:id="92" w:colFirst="0" w:name="h.u8j6uwjr54a9" w:colLast="0"/>
-      <w:bookmarkEnd w:id="92"/>
+      <w:bookmarkStart w:id="97" w:colFirst="0" w:name="h.u8j6uwjr54a9" w:colLast="0"/>
+      <w:bookmarkEnd w:id="97"/>
       <w:r>
         <w:rPr>
           <w:rtl w:val="0"/>
@@ -5522,8 +5851,8 @@
         <w:contextualSpacing w:val="0"/>
         <w:rPr/>
       </w:pPr>
-      <w:bookmarkStart w:id="50" w:colFirst="0" w:name="h.gjdgxs" w:colLast="0"/>
-      <w:bookmarkEnd w:id="50"/>
+      <w:bookmarkStart w:id="55" w:colFirst="0" w:name="h.gjdgxs" w:colLast="0"/>
+      <w:bookmarkEnd w:id="55"/>
       <w:r>
         <w:rPr>
           <w:rFonts w:cs="Questrial" w:hAnsi="Questrial" w:eastAsia="Questrial" w:ascii="Questrial"/>
@@ -5557,8 +5886,8 @@
         <w:contextualSpacing w:val="0"/>
         <w:rPr/>
       </w:pPr>
-      <w:bookmarkStart w:id="50" w:colFirst="0" w:name="h.gjdgxs" w:colLast="0"/>
-      <w:bookmarkEnd w:id="50"/>
+      <w:bookmarkStart w:id="55" w:colFirst="0" w:name="h.gjdgxs" w:colLast="0"/>
+      <w:bookmarkEnd w:id="55"/>
       <w:r>
         <w:rPr>
           <w:rFonts w:cs="Questrial" w:hAnsi="Questrial" w:eastAsia="Questrial" w:ascii="Questrial"/>
@@ -5592,8 +5921,8 @@
         <w:contextualSpacing w:val="0"/>
         <w:rPr/>
       </w:pPr>
-      <w:bookmarkStart w:id="93" w:colFirst="0" w:name="h.ak19ox1uolpv" w:colLast="0"/>
-      <w:bookmarkEnd w:id="93"/>
+      <w:bookmarkStart w:id="98" w:colFirst="0" w:name="h.ak19ox1uolpv" w:colLast="0"/>
+      <w:bookmarkEnd w:id="98"/>
       <w:r>
         <w:rPr>
           <w:rtl w:val="0"/>
@@ -5608,8 +5937,8 @@
         <w:contextualSpacing w:val="0"/>
         <w:rPr/>
       </w:pPr>
-      <w:bookmarkStart w:id="50" w:colFirst="0" w:name="h.gjdgxs" w:colLast="0"/>
-      <w:bookmarkEnd w:id="50"/>
+      <w:bookmarkStart w:id="55" w:colFirst="0" w:name="h.gjdgxs" w:colLast="0"/>
+      <w:bookmarkEnd w:id="55"/>
       <w:r>
         <w:rPr>
           <w:sz w:val="24"/>
@@ -5625,8 +5954,8 @@
         <w:contextualSpacing w:val="0"/>
         <w:rPr/>
       </w:pPr>
-      <w:bookmarkStart w:id="94" w:colFirst="0" w:name="h.mtehaffg21lr" w:colLast="0"/>
-      <w:bookmarkEnd w:id="94"/>
+      <w:bookmarkStart w:id="99" w:colFirst="0" w:name="h.mtehaffg21lr" w:colLast="0"/>
+      <w:bookmarkEnd w:id="99"/>
       <w:r>
         <w:rPr>
           <w:sz w:val="24"/>
@@ -5642,8 +5971,8 @@
         <w:contextualSpacing w:val="0"/>
         <w:rPr/>
       </w:pPr>
-      <w:bookmarkStart w:id="95" w:colFirst="0" w:name="h.t950kj7aix1h" w:colLast="0"/>
-      <w:bookmarkEnd w:id="95"/>
+      <w:bookmarkStart w:id="100" w:colFirst="0" w:name="h.t950kj7aix1h" w:colLast="0"/>
+      <w:bookmarkEnd w:id="100"/>
       <w:r>
         <w:rPr>
           <w:sz w:val="24"/>
@@ -5659,8 +5988,8 @@
         <w:contextualSpacing w:val="0"/>
         <w:rPr/>
       </w:pPr>
-      <w:bookmarkStart w:id="96" w:colFirst="0" w:name="h.zh8kt5h0tw06" w:colLast="0"/>
-      <w:bookmarkEnd w:id="96"/>
+      <w:bookmarkStart w:id="101" w:colFirst="0" w:name="h.zh8kt5h0tw06" w:colLast="0"/>
+      <w:bookmarkEnd w:id="101"/>
       <w:r>
         <w:rPr>
           <w:sz w:val="24"/>
@@ -5676,8 +6005,8 @@
         <w:contextualSpacing w:val="0"/>
         <w:rPr/>
       </w:pPr>
-      <w:bookmarkStart w:id="97" w:colFirst="0" w:name="h.1bdfp8sre7mu" w:colLast="0"/>
-      <w:bookmarkEnd w:id="97"/>
+      <w:bookmarkStart w:id="102" w:colFirst="0" w:name="h.1bdfp8sre7mu" w:colLast="0"/>
+      <w:bookmarkEnd w:id="102"/>
       <w:r>
         <w:rPr>
           <w:sz w:val="24"/>
@@ -5693,8 +6022,8 @@
         <w:contextualSpacing w:val="0"/>
         <w:rPr/>
       </w:pPr>
-      <w:bookmarkStart w:id="98" w:colFirst="0" w:name="h.3sompplrhnyg" w:colLast="0"/>
-      <w:bookmarkEnd w:id="98"/>
+      <w:bookmarkStart w:id="103" w:colFirst="0" w:name="h.3sompplrhnyg" w:colLast="0"/>
+      <w:bookmarkEnd w:id="103"/>
       <w:r>
         <w:rPr>
           <w:sz w:val="24"/>
@@ -5710,8 +6039,8 @@
         <w:contextualSpacing w:val="0"/>
         <w:rPr/>
       </w:pPr>
-      <w:bookmarkStart w:id="99" w:colFirst="0" w:name="h.3sqah3ehn5r5" w:colLast="0"/>
-      <w:bookmarkEnd w:id="99"/>
+      <w:bookmarkStart w:id="104" w:colFirst="0" w:name="h.3sqah3ehn5r5" w:colLast="0"/>
+      <w:bookmarkEnd w:id="104"/>
       <w:r>
         <w:rPr>
           <w:sz w:val="24"/>
@@ -5727,8 +6056,8 @@
         <w:contextualSpacing w:val="0"/>
         <w:rPr/>
       </w:pPr>
-      <w:bookmarkStart w:id="50" w:colFirst="0" w:name="h.gjdgxs" w:colLast="0"/>
-      <w:bookmarkEnd w:id="50"/>
+      <w:bookmarkStart w:id="55" w:colFirst="0" w:name="h.gjdgxs" w:colLast="0"/>
+      <w:bookmarkEnd w:id="55"/>
       <w:r>
         <w:rPr>
           <w:sz w:val="24"/>
@@ -5759,8 +6088,8 @@
         <w:contextualSpacing w:val="0"/>
         <w:rPr/>
       </w:pPr>
-      <w:bookmarkStart w:id="50" w:colFirst="0" w:name="h.gjdgxs" w:colLast="0"/>
-      <w:bookmarkEnd w:id="50"/>
+      <w:bookmarkStart w:id="55" w:colFirst="0" w:name="h.gjdgxs" w:colLast="0"/>
+      <w:bookmarkEnd w:id="55"/>
       <w:r>
         <w:rPr>
           <w:sz w:val="24"/>
@@ -5791,8 +6120,8 @@
         <w:contextualSpacing w:val="0"/>
         <w:rPr/>
       </w:pPr>
-      <w:bookmarkStart w:id="50" w:colFirst="0" w:name="h.gjdgxs" w:colLast="0"/>
-      <w:bookmarkEnd w:id="50"/>
+      <w:bookmarkStart w:id="55" w:colFirst="0" w:name="h.gjdgxs" w:colLast="0"/>
+      <w:bookmarkEnd w:id="55"/>
       <w:r>
         <w:rPr>
           <w:sz w:val="24"/>
@@ -5823,8 +6152,8 @@
         <w:contextualSpacing w:val="0"/>
         <w:rPr/>
       </w:pPr>
-      <w:bookmarkStart w:id="50" w:colFirst="0" w:name="h.gjdgxs" w:colLast="0"/>
-      <w:bookmarkEnd w:id="50"/>
+      <w:bookmarkStart w:id="55" w:colFirst="0" w:name="h.gjdgxs" w:colLast="0"/>
+      <w:bookmarkEnd w:id="55"/>
       <w:r>
         <w:rPr>
           <w:sz w:val="24"/>
@@ -5855,8 +6184,8 @@
         <w:contextualSpacing w:val="0"/>
         <w:rPr/>
       </w:pPr>
-      <w:bookmarkStart w:id="50" w:colFirst="0" w:name="h.gjdgxs" w:colLast="0"/>
-      <w:bookmarkEnd w:id="50"/>
+      <w:bookmarkStart w:id="55" w:colFirst="0" w:name="h.gjdgxs" w:colLast="0"/>
+      <w:bookmarkEnd w:id="55"/>
       <w:r>
         <w:rPr>
           <w:sz w:val="24"/>
@@ -5887,8 +6216,8 @@
         <w:contextualSpacing w:val="0"/>
         <w:rPr/>
       </w:pPr>
-      <w:bookmarkStart w:id="50" w:colFirst="0" w:name="h.gjdgxs" w:colLast="0"/>
-      <w:bookmarkEnd w:id="50"/>
+      <w:bookmarkStart w:id="55" w:colFirst="0" w:name="h.gjdgxs" w:colLast="0"/>
+      <w:bookmarkEnd w:id="55"/>
       <w:r>
         <w:rPr>
           <w:sz w:val="24"/>
@@ -5919,8 +6248,8 @@
         <w:contextualSpacing w:val="0"/>
         <w:rPr/>
       </w:pPr>
-      <w:bookmarkStart w:id="50" w:colFirst="0" w:name="h.gjdgxs" w:colLast="0"/>
-      <w:bookmarkEnd w:id="50"/>
+      <w:bookmarkStart w:id="55" w:colFirst="0" w:name="h.gjdgxs" w:colLast="0"/>
+      <w:bookmarkEnd w:id="55"/>
       <w:r>
         <w:rPr>
           <w:sz w:val="24"/>
@@ -5959,8 +6288,8 @@
         <w:contextualSpacing w:val="0"/>
         <w:rPr/>
       </w:pPr>
-      <w:bookmarkStart w:id="50" w:colFirst="0" w:name="h.gjdgxs" w:colLast="0"/>
-      <w:bookmarkEnd w:id="50"/>
+      <w:bookmarkStart w:id="55" w:colFirst="0" w:name="h.gjdgxs" w:colLast="0"/>
+      <w:bookmarkEnd w:id="55"/>
       <w:r>
         <w:rPr>
           <w:sz w:val="24"/>
@@ -5991,8 +6320,8 @@
         <w:contextualSpacing w:val="0"/>
         <w:rPr/>
       </w:pPr>
-      <w:bookmarkStart w:id="50" w:colFirst="0" w:name="h.gjdgxs" w:colLast="0"/>
-      <w:bookmarkEnd w:id="50"/>
+      <w:bookmarkStart w:id="55" w:colFirst="0" w:name="h.gjdgxs" w:colLast="0"/>
+      <w:bookmarkEnd w:id="55"/>
       <w:r>
         <w:rPr>
           <w:sz w:val="24"/>
@@ -6008,8 +6337,8 @@
         <w:contextualSpacing w:val="0"/>
         <w:rPr/>
       </w:pPr>
-      <w:bookmarkStart w:id="100" w:colFirst="0" w:name="h.55az0pm1uv39" w:colLast="0"/>
-      <w:bookmarkEnd w:id="100"/>
+      <w:bookmarkStart w:id="105" w:colFirst="0" w:name="h.55az0pm1uv39" w:colLast="0"/>
+      <w:bookmarkEnd w:id="105"/>
       <w:r>
         <w:rPr>
           <w:sz w:val="24"/>
@@ -6025,8 +6354,8 @@
         <w:contextualSpacing w:val="0"/>
         <w:rPr/>
       </w:pPr>
-      <w:bookmarkStart w:id="50" w:colFirst="0" w:name="h.gjdgxs" w:colLast="0"/>
-      <w:bookmarkEnd w:id="50"/>
+      <w:bookmarkStart w:id="55" w:colFirst="0" w:name="h.gjdgxs" w:colLast="0"/>
+      <w:bookmarkEnd w:id="55"/>
       <w:r>
         <w:rPr>
           <w:sz w:val="24"/>
@@ -6057,8 +6386,8 @@
         <w:contextualSpacing w:val="0"/>
         <w:rPr/>
       </w:pPr>
-      <w:bookmarkStart w:id="50" w:colFirst="0" w:name="h.gjdgxs" w:colLast="0"/>
-      <w:bookmarkEnd w:id="50"/>
+      <w:bookmarkStart w:id="55" w:colFirst="0" w:name="h.gjdgxs" w:colLast="0"/>
+      <w:bookmarkEnd w:id="55"/>
       <w:r>
         <w:rPr>
           <w:sz w:val="24"/>
@@ -6089,8 +6418,8 @@
         <w:contextualSpacing w:val="0"/>
         <w:rPr/>
       </w:pPr>
-      <w:bookmarkStart w:id="50" w:colFirst="0" w:name="h.gjdgxs" w:colLast="0"/>
-      <w:bookmarkEnd w:id="50"/>
+      <w:bookmarkStart w:id="55" w:colFirst="0" w:name="h.gjdgxs" w:colLast="0"/>
+      <w:bookmarkEnd w:id="55"/>
       <w:r>
         <w:rPr>
           <w:sz w:val="24"/>
@@ -6121,8 +6450,8 @@
         <w:contextualSpacing w:val="0"/>
         <w:rPr/>
       </w:pPr>
-      <w:bookmarkStart w:id="50" w:colFirst="0" w:name="h.gjdgxs" w:colLast="0"/>
-      <w:bookmarkEnd w:id="50"/>
+      <w:bookmarkStart w:id="55" w:colFirst="0" w:name="h.gjdgxs" w:colLast="0"/>
+      <w:bookmarkEnd w:id="55"/>
       <w:r>
         <w:rPr>
           <w:sz w:val="24"/>
@@ -6153,8 +6482,8 @@
         <w:contextualSpacing w:val="0"/>
         <w:rPr/>
       </w:pPr>
-      <w:bookmarkStart w:id="50" w:colFirst="0" w:name="h.gjdgxs" w:colLast="0"/>
-      <w:bookmarkEnd w:id="50"/>
+      <w:bookmarkStart w:id="55" w:colFirst="0" w:name="h.gjdgxs" w:colLast="0"/>
+      <w:bookmarkEnd w:id="55"/>
       <w:r>
         <w:rPr>
           <w:sz w:val="24"/>
@@ -6170,8 +6499,8 @@
         <w:contextualSpacing w:val="0"/>
         <w:rPr/>
       </w:pPr>
-      <w:bookmarkStart w:id="101" w:colFirst="0" w:name="h.e0ae4wpsp0v1" w:colLast="0"/>
-      <w:bookmarkEnd w:id="101"/>
+      <w:bookmarkStart w:id="106" w:colFirst="0" w:name="h.e0ae4wpsp0v1" w:colLast="0"/>
+      <w:bookmarkEnd w:id="106"/>
       <w:r>
         <w:rPr>
           <w:rtl w:val="0"/>
@@ -6186,8 +6515,8 @@
         <w:contextualSpacing w:val="0"/>
         <w:rPr/>
       </w:pPr>
-      <w:bookmarkStart w:id="50" w:colFirst="0" w:name="h.gjdgxs" w:colLast="0"/>
-      <w:bookmarkEnd w:id="50"/>
+      <w:bookmarkStart w:id="55" w:colFirst="0" w:name="h.gjdgxs" w:colLast="0"/>
+      <w:bookmarkEnd w:id="55"/>
       <w:r>
         <w:rPr>
           <w:rFonts w:cs="Questrial" w:hAnsi="Questrial" w:eastAsia="Questrial" w:ascii="Questrial"/>
@@ -6224,8 +6553,8 @@
         <w:contextualSpacing w:val="0"/>
         <w:rPr/>
       </w:pPr>
-      <w:bookmarkStart w:id="50" w:colFirst="0" w:name="h.gjdgxs" w:colLast="0"/>
-      <w:bookmarkEnd w:id="50"/>
+      <w:bookmarkStart w:id="55" w:colFirst="0" w:name="h.gjdgxs" w:colLast="0"/>
+      <w:bookmarkEnd w:id="55"/>
       <w:r>
         <w:rPr>
           <w:rFonts w:cs="Questrial" w:hAnsi="Questrial" w:eastAsia="Questrial" w:ascii="Questrial"/>
@@ -6242,8 +6571,8 @@
         <w:contextualSpacing w:val="0"/>
         <w:rPr/>
       </w:pPr>
-      <w:bookmarkStart w:id="50" w:colFirst="0" w:name="h.gjdgxs" w:colLast="0"/>
-      <w:bookmarkEnd w:id="50"/>
+      <w:bookmarkStart w:id="55" w:colFirst="0" w:name="h.gjdgxs" w:colLast="0"/>
+      <w:bookmarkEnd w:id="55"/>
       <w:r>
         <w:rPr>
           <w:rFonts w:cs="Questrial" w:hAnsi="Questrial" w:eastAsia="Questrial" w:ascii="Questrial"/>
@@ -6260,8 +6589,8 @@
         <w:contextualSpacing w:val="0"/>
         <w:rPr/>
       </w:pPr>
-      <w:bookmarkStart w:id="50" w:colFirst="0" w:name="h.gjdgxs" w:colLast="0"/>
-      <w:bookmarkEnd w:id="50"/>
+      <w:bookmarkStart w:id="55" w:colFirst="0" w:name="h.gjdgxs" w:colLast="0"/>
+      <w:bookmarkEnd w:id="55"/>
       <w:r>
         <w:rPr>
           <w:rFonts w:cs="Questrial" w:hAnsi="Questrial" w:eastAsia="Questrial" w:ascii="Questrial"/>
@@ -6277,8 +6606,8 @@
         <w:ind w:left="0" w:firstLine="0"/>
         <w:contextualSpacing w:val="0"/>
       </w:pPr>
-      <w:bookmarkStart w:id="102" w:colFirst="0" w:name="h.8nco06pv6xn8" w:colLast="0"/>
-      <w:bookmarkEnd w:id="102"/>
+      <w:bookmarkStart w:id="107" w:colFirst="0" w:name="h.8nco06pv6xn8" w:colLast="0"/>
+      <w:bookmarkEnd w:id="107"/>
       <w:r>
         <w:rPr>
           <w:sz w:val="24"/>
@@ -6293,8 +6622,8 @@
         <w:ind w:left="0" w:firstLine="0"/>
         <w:contextualSpacing w:val="0"/>
       </w:pPr>
-      <w:bookmarkStart w:id="50" w:colFirst="0" w:name="h.gjdgxs" w:colLast="0"/>
-      <w:bookmarkEnd w:id="50"/>
+      <w:bookmarkStart w:id="55" w:colFirst="0" w:name="h.gjdgxs" w:colLast="0"/>
+      <w:bookmarkEnd w:id="55"/>
       <w:r>
         <w:rPr>
           <w:rtl w:val="0"/>
@@ -6308,8 +6637,8 @@
         <w:contextualSpacing w:val="0"/>
         <w:rPr/>
       </w:pPr>
-      <w:bookmarkStart w:id="103" w:colFirst="0" w:name="h.2rbmsllr2wnh" w:colLast="0"/>
-      <w:bookmarkEnd w:id="103"/>
+      <w:bookmarkStart w:id="108" w:colFirst="0" w:name="h.2rbmsllr2wnh" w:colLast="0"/>
+      <w:bookmarkEnd w:id="108"/>
       <w:r>
         <w:rPr>
           <w:rtl w:val="0"/>
@@ -6324,8 +6653,8 @@
         <w:contextualSpacing w:val="0"/>
         <w:rPr/>
       </w:pPr>
-      <w:bookmarkStart w:id="104" w:colFirst="0" w:name="h.5srpwdo5zwnk" w:colLast="0"/>
-      <w:bookmarkEnd w:id="104"/>
+      <w:bookmarkStart w:id="109" w:colFirst="0" w:name="h.5srpwdo5zwnk" w:colLast="0"/>
+      <w:bookmarkEnd w:id="109"/>
       <w:r>
         <w:rPr>
           <w:rtl w:val="0"/>
@@ -6340,8 +6669,8 @@
         <w:contextualSpacing w:val="0"/>
         <w:rPr/>
       </w:pPr>
-      <w:bookmarkStart w:id="50" w:colFirst="0" w:name="h.gjdgxs" w:colLast="0"/>
-      <w:bookmarkEnd w:id="50"/>
+      <w:bookmarkStart w:id="55" w:colFirst="0" w:name="h.gjdgxs" w:colLast="0"/>
+      <w:bookmarkEnd w:id="55"/>
       <w:r>
         <w:rPr>
           <w:rFonts w:cs="Questrial" w:hAnsi="Questrial" w:eastAsia="Questrial" w:ascii="Questrial"/>
@@ -6388,8 +6717,8 @@
         <w:contextualSpacing w:val="0"/>
         <w:rPr/>
       </w:pPr>
-      <w:bookmarkStart w:id="50" w:colFirst="0" w:name="h.gjdgxs" w:colLast="0"/>
-      <w:bookmarkEnd w:id="50"/>
+      <w:bookmarkStart w:id="55" w:colFirst="0" w:name="h.gjdgxs" w:colLast="0"/>
+      <w:bookmarkEnd w:id="55"/>
       <w:r>
         <w:rPr>
           <w:rFonts w:cs="Questrial" w:hAnsi="Questrial" w:eastAsia="Questrial" w:ascii="Questrial"/>
@@ -6421,8 +6750,8 @@
         <w:contextualSpacing w:val="0"/>
         <w:rPr/>
       </w:pPr>
-      <w:bookmarkStart w:id="50" w:colFirst="0" w:name="h.gjdgxs" w:colLast="0"/>
-      <w:bookmarkEnd w:id="50"/>
+      <w:bookmarkStart w:id="55" w:colFirst="0" w:name="h.gjdgxs" w:colLast="0"/>
+      <w:bookmarkEnd w:id="55"/>
       <w:r>
         <w:rPr>
           <w:sz w:val="24"/>
@@ -6438,8 +6767,8 @@
         <w:contextualSpacing w:val="0"/>
         <w:rPr/>
       </w:pPr>
-      <w:bookmarkStart w:id="105" w:colFirst="0" w:name="h.c4u4wgeqvtkd" w:colLast="0"/>
-      <w:bookmarkEnd w:id="105"/>
+      <w:bookmarkStart w:id="110" w:colFirst="0" w:name="h.c4u4wgeqvtkd" w:colLast="0"/>
+      <w:bookmarkEnd w:id="110"/>
       <w:r>
         <w:rPr>
           <w:color w:val="b01513"/>
@@ -6463,8 +6792,8 @@
         <w:contextualSpacing w:val="0"/>
         <w:rPr/>
       </w:pPr>
-      <w:bookmarkStart w:id="106" w:colFirst="0" w:name="h.3sskbinguqb5" w:colLast="0"/>
-      <w:bookmarkEnd w:id="106"/>
+      <w:bookmarkStart w:id="111" w:colFirst="0" w:name="h.3sskbinguqb5" w:colLast="0"/>
+      <w:bookmarkEnd w:id="111"/>
       <w:r>
         <w:rPr>
           <w:rFonts w:cs="Questrial" w:hAnsi="Questrial" w:eastAsia="Questrial" w:ascii="Questrial"/>
@@ -6481,8 +6810,8 @@
         <w:contextualSpacing w:val="0"/>
         <w:rPr/>
       </w:pPr>
-      <w:bookmarkStart w:id="107" w:colFirst="0" w:name="h.k88159w6lad0" w:colLast="0"/>
-      <w:bookmarkEnd w:id="107"/>
+      <w:bookmarkStart w:id="112" w:colFirst="0" w:name="h.k88159w6lad0" w:colLast="0"/>
+      <w:bookmarkEnd w:id="112"/>
       <w:r>
         <w:rPr>
           <w:rtl w:val="0"/>
@@ -6497,8 +6826,8 @@
         <w:contextualSpacing w:val="0"/>
         <w:rPr/>
       </w:pPr>
-      <w:bookmarkStart w:id="50" w:colFirst="0" w:name="h.gjdgxs" w:colLast="0"/>
-      <w:bookmarkEnd w:id="50"/>
+      <w:bookmarkStart w:id="55" w:colFirst="0" w:name="h.gjdgxs" w:colLast="0"/>
+      <w:bookmarkEnd w:id="55"/>
       <w:r>
         <w:rPr>
           <w:rFonts w:cs="Questrial" w:hAnsi="Questrial" w:eastAsia="Questrial" w:ascii="Questrial"/>
@@ -6532,8 +6861,8 @@
         <w:contextualSpacing w:val="0"/>
         <w:rPr/>
       </w:pPr>
-      <w:bookmarkStart w:id="50" w:colFirst="0" w:name="h.gjdgxs" w:colLast="0"/>
-      <w:bookmarkEnd w:id="50"/>
+      <w:bookmarkStart w:id="55" w:colFirst="0" w:name="h.gjdgxs" w:colLast="0"/>
+      <w:bookmarkEnd w:id="55"/>
       <w:r>
         <w:rPr>
           <w:rFonts w:cs="Questrial" w:hAnsi="Questrial" w:eastAsia="Questrial" w:ascii="Questrial"/>
@@ -6567,8 +6896,8 @@
         <w:contextualSpacing w:val="0"/>
         <w:rPr/>
       </w:pPr>
-      <w:bookmarkStart w:id="50" w:colFirst="0" w:name="h.gjdgxs" w:colLast="0"/>
-      <w:bookmarkEnd w:id="50"/>
+      <w:bookmarkStart w:id="55" w:colFirst="0" w:name="h.gjdgxs" w:colLast="0"/>
+      <w:bookmarkEnd w:id="55"/>
       <w:r>
         <w:rPr>
           <w:rFonts w:cs="Questrial" w:hAnsi="Questrial" w:eastAsia="Questrial" w:ascii="Questrial"/>
@@ -6602,8 +6931,8 @@
         <w:contextualSpacing w:val="0"/>
         <w:rPr/>
       </w:pPr>
-      <w:bookmarkStart w:id="108" w:colFirst="0" w:name="h.2jva9ijvtilg" w:colLast="0"/>
-      <w:bookmarkEnd w:id="108"/>
+      <w:bookmarkStart w:id="113" w:colFirst="0" w:name="h.2jva9ijvtilg" w:colLast="0"/>
+      <w:bookmarkEnd w:id="113"/>
       <w:r>
         <w:rPr>
           <w:rtl w:val="0"/>
@@ -6618,8 +6947,8 @@
         <w:contextualSpacing w:val="0"/>
         <w:rPr/>
       </w:pPr>
-      <w:bookmarkStart w:id="50" w:colFirst="0" w:name="h.gjdgxs" w:colLast="0"/>
-      <w:bookmarkEnd w:id="50"/>
+      <w:bookmarkStart w:id="55" w:colFirst="0" w:name="h.gjdgxs" w:colLast="0"/>
+      <w:bookmarkEnd w:id="55"/>
       <w:r>
         <w:rPr>
           <w:rFonts w:cs="Questrial" w:hAnsi="Questrial" w:eastAsia="Questrial" w:ascii="Questrial"/>
@@ -6636,8 +6965,8 @@
         <w:contextualSpacing w:val="0"/>
         <w:rPr/>
       </w:pPr>
-      <w:bookmarkStart w:id="50" w:colFirst="0" w:name="h.gjdgxs" w:colLast="0"/>
-      <w:bookmarkEnd w:id="50"/>
+      <w:bookmarkStart w:id="55" w:colFirst="0" w:name="h.gjdgxs" w:colLast="0"/>
+      <w:bookmarkEnd w:id="55"/>
       <w:r>
         <w:rPr>
           <w:rFonts w:cs="Questrial" w:hAnsi="Questrial" w:eastAsia="Questrial" w:ascii="Questrial"/>
@@ -6654,8 +6983,8 @@
         <w:contextualSpacing w:val="0"/>
         <w:rPr/>
       </w:pPr>
-      <w:bookmarkStart w:id="50" w:colFirst="0" w:name="h.gjdgxs" w:colLast="0"/>
-      <w:bookmarkEnd w:id="50"/>
+      <w:bookmarkStart w:id="55" w:colFirst="0" w:name="h.gjdgxs" w:colLast="0"/>
+      <w:bookmarkEnd w:id="55"/>
       <w:r>
         <w:rPr>
           <w:rFonts w:cs="Questrial" w:hAnsi="Questrial" w:eastAsia="Questrial" w:ascii="Questrial"/>
@@ -6672,8 +7001,8 @@
         <w:contextualSpacing w:val="0"/>
         <w:rPr/>
       </w:pPr>
-      <w:bookmarkStart w:id="50" w:colFirst="0" w:name="h.gjdgxs" w:colLast="0"/>
-      <w:bookmarkEnd w:id="50"/>
+      <w:bookmarkStart w:id="55" w:colFirst="0" w:name="h.gjdgxs" w:colLast="0"/>
+      <w:bookmarkEnd w:id="55"/>
       <w:r>
         <w:rPr>
           <w:rFonts w:cs="Questrial" w:hAnsi="Questrial" w:eastAsia="Questrial" w:ascii="Questrial"/>
@@ -6707,8 +7036,8 @@
         <w:contextualSpacing w:val="0"/>
         <w:rPr/>
       </w:pPr>
-      <w:bookmarkStart w:id="50" w:colFirst="0" w:name="h.gjdgxs" w:colLast="0"/>
-      <w:bookmarkEnd w:id="50"/>
+      <w:bookmarkStart w:id="55" w:colFirst="0" w:name="h.gjdgxs" w:colLast="0"/>
+      <w:bookmarkEnd w:id="55"/>
       <w:r>
         <w:rPr>
           <w:rFonts w:cs="Questrial" w:hAnsi="Questrial" w:eastAsia="Questrial" w:ascii="Questrial"/>
@@ -6742,8 +7071,8 @@
         <w:contextualSpacing w:val="0"/>
         <w:rPr/>
       </w:pPr>
-      <w:bookmarkStart w:id="50" w:colFirst="0" w:name="h.gjdgxs" w:colLast="0"/>
-      <w:bookmarkEnd w:id="50"/>
+      <w:bookmarkStart w:id="55" w:colFirst="0" w:name="h.gjdgxs" w:colLast="0"/>
+      <w:bookmarkEnd w:id="55"/>
       <w:r>
         <w:rPr>
           <w:rFonts w:cs="Questrial" w:hAnsi="Questrial" w:eastAsia="Questrial" w:ascii="Questrial"/>
@@ -6777,8 +7106,8 @@
         <w:contextualSpacing w:val="0"/>
         <w:rPr/>
       </w:pPr>
-      <w:bookmarkStart w:id="50" w:colFirst="0" w:name="h.gjdgxs" w:colLast="0"/>
-      <w:bookmarkEnd w:id="50"/>
+      <w:bookmarkStart w:id="55" w:colFirst="0" w:name="h.gjdgxs" w:colLast="0"/>
+      <w:bookmarkEnd w:id="55"/>
       <w:r>
         <w:rPr>
           <w:rFonts w:cs="Questrial" w:hAnsi="Questrial" w:eastAsia="Questrial" w:ascii="Questrial"/>
@@ -6812,8 +7141,8 @@
         <w:contextualSpacing w:val="0"/>
         <w:rPr/>
       </w:pPr>
-      <w:bookmarkStart w:id="50" w:colFirst="0" w:name="h.gjdgxs" w:colLast="0"/>
-      <w:bookmarkEnd w:id="50"/>
+      <w:bookmarkStart w:id="55" w:colFirst="0" w:name="h.gjdgxs" w:colLast="0"/>
+      <w:bookmarkEnd w:id="55"/>
       <w:r>
         <w:rPr>
           <w:rFonts w:cs="Questrial" w:hAnsi="Questrial" w:eastAsia="Questrial" w:ascii="Questrial"/>
@@ -6847,8 +7176,8 @@
         <w:contextualSpacing w:val="0"/>
         <w:rPr/>
       </w:pPr>
-      <w:bookmarkStart w:id="50" w:colFirst="0" w:name="h.gjdgxs" w:colLast="0"/>
-      <w:bookmarkEnd w:id="50"/>
+      <w:bookmarkStart w:id="55" w:colFirst="0" w:name="h.gjdgxs" w:colLast="0"/>
+      <w:bookmarkEnd w:id="55"/>
       <w:r>
         <w:rPr>
           <w:rFonts w:cs="Questrial" w:hAnsi="Questrial" w:eastAsia="Questrial" w:ascii="Questrial"/>
@@ -6882,8 +7211,8 @@
         <w:contextualSpacing w:val="0"/>
         <w:rPr/>
       </w:pPr>
-      <w:bookmarkStart w:id="50" w:colFirst="0" w:name="h.gjdgxs" w:colLast="0"/>
-      <w:bookmarkEnd w:id="50"/>
+      <w:bookmarkStart w:id="55" w:colFirst="0" w:name="h.gjdgxs" w:colLast="0"/>
+      <w:bookmarkEnd w:id="55"/>
       <w:r>
         <w:rPr>
           <w:rFonts w:cs="Questrial" w:hAnsi="Questrial" w:eastAsia="Questrial" w:ascii="Questrial"/>
@@ -6917,8 +7246,8 @@
         <w:contextualSpacing w:val="0"/>
         <w:rPr/>
       </w:pPr>
-      <w:bookmarkStart w:id="50" w:colFirst="0" w:name="h.gjdgxs" w:colLast="0"/>
-      <w:bookmarkEnd w:id="50"/>
+      <w:bookmarkStart w:id="55" w:colFirst="0" w:name="h.gjdgxs" w:colLast="0"/>
+      <w:bookmarkEnd w:id="55"/>
       <w:r>
         <w:rPr>
           <w:rFonts w:cs="Questrial" w:hAnsi="Questrial" w:eastAsia="Questrial" w:ascii="Questrial"/>
@@ -6952,8 +7281,8 @@
         <w:contextualSpacing w:val="0"/>
         <w:rPr/>
       </w:pPr>
-      <w:bookmarkStart w:id="50" w:colFirst="0" w:name="h.gjdgxs" w:colLast="0"/>
-      <w:bookmarkEnd w:id="50"/>
+      <w:bookmarkStart w:id="55" w:colFirst="0" w:name="h.gjdgxs" w:colLast="0"/>
+      <w:bookmarkEnd w:id="55"/>
       <w:r>
         <w:rPr>
           <w:rFonts w:cs="Questrial" w:hAnsi="Questrial" w:eastAsia="Questrial" w:ascii="Questrial"/>
@@ -6970,8 +7299,8 @@
         <w:contextualSpacing w:val="0"/>
         <w:rPr/>
       </w:pPr>
-      <w:bookmarkStart w:id="50" w:colFirst="0" w:name="h.gjdgxs" w:colLast="0"/>
-      <w:bookmarkEnd w:id="50"/>
+      <w:bookmarkStart w:id="55" w:colFirst="0" w:name="h.gjdgxs" w:colLast="0"/>
+      <w:bookmarkEnd w:id="55"/>
       <w:r>
         <w:rPr>
           <w:sz w:val="24"/>
@@ -6987,8 +7316,8 @@
         <w:contextualSpacing w:val="0"/>
         <w:rPr/>
       </w:pPr>
-      <w:bookmarkStart w:id="109" w:colFirst="0" w:name="h.fuwclmd8m8wm" w:colLast="0"/>
-      <w:bookmarkEnd w:id="109"/>
+      <w:bookmarkStart w:id="114" w:colFirst="0" w:name="h.fuwclmd8m8wm" w:colLast="0"/>
+      <w:bookmarkEnd w:id="114"/>
       <w:r>
         <w:rPr>
           <w:rtl w:val="0"/>
@@ -7003,8 +7332,8 @@
         <w:contextualSpacing w:val="0"/>
         <w:rPr/>
       </w:pPr>
-      <w:bookmarkStart w:id="50" w:colFirst="0" w:name="h.gjdgxs" w:colLast="0"/>
-      <w:bookmarkEnd w:id="50"/>
+      <w:bookmarkStart w:id="55" w:colFirst="0" w:name="h.gjdgxs" w:colLast="0"/>
+      <w:bookmarkEnd w:id="55"/>
       <w:r>
         <w:rPr>
           <w:rFonts w:cs="Questrial" w:hAnsi="Questrial" w:eastAsia="Questrial" w:ascii="Questrial"/>
@@ -7041,8 +7370,8 @@
         <w:contextualSpacing w:val="0"/>
         <w:rPr/>
       </w:pPr>
-      <w:bookmarkStart w:id="50" w:colFirst="0" w:name="h.gjdgxs" w:colLast="0"/>
-      <w:bookmarkEnd w:id="50"/>
+      <w:bookmarkStart w:id="55" w:colFirst="0" w:name="h.gjdgxs" w:colLast="0"/>
+      <w:bookmarkEnd w:id="55"/>
       <w:r>
         <w:rPr>
           <w:rFonts w:cs="Questrial" w:hAnsi="Questrial" w:eastAsia="Questrial" w:ascii="Questrial"/>
@@ -7059,8 +7388,8 @@
         <w:contextualSpacing w:val="0"/>
         <w:rPr/>
       </w:pPr>
-      <w:bookmarkStart w:id="50" w:colFirst="0" w:name="h.gjdgxs" w:colLast="0"/>
-      <w:bookmarkEnd w:id="50"/>
+      <w:bookmarkStart w:id="55" w:colFirst="0" w:name="h.gjdgxs" w:colLast="0"/>
+      <w:bookmarkEnd w:id="55"/>
       <w:r>
         <w:rPr>
           <w:rFonts w:cs="Questrial" w:hAnsi="Questrial" w:eastAsia="Questrial" w:ascii="Questrial"/>
@@ -7077,8 +7406,8 @@
         <w:contextualSpacing w:val="0"/>
         <w:rPr/>
       </w:pPr>
-      <w:bookmarkStart w:id="50" w:colFirst="0" w:name="h.gjdgxs" w:colLast="0"/>
-      <w:bookmarkEnd w:id="50"/>
+      <w:bookmarkStart w:id="55" w:colFirst="0" w:name="h.gjdgxs" w:colLast="0"/>
+      <w:bookmarkEnd w:id="55"/>
       <w:r>
         <w:rPr>
           <w:rFonts w:cs="Questrial" w:hAnsi="Questrial" w:eastAsia="Questrial" w:ascii="Questrial"/>
@@ -7105,8 +7434,8 @@
         <w:contextualSpacing w:val="0"/>
         <w:rPr/>
       </w:pPr>
-      <w:bookmarkStart w:id="50" w:colFirst="0" w:name="h.gjdgxs" w:colLast="0"/>
-      <w:bookmarkEnd w:id="50"/>
+      <w:bookmarkStart w:id="55" w:colFirst="0" w:name="h.gjdgxs" w:colLast="0"/>
+      <w:bookmarkEnd w:id="55"/>
       <w:r>
         <w:rPr>
           <w:sz w:val="24"/>
@@ -7122,8 +7451,8 @@
         <w:contextualSpacing w:val="0"/>
         <w:rPr/>
       </w:pPr>
-      <w:bookmarkStart w:id="50" w:colFirst="0" w:name="h.gjdgxs" w:colLast="0"/>
-      <w:bookmarkEnd w:id="50"/>
+      <w:bookmarkStart w:id="55" w:colFirst="0" w:name="h.gjdgxs" w:colLast="0"/>
+      <w:bookmarkEnd w:id="55"/>
       <w:r>
         <w:rPr>
           <w:rFonts w:cs="Questrial" w:hAnsi="Questrial" w:eastAsia="Questrial" w:ascii="Questrial"/>
@@ -7140,8 +7469,8 @@
         <w:contextualSpacing w:val="0"/>
         <w:rPr/>
       </w:pPr>
-      <w:bookmarkStart w:id="50" w:colFirst="0" w:name="h.gjdgxs" w:colLast="0"/>
-      <w:bookmarkEnd w:id="50"/>
+      <w:bookmarkStart w:id="55" w:colFirst="0" w:name="h.gjdgxs" w:colLast="0"/>
+      <w:bookmarkEnd w:id="55"/>
       <w:r>
         <w:rPr>
           <w:rFonts w:cs="Questrial" w:hAnsi="Questrial" w:eastAsia="Questrial" w:ascii="Questrial"/>
@@ -7158,8 +7487,8 @@
         <w:contextualSpacing w:val="0"/>
         <w:rPr/>
       </w:pPr>
-      <w:bookmarkStart w:id="50" w:colFirst="0" w:name="h.gjdgxs" w:colLast="0"/>
-      <w:bookmarkEnd w:id="50"/>
+      <w:bookmarkStart w:id="55" w:colFirst="0" w:name="h.gjdgxs" w:colLast="0"/>
+      <w:bookmarkEnd w:id="55"/>
       <w:r>
         <w:rPr>
           <w:rFonts w:cs="Questrial" w:hAnsi="Questrial" w:eastAsia="Questrial" w:ascii="Questrial"/>
@@ -7176,8 +7505,8 @@
         <w:contextualSpacing w:val="0"/>
         <w:rPr/>
       </w:pPr>
-      <w:bookmarkStart w:id="50" w:colFirst="0" w:name="h.gjdgxs" w:colLast="0"/>
-      <w:bookmarkEnd w:id="50"/>
+      <w:bookmarkStart w:id="55" w:colFirst="0" w:name="h.gjdgxs" w:colLast="0"/>
+      <w:bookmarkEnd w:id="55"/>
       <w:r>
         <w:rPr>
           <w:rFonts w:cs="Questrial" w:hAnsi="Questrial" w:eastAsia="Questrial" w:ascii="Questrial"/>
@@ -7194,8 +7523,8 @@
         <w:contextualSpacing w:val="0"/>
         <w:rPr/>
       </w:pPr>
-      <w:bookmarkStart w:id="50" w:colFirst="0" w:name="h.gjdgxs" w:colLast="0"/>
-      <w:bookmarkEnd w:id="50"/>
+      <w:bookmarkStart w:id="55" w:colFirst="0" w:name="h.gjdgxs" w:colLast="0"/>
+      <w:bookmarkEnd w:id="55"/>
       <w:r>
         <w:rPr>
           <w:rFonts w:cs="Questrial" w:hAnsi="Questrial" w:eastAsia="Questrial" w:ascii="Questrial"/>
@@ -7212,23 +7541,23 @@
         <w:contextualSpacing w:val="0"/>
         <w:rPr/>
       </w:pPr>
-      <w:bookmarkStart w:id="50" w:colFirst="0" w:name="h.gjdgxs" w:colLast="0"/>
-      <w:bookmarkEnd w:id="50"/>
-      <w:r>
-        <w:rPr>
-          <w:rtl w:val="0"/>
-        </w:rPr>
-      </w:r>
-    </w:p>
-    <w:p>
-      <w:pPr>
-        <w:spacing w:lineRule="auto" w:after="160" w:line="300"/>
-        <w:ind w:left="0" w:firstLine="0"/>
-        <w:contextualSpacing w:val="0"/>
-        <w:rPr/>
-      </w:pPr>
-      <w:bookmarkStart w:id="50" w:colFirst="0" w:name="h.gjdgxs" w:colLast="0"/>
-      <w:bookmarkEnd w:id="50"/>
+      <w:bookmarkStart w:id="55" w:colFirst="0" w:name="h.gjdgxs" w:colLast="0"/>
+      <w:bookmarkEnd w:id="55"/>
+      <w:r>
+        <w:rPr>
+          <w:rtl w:val="0"/>
+        </w:rPr>
+      </w:r>
+    </w:p>
+    <w:p>
+      <w:pPr>
+        <w:spacing w:lineRule="auto" w:after="160" w:line="300"/>
+        <w:ind w:left="0" w:firstLine="0"/>
+        <w:contextualSpacing w:val="0"/>
+        <w:rPr/>
+      </w:pPr>
+      <w:bookmarkStart w:id="55" w:colFirst="0" w:name="h.gjdgxs" w:colLast="0"/>
+      <w:bookmarkEnd w:id="55"/>
       <w:r>
         <w:rPr>
           <w:sz w:val="24"/>
@@ -7243,8 +7572,8 @@
         <w:ind w:left="0" w:firstLine="0"/>
         <w:contextualSpacing w:val="0"/>
       </w:pPr>
-      <w:bookmarkStart w:id="110" w:colFirst="0" w:name="h.6d7bqz5iroki" w:colLast="0"/>
-      <w:bookmarkEnd w:id="110"/>
+      <w:bookmarkStart w:id="115" w:colFirst="0" w:name="h.6d7bqz5iroki" w:colLast="0"/>
+      <w:bookmarkEnd w:id="115"/>
       <w:r>
         <w:rPr>
           <w:rtl w:val="0"/>
@@ -7258,8 +7587,8 @@
         <w:contextualSpacing w:val="0"/>
         <w:rPr/>
       </w:pPr>
-      <w:bookmarkStart w:id="111" w:colFirst="0" w:name="h.9w2e1g4uqb3v" w:colLast="0"/>
-      <w:bookmarkEnd w:id="111"/>
+      <w:bookmarkStart w:id="116" w:colFirst="0" w:name="h.9w2e1g4uqb3v" w:colLast="0"/>
+      <w:bookmarkEnd w:id="116"/>
       <w:r>
         <w:rPr>
           <w:rtl w:val="0"/>
@@ -7273,8 +7602,8 @@
         <w:contextualSpacing w:val="0"/>
         <w:rPr/>
       </w:pPr>
-      <w:bookmarkStart w:id="112" w:colFirst="0" w:name="h.6084yevdlwy8" w:colLast="0"/>
-      <w:bookmarkEnd w:id="112"/>
+      <w:bookmarkStart w:id="117" w:colFirst="0" w:name="h.6084yevdlwy8" w:colLast="0"/>
+      <w:bookmarkEnd w:id="117"/>
       <w:r>
         <w:rPr>
           <w:rtl w:val="0"/>
@@ -7289,8 +7618,8 @@
         <w:contextualSpacing w:val="0"/>
         <w:rPr/>
       </w:pPr>
-      <w:bookmarkStart w:id="50" w:colFirst="0" w:name="h.gjdgxs" w:colLast="0"/>
-      <w:bookmarkEnd w:id="50"/>
+      <w:bookmarkStart w:id="55" w:colFirst="0" w:name="h.gjdgxs" w:colLast="0"/>
+      <w:bookmarkEnd w:id="55"/>
       <w:r>
         <w:rPr>
           <w:rFonts w:cs="Questrial" w:hAnsi="Questrial" w:eastAsia="Questrial" w:ascii="Questrial"/>
@@ -7352,8 +7681,8 @@
         <w:contextualSpacing w:val="0"/>
         <w:rPr/>
       </w:pPr>
-      <w:bookmarkStart w:id="113" w:colFirst="0" w:name="h.n28l4lbvzlms" w:colLast="0"/>
-      <w:bookmarkEnd w:id="113"/>
+      <w:bookmarkStart w:id="118" w:colFirst="0" w:name="h.n28l4lbvzlms" w:colLast="0"/>
+      <w:bookmarkEnd w:id="118"/>
       <w:r>
         <w:rPr>
           <w:color w:val="b01513"/>
@@ -7377,8 +7706,8 @@
         <w:contextualSpacing w:val="0"/>
         <w:rPr/>
       </w:pPr>
-      <w:bookmarkStart w:id="114" w:colFirst="0" w:name="h.9wm2k4utft7e" w:colLast="0"/>
-      <w:bookmarkEnd w:id="114"/>
+      <w:bookmarkStart w:id="119" w:colFirst="0" w:name="h.9wm2k4utft7e" w:colLast="0"/>
+      <w:bookmarkEnd w:id="119"/>
       <w:r>
         <w:rPr>
           <w:rFonts w:cs="Questrial" w:hAnsi="Questrial" w:eastAsia="Questrial" w:ascii="Questrial"/>
@@ -7396,8 +7725,8 @@
         <w:contextualSpacing w:val="0"/>
         <w:rPr/>
       </w:pPr>
-      <w:bookmarkStart w:id="115" w:colFirst="0" w:name="h.u27ejq4f27hk" w:colLast="0"/>
-      <w:bookmarkEnd w:id="115"/>
+      <w:bookmarkStart w:id="120" w:colFirst="0" w:name="h.u27ejq4f27hk" w:colLast="0"/>
+      <w:bookmarkEnd w:id="120"/>
       <w:r>
         <w:rPr>
           <w:rFonts w:cs="Questrial" w:hAnsi="Questrial" w:eastAsia="Questrial" w:ascii="Questrial"/>
@@ -7416,8 +7745,8 @@
         <w:contextualSpacing w:val="0"/>
         <w:rPr/>
       </w:pPr>
-      <w:bookmarkStart w:id="50" w:colFirst="0" w:name="h.gjdgxs" w:colLast="0"/>
-      <w:bookmarkEnd w:id="50"/>
+      <w:bookmarkStart w:id="55" w:colFirst="0" w:name="h.gjdgxs" w:colLast="0"/>
+      <w:bookmarkEnd w:id="55"/>
       <w:r>
         <w:rPr>
           <w:rFonts w:cs="Questrial" w:hAnsi="Questrial" w:eastAsia="Questrial" w:ascii="Questrial"/>
@@ -7434,8 +7763,8 @@
         <w:contextualSpacing w:val="0"/>
         <w:rPr/>
       </w:pPr>
-      <w:bookmarkStart w:id="50" w:colFirst="0" w:name="h.gjdgxs" w:colLast="0"/>
-      <w:bookmarkEnd w:id="50"/>
+      <w:bookmarkStart w:id="55" w:colFirst="0" w:name="h.gjdgxs" w:colLast="0"/>
+      <w:bookmarkEnd w:id="55"/>
       <w:r>
         <w:rPr>
           <w:rFonts w:cs="Questrial" w:hAnsi="Questrial" w:eastAsia="Questrial" w:ascii="Questrial"/>
@@ -7452,8 +7781,8 @@
         <w:contextualSpacing w:val="0"/>
         <w:rPr/>
       </w:pPr>
-      <w:bookmarkStart w:id="50" w:colFirst="0" w:name="h.gjdgxs" w:colLast="0"/>
-      <w:bookmarkEnd w:id="50"/>
+      <w:bookmarkStart w:id="55" w:colFirst="0" w:name="h.gjdgxs" w:colLast="0"/>
+      <w:bookmarkEnd w:id="55"/>
       <w:r>
         <w:rPr>
           <w:rFonts w:cs="Questrial" w:hAnsi="Questrial" w:eastAsia="Questrial" w:ascii="Questrial"/>
@@ -7470,8 +7799,8 @@
         <w:contextualSpacing w:val="0"/>
         <w:rPr/>
       </w:pPr>
-      <w:bookmarkStart w:id="116" w:colFirst="0" w:name="h.q2p3dzkra1e7" w:colLast="0"/>
-      <w:bookmarkEnd w:id="116"/>
+      <w:bookmarkStart w:id="121" w:colFirst="0" w:name="h.q2p3dzkra1e7" w:colLast="0"/>
+      <w:bookmarkEnd w:id="121"/>
       <w:r>
         <w:rPr>
           <w:rtl w:val="0"/>
@@ -7486,8 +7815,8 @@
         <w:contextualSpacing w:val="0"/>
         <w:rPr/>
       </w:pPr>
-      <w:bookmarkStart w:id="50" w:colFirst="0" w:name="h.gjdgxs" w:colLast="0"/>
-      <w:bookmarkEnd w:id="50"/>
+      <w:bookmarkStart w:id="55" w:colFirst="0" w:name="h.gjdgxs" w:colLast="0"/>
+      <w:bookmarkEnd w:id="55"/>
       <w:r>
         <w:rPr>
           <w:rFonts w:cs="Questrial" w:hAnsi="Questrial" w:eastAsia="Questrial" w:ascii="Questrial"/>
@@ -7504,8 +7833,8 @@
         <w:contextualSpacing w:val="0"/>
         <w:rPr/>
       </w:pPr>
-      <w:bookmarkStart w:id="50" w:colFirst="0" w:name="h.gjdgxs" w:colLast="0"/>
-      <w:bookmarkEnd w:id="50"/>
+      <w:bookmarkStart w:id="55" w:colFirst="0" w:name="h.gjdgxs" w:colLast="0"/>
+      <w:bookmarkEnd w:id="55"/>
       <w:r>
         <w:rPr>
           <w:sz w:val="24"/>
@@ -7537,8 +7866,8 @@
         <w:contextualSpacing w:val="0"/>
         <w:rPr/>
       </w:pPr>
-      <w:bookmarkStart w:id="50" w:colFirst="0" w:name="h.gjdgxs" w:colLast="0"/>
-      <w:bookmarkEnd w:id="50"/>
+      <w:bookmarkStart w:id="55" w:colFirst="0" w:name="h.gjdgxs" w:colLast="0"/>
+      <w:bookmarkEnd w:id="55"/>
       <w:r>
         <w:rPr>
           <w:sz w:val="24"/>
@@ -7570,8 +7899,8 @@
         <w:contextualSpacing w:val="0"/>
         <w:rPr/>
       </w:pPr>
-      <w:bookmarkStart w:id="50" w:colFirst="0" w:name="h.gjdgxs" w:colLast="0"/>
-      <w:bookmarkEnd w:id="50"/>
+      <w:bookmarkStart w:id="55" w:colFirst="0" w:name="h.gjdgxs" w:colLast="0"/>
+      <w:bookmarkEnd w:id="55"/>
       <w:r>
         <w:rPr>
           <w:sz w:val="24"/>
@@ -7603,8 +7932,8 @@
         <w:contextualSpacing w:val="0"/>
         <w:rPr/>
       </w:pPr>
-      <w:bookmarkStart w:id="50" w:colFirst="0" w:name="h.gjdgxs" w:colLast="0"/>
-      <w:bookmarkEnd w:id="50"/>
+      <w:bookmarkStart w:id="55" w:colFirst="0" w:name="h.gjdgxs" w:colLast="0"/>
+      <w:bookmarkEnd w:id="55"/>
       <w:r>
         <w:rPr>
           <w:sz w:val="24"/>
@@ -7636,8 +7965,8 @@
         <w:contextualSpacing w:val="0"/>
         <w:rPr/>
       </w:pPr>
-      <w:bookmarkStart w:id="50" w:colFirst="0" w:name="h.gjdgxs" w:colLast="0"/>
-      <w:bookmarkEnd w:id="50"/>
+      <w:bookmarkStart w:id="55" w:colFirst="0" w:name="h.gjdgxs" w:colLast="0"/>
+      <w:bookmarkEnd w:id="55"/>
       <w:r>
         <w:rPr>
           <w:rFonts w:cs="Questrial" w:hAnsi="Questrial" w:eastAsia="Questrial" w:ascii="Questrial"/>
@@ -7654,8 +7983,8 @@
         <w:contextualSpacing w:val="0"/>
         <w:rPr/>
       </w:pPr>
-      <w:bookmarkStart w:id="50" w:colFirst="0" w:name="h.gjdgxs" w:colLast="0"/>
-      <w:bookmarkEnd w:id="50"/>
+      <w:bookmarkStart w:id="55" w:colFirst="0" w:name="h.gjdgxs" w:colLast="0"/>
+      <w:bookmarkEnd w:id="55"/>
       <w:r>
         <w:rPr>
           <w:rFonts w:cs="Questrial" w:hAnsi="Questrial" w:eastAsia="Questrial" w:ascii="Questrial"/>
@@ -7672,8 +8001,8 @@
         <w:contextualSpacing w:val="0"/>
         <w:rPr/>
       </w:pPr>
-      <w:bookmarkStart w:id="50" w:colFirst="0" w:name="h.gjdgxs" w:colLast="0"/>
-      <w:bookmarkEnd w:id="50"/>
+      <w:bookmarkStart w:id="55" w:colFirst="0" w:name="h.gjdgxs" w:colLast="0"/>
+      <w:bookmarkEnd w:id="55"/>
       <w:r>
         <w:rPr>
           <w:rFonts w:cs="Questrial" w:hAnsi="Questrial" w:eastAsia="Questrial" w:ascii="Questrial"/>
@@ -7690,8 +8019,8 @@
         <w:contextualSpacing w:val="0"/>
         <w:rPr/>
       </w:pPr>
-      <w:bookmarkStart w:id="50" w:colFirst="0" w:name="h.gjdgxs" w:colLast="0"/>
-      <w:bookmarkEnd w:id="50"/>
+      <w:bookmarkStart w:id="55" w:colFirst="0" w:name="h.gjdgxs" w:colLast="0"/>
+      <w:bookmarkEnd w:id="55"/>
       <w:r>
         <w:rPr>
           <w:rFonts w:cs="Questrial" w:hAnsi="Questrial" w:eastAsia="Questrial" w:ascii="Questrial"/>
@@ -7710,8 +8039,8 @@
         <w:contextualSpacing w:val="0"/>
         <w:rPr/>
       </w:pPr>
-      <w:bookmarkStart w:id="50" w:colFirst="0" w:name="h.gjdgxs" w:colLast="0"/>
-      <w:bookmarkEnd w:id="50"/>
+      <w:bookmarkStart w:id="55" w:colFirst="0" w:name="h.gjdgxs" w:colLast="0"/>
+      <w:bookmarkEnd w:id="55"/>
       <w:r>
         <w:rPr>
           <w:rFonts w:cs="Questrial" w:hAnsi="Questrial" w:eastAsia="Questrial" w:ascii="Questrial"/>
@@ -7730,8 +8059,8 @@
         <w:contextualSpacing w:val="0"/>
         <w:rPr/>
       </w:pPr>
-      <w:bookmarkStart w:id="50" w:colFirst="0" w:name="h.gjdgxs" w:colLast="0"/>
-      <w:bookmarkEnd w:id="50"/>
+      <w:bookmarkStart w:id="55" w:colFirst="0" w:name="h.gjdgxs" w:colLast="0"/>
+      <w:bookmarkEnd w:id="55"/>
       <w:r>
         <w:rPr>
           <w:rFonts w:cs="Questrial" w:hAnsi="Questrial" w:eastAsia="Questrial" w:ascii="Questrial"/>
@@ -7750,8 +8079,8 @@
         <w:contextualSpacing w:val="0"/>
         <w:rPr/>
       </w:pPr>
-      <w:bookmarkStart w:id="50" w:colFirst="0" w:name="h.gjdgxs" w:colLast="0"/>
-      <w:bookmarkEnd w:id="50"/>
+      <w:bookmarkStart w:id="55" w:colFirst="0" w:name="h.gjdgxs" w:colLast="0"/>
+      <w:bookmarkEnd w:id="55"/>
       <w:r>
         <w:rPr>
           <w:rFonts w:cs="Questrial" w:hAnsi="Questrial" w:eastAsia="Questrial" w:ascii="Questrial"/>
@@ -7770,8 +8099,8 @@
         <w:contextualSpacing w:val="0"/>
         <w:rPr/>
       </w:pPr>
-      <w:bookmarkStart w:id="50" w:colFirst="0" w:name="h.gjdgxs" w:colLast="0"/>
-      <w:bookmarkEnd w:id="50"/>
+      <w:bookmarkStart w:id="55" w:colFirst="0" w:name="h.gjdgxs" w:colLast="0"/>
+      <w:bookmarkEnd w:id="55"/>
       <w:r>
         <w:rPr>
           <w:rFonts w:cs="Questrial" w:hAnsi="Questrial" w:eastAsia="Questrial" w:ascii="Questrial"/>
@@ -7790,8 +8119,8 @@
         <w:contextualSpacing w:val="0"/>
         <w:rPr/>
       </w:pPr>
-      <w:bookmarkStart w:id="50" w:colFirst="0" w:name="h.gjdgxs" w:colLast="0"/>
-      <w:bookmarkEnd w:id="50"/>
+      <w:bookmarkStart w:id="55" w:colFirst="0" w:name="h.gjdgxs" w:colLast="0"/>
+      <w:bookmarkEnd w:id="55"/>
       <w:r>
         <w:rPr>
           <w:rFonts w:cs="Questrial" w:hAnsi="Questrial" w:eastAsia="Questrial" w:ascii="Questrial"/>
@@ -7810,8 +8139,8 @@
         <w:contextualSpacing w:val="0"/>
         <w:rPr/>
       </w:pPr>
-      <w:bookmarkStart w:id="50" w:colFirst="0" w:name="h.gjdgxs" w:colLast="0"/>
-      <w:bookmarkEnd w:id="50"/>
+      <w:bookmarkStart w:id="55" w:colFirst="0" w:name="h.gjdgxs" w:colLast="0"/>
+      <w:bookmarkEnd w:id="55"/>
       <w:r>
         <w:rPr>
           <w:rFonts w:cs="Questrial" w:hAnsi="Questrial" w:eastAsia="Questrial" w:ascii="Questrial"/>
@@ -7830,8 +8159,8 @@
         <w:contextualSpacing w:val="0"/>
         <w:rPr/>
       </w:pPr>
-      <w:bookmarkStart w:id="50" w:colFirst="0" w:name="h.gjdgxs" w:colLast="0"/>
-      <w:bookmarkEnd w:id="50"/>
+      <w:bookmarkStart w:id="55" w:colFirst="0" w:name="h.gjdgxs" w:colLast="0"/>
+      <w:bookmarkEnd w:id="55"/>
       <w:r>
         <w:rPr>
           <w:rFonts w:cs="Questrial" w:hAnsi="Questrial" w:eastAsia="Questrial" w:ascii="Questrial"/>
@@ -7848,8 +8177,8 @@
         <w:contextualSpacing w:val="0"/>
         <w:rPr/>
       </w:pPr>
-      <w:bookmarkStart w:id="50" w:colFirst="0" w:name="h.gjdgxs" w:colLast="0"/>
-      <w:bookmarkEnd w:id="50"/>
+      <w:bookmarkStart w:id="55" w:colFirst="0" w:name="h.gjdgxs" w:colLast="0"/>
+      <w:bookmarkEnd w:id="55"/>
       <w:r>
         <w:rPr>
           <w:sz w:val="24"/>
@@ -7865,8 +8194,8 @@
         <w:contextualSpacing w:val="0"/>
         <w:rPr/>
       </w:pPr>
-      <w:bookmarkStart w:id="117" w:colFirst="0" w:name="h.rubp5av93gbp" w:colLast="0"/>
-      <w:bookmarkEnd w:id="117"/>
+      <w:bookmarkStart w:id="122" w:colFirst="0" w:name="h.rubp5av93gbp" w:colLast="0"/>
+      <w:bookmarkEnd w:id="122"/>
       <w:r>
         <w:rPr>
           <w:rtl w:val="0"/>
@@ -7881,8 +8210,8 @@
         <w:contextualSpacing w:val="0"/>
         <w:rPr/>
       </w:pPr>
-      <w:bookmarkStart w:id="50" w:colFirst="0" w:name="h.gjdgxs" w:colLast="0"/>
-      <w:bookmarkEnd w:id="50"/>
+      <w:bookmarkStart w:id="55" w:colFirst="0" w:name="h.gjdgxs" w:colLast="0"/>
+      <w:bookmarkEnd w:id="55"/>
       <w:r>
         <w:rPr>
           <w:rFonts w:cs="Questrial" w:hAnsi="Questrial" w:eastAsia="Questrial" w:ascii="Questrial"/>
@@ -7901,8 +8230,8 @@
         <w:contextualSpacing w:val="0"/>
         <w:rPr/>
       </w:pPr>
-      <w:bookmarkStart w:id="50" w:colFirst="0" w:name="h.gjdgxs" w:colLast="0"/>
-      <w:bookmarkEnd w:id="50"/>
+      <w:bookmarkStart w:id="55" w:colFirst="0" w:name="h.gjdgxs" w:colLast="0"/>
+      <w:bookmarkEnd w:id="55"/>
       <w:r>
         <w:rPr>
           <w:rFonts w:cs="Questrial" w:hAnsi="Questrial" w:eastAsia="Questrial" w:ascii="Questrial"/>
@@ -7921,8 +8250,8 @@
         <w:contextualSpacing w:val="0"/>
         <w:rPr/>
       </w:pPr>
-      <w:bookmarkStart w:id="50" w:colFirst="0" w:name="h.gjdgxs" w:colLast="0"/>
-      <w:bookmarkEnd w:id="50"/>
+      <w:bookmarkStart w:id="55" w:colFirst="0" w:name="h.gjdgxs" w:colLast="0"/>
+      <w:bookmarkEnd w:id="55"/>
       <w:r>
         <w:rPr>
           <w:rFonts w:cs="Questrial" w:hAnsi="Questrial" w:eastAsia="Questrial" w:ascii="Questrial"/>
@@ -7939,8 +8268,8 @@
         <w:contextualSpacing w:val="0"/>
         <w:rPr/>
       </w:pPr>
-      <w:bookmarkStart w:id="50" w:colFirst="0" w:name="h.gjdgxs" w:colLast="0"/>
-      <w:bookmarkEnd w:id="50"/>
+      <w:bookmarkStart w:id="55" w:colFirst="0" w:name="h.gjdgxs" w:colLast="0"/>
+      <w:bookmarkEnd w:id="55"/>
       <w:r>
         <w:rPr>
           <w:rtl w:val="0"/>

</xml_diff>